<commit_message>
Updated TaskerCLI design to include all design work that has been carried out
</commit_message>
<xml_diff>
--- a/docs/to review/TaskerCLI Design Docs.docx
+++ b/docs/to review/TaskerCLI Design Docs.docx
@@ -1,6 +1,6 @@
 
 <file path=word/document.xml><?xml version="1.0" encoding="utf-8"?>
-<w:document xmlns:wpc="http://schemas.microsoft.com/office/word/2010/wordprocessingCanvas" xmlns:mc="http://schemas.openxmlformats.org/markup-compatibility/2006" xmlns:o="urn:schemas-microsoft-com:office:office" xmlns:r="http://schemas.openxmlformats.org/officeDocument/2006/relationships" xmlns:m="http://schemas.openxmlformats.org/officeDocument/2006/math" xmlns:v="urn:schemas-microsoft-com:vml" xmlns:wp14="http://schemas.microsoft.com/office/word/2010/wordprocessingDrawing" xmlns:wp="http://schemas.openxmlformats.org/drawingml/2006/wordprocessingDrawing" xmlns:w10="urn:schemas-microsoft-com:office:word" xmlns:w="http://schemas.openxmlformats.org/wordprocessingml/2006/main" xmlns:w14="http://schemas.microsoft.com/office/word/2010/wordml" xmlns:wpg="http://schemas.microsoft.com/office/word/2010/wordprocessingGroup" xmlns:wpi="http://schemas.microsoft.com/office/word/2010/wordprocessingInk" xmlns:wne="http://schemas.microsoft.com/office/word/2006/wordml" xmlns:wps="http://schemas.microsoft.com/office/word/2010/wordprocessingShape" mc:Ignorable="w14 wp14">
+<w:document xmlns:wpc="http://schemas.microsoft.com/office/word/2010/wordprocessingCanvas" xmlns:mc="http://schemas.openxmlformats.org/markup-compatibility/2006" xmlns:o="urn:schemas-microsoft-com:office:office" xmlns:r="http://schemas.openxmlformats.org/officeDocument/2006/relationships" xmlns:m="http://schemas.openxmlformats.org/officeDocument/2006/math" xmlns:v="urn:schemas-microsoft-com:vml" xmlns:wp14="http://schemas.microsoft.com/office/word/2010/wordprocessingDrawing" xmlns:wp="http://schemas.openxmlformats.org/drawingml/2006/wordprocessingDrawing" xmlns:w10="urn:schemas-microsoft-com:office:word" xmlns:w="http://schemas.openxmlformats.org/wordprocessingml/2006/main" xmlns:w14="http://schemas.microsoft.com/office/word/2010/wordml" xmlns:w15="http://schemas.microsoft.com/office/word/2012/wordml" xmlns:wpg="http://schemas.microsoft.com/office/word/2010/wordprocessingGroup" xmlns:wpi="http://schemas.microsoft.com/office/word/2010/wordprocessingInk" xmlns:wne="http://schemas.microsoft.com/office/word/2006/wordml" xmlns:wps="http://schemas.microsoft.com/office/word/2010/wordprocessingShape" mc:Ignorable="w14 w15 wp14">
   <w:body>
     <w:p>
       <w:pPr>
@@ -39,7 +39,7 @@
             <o:lock v:ext="edit" aspectratio="t"/>
           </v:shapetype>
           <v:shape id="_x0000_s1026" type="#_x0000_t75" style="position:absolute;left:0;text-align:left;margin-left:-9pt;margin-top:45.45pt;width:451.15pt;height:241.7pt;z-index:251659264;mso-position-horizontal-relative:text;mso-position-vertical-relative:text;mso-width-relative:page;mso-height-relative:page">
-            <v:imagedata r:id="rId9" o:title="Login"/>
+            <v:imagedata r:id="rId8" o:title="Login"/>
             <w10:wrap type="topAndBottom"/>
           </v:shape>
         </w:pict>
@@ -66,19 +66,14 @@
         </w:rPr>
         <w:pict>
           <v:shape id="_x0000_s1027" type="#_x0000_t75" style="position:absolute;left:0;text-align:left;margin-left:-6pt;margin-top:267.85pt;width:450.65pt;height:383.15pt;z-index:251661312;mso-position-horizontal-relative:text;mso-position-vertical-relative:text;mso-width-relative:page;mso-height-relative:page">
-            <v:imagedata r:id="rId10" o:title="Connecting to TaskerSRV"/>
+            <v:imagedata r:id="rId9" o:title="Connecting to TaskerSRV"/>
             <w10:wrap type="topAndBottom"/>
           </v:shape>
         </w:pict>
       </w:r>
       <w:r>
-        <w:t xml:space="preserve">Connecting to </w:t>
-      </w:r>
-      <w:proofErr w:type="spellStart"/>
-      <w:r>
-        <w:t>TaskerSRV</w:t>
-      </w:r>
-      <w:proofErr w:type="spellEnd"/>
+        <w:t>Connecting to TaskerSRV</w:t>
+      </w:r>
     </w:p>
     <w:p>
       <w:pPr>
@@ -91,7 +86,7 @@
         <w:lastRenderedPageBreak/>
         <w:pict>
           <v:shape id="_x0000_s1028" type="#_x0000_t75" style="position:absolute;left:0;text-align:left;margin-left:87.1pt;margin-top:25.5pt;width:244.2pt;height:555.85pt;z-index:251663360;mso-position-horizontal-relative:text;mso-position-vertical-relative:text;mso-width-relative:page;mso-height-relative:page">
-            <v:imagedata r:id="rId11" o:title="Editing a Task"/>
+            <v:imagedata r:id="rId10" o:title="Editing a Task"/>
             <w10:wrap type="topAndBottom"/>
           </v:shape>
         </w:pict>
@@ -120,23 +115,32 @@
       <w:pPr>
         <w:pStyle w:val="Heading2"/>
       </w:pPr>
-      <w:bookmarkStart w:id="0" w:name="_GoBack"/>
-      <w:r>
-        <w:rPr>
-          <w:noProof/>
-        </w:rPr>
+      <w:r>
         <w:lastRenderedPageBreak/>
-        <w:pict>
-          <v:shape id="_x0000_s1029" type="#_x0000_t75" style="position:absolute;left:0;text-align:left;margin-left:80.55pt;margin-top:31.8pt;width:314.65pt;height:458.05pt;z-index:251665408;mso-position-horizontal-relative:text;mso-position-vertical-relative:text;mso-width-relative:page;mso-height-relative:page">
-            <v:imagedata r:id="rId12" o:title="Class Diagram"/>
-            <w10:wrap type="topAndBottom"/>
-          </v:shape>
-        </w:pict>
-      </w:r>
-      <w:bookmarkEnd w:id="0"/>
-      <w:r>
         <w:t>Class diagram</w:t>
       </w:r>
+      <w:r>
+        <w:t>s</w:t>
+      </w:r>
+    </w:p>
+    <w:p>
+      <w:pPr>
+        <w:pStyle w:val="BodyText"/>
+        <w:rPr>
+          <w:b/>
+        </w:rPr>
+      </w:pPr>
+      <w:r>
+        <w:rPr>
+          <w:b/>
+        </w:rPr>
+        <w:t>1.2.1 Logic Class Diagram</w:t>
+      </w:r>
+    </w:p>
+    <w:p>
+      <w:pPr>
+        <w:pStyle w:val="BodyText"/>
+      </w:pPr>
     </w:p>
     <w:p>
       <w:pPr>
@@ -149,15 +153,151 @@
     </w:p>
     <w:p>
       <w:r>
+        <w:rPr>
+          <w:b/>
+          <w:noProof/>
+          <w:lang w:eastAsia="en-GB"/>
+        </w:rPr>
+        <w:drawing>
+          <wp:anchor distT="0" distB="0" distL="114300" distR="114300" simplePos="0" relativeHeight="251676672" behindDoc="0" locked="0" layoutInCell="1" allowOverlap="1">
+            <wp:simplePos x="0" y="0"/>
+            <wp:positionH relativeFrom="column">
+              <wp:posOffset>-1101725</wp:posOffset>
+            </wp:positionH>
+            <wp:positionV relativeFrom="paragraph">
+              <wp:posOffset>2486025</wp:posOffset>
+            </wp:positionV>
+            <wp:extent cx="7922895" cy="1837055"/>
+            <wp:effectExtent l="0" t="5080" r="0" b="0"/>
+            <wp:wrapSquare wrapText="bothSides"/>
+            <wp:docPr id="1" name="Picture 1"/>
+            <wp:cNvGraphicFramePr>
+              <a:graphicFrameLocks xmlns:a="http://schemas.openxmlformats.org/drawingml/2006/main" noChangeAspect="1"/>
+            </wp:cNvGraphicFramePr>
+            <a:graphic xmlns:a="http://schemas.openxmlformats.org/drawingml/2006/main">
+              <a:graphicData uri="http://schemas.openxmlformats.org/drawingml/2006/picture">
+                <pic:pic xmlns:pic="http://schemas.openxmlformats.org/drawingml/2006/picture">
+                  <pic:nvPicPr>
+                    <pic:cNvPr id="1" name="Logic Class Diagram.jpg"/>
+                    <pic:cNvPicPr/>
+                  </pic:nvPicPr>
+                  <pic:blipFill>
+                    <a:blip r:embed="rId11" cstate="print">
+                      <a:extLst>
+                        <a:ext uri="{28A0092B-C50C-407E-A947-70E740481C1C}">
+                          <a14:useLocalDpi xmlns:a14="http://schemas.microsoft.com/office/drawing/2010/main" val="0"/>
+                        </a:ext>
+                      </a:extLst>
+                    </a:blip>
+                    <a:stretch>
+                      <a:fillRect/>
+                    </a:stretch>
+                  </pic:blipFill>
+                  <pic:spPr>
+                    <a:xfrm rot="5400000">
+                      <a:off x="0" y="0"/>
+                      <a:ext cx="7922895" cy="1837055"/>
+                    </a:xfrm>
+                    <a:prstGeom prst="rect">
+                      <a:avLst/>
+                    </a:prstGeom>
+                  </pic:spPr>
+                </pic:pic>
+              </a:graphicData>
+            </a:graphic>
+            <wp14:sizeRelH relativeFrom="margin">
+              <wp14:pctWidth>0</wp14:pctWidth>
+            </wp14:sizeRelH>
+            <wp14:sizeRelV relativeFrom="margin">
+              <wp14:pctHeight>0</wp14:pctHeight>
+            </wp14:sizeRelV>
+          </wp:anchor>
+        </w:drawing>
+      </w:r>
+      <w:r>
         <w:br w:type="page"/>
       </w:r>
     </w:p>
     <w:p>
+      <w:r>
+        <w:rPr>
+          <w:b/>
+          <w:noProof/>
+          <w:lang w:eastAsia="en-GB"/>
+        </w:rPr>
+        <w:lastRenderedPageBreak/>
+        <w:drawing>
+          <wp:anchor distT="0" distB="0" distL="114300" distR="114300" simplePos="0" relativeHeight="251677696" behindDoc="0" locked="0" layoutInCell="1" allowOverlap="1" wp14:anchorId="3FC91D93" wp14:editId="218064D9">
+            <wp:simplePos x="0" y="0"/>
+            <wp:positionH relativeFrom="column">
+              <wp:posOffset>546100</wp:posOffset>
+            </wp:positionH>
+            <wp:positionV relativeFrom="paragraph">
+              <wp:posOffset>1066800</wp:posOffset>
+            </wp:positionV>
+            <wp:extent cx="4621530" cy="6732905"/>
+            <wp:effectExtent l="0" t="0" r="7620" b="0"/>
+            <wp:wrapSquare wrapText="bothSides"/>
+            <wp:docPr id="2" name="Picture 2"/>
+            <wp:cNvGraphicFramePr>
+              <a:graphicFrameLocks xmlns:a="http://schemas.openxmlformats.org/drawingml/2006/main" noChangeAspect="1"/>
+            </wp:cNvGraphicFramePr>
+            <a:graphic xmlns:a="http://schemas.openxmlformats.org/drawingml/2006/main">
+              <a:graphicData uri="http://schemas.openxmlformats.org/drawingml/2006/picture">
+                <pic:pic xmlns:pic="http://schemas.openxmlformats.org/drawingml/2006/picture">
+                  <pic:nvPicPr>
+                    <pic:cNvPr id="2" name="Class Diagram.png"/>
+                    <pic:cNvPicPr/>
+                  </pic:nvPicPr>
+                  <pic:blipFill>
+                    <a:blip r:embed="rId12">
+                      <a:extLst>
+                        <a:ext uri="{28A0092B-C50C-407E-A947-70E740481C1C}">
+                          <a14:useLocalDpi xmlns:a14="http://schemas.microsoft.com/office/drawing/2010/main" val="0"/>
+                        </a:ext>
+                      </a:extLst>
+                    </a:blip>
+                    <a:stretch>
+                      <a:fillRect/>
+                    </a:stretch>
+                  </pic:blipFill>
+                  <pic:spPr>
+                    <a:xfrm>
+                      <a:off x="0" y="0"/>
+                      <a:ext cx="4621530" cy="6732905"/>
+                    </a:xfrm>
+                    <a:prstGeom prst="rect">
+                      <a:avLst/>
+                    </a:prstGeom>
+                  </pic:spPr>
+                </pic:pic>
+              </a:graphicData>
+            </a:graphic>
+            <wp14:sizeRelH relativeFrom="margin">
+              <wp14:pctWidth>0</wp14:pctWidth>
+            </wp14:sizeRelH>
+            <wp14:sizeRelV relativeFrom="margin">
+              <wp14:pctHeight>0</wp14:pctHeight>
+            </wp14:sizeRelV>
+          </wp:anchor>
+        </w:drawing>
+      </w:r>
+      <w:r>
+        <w:rPr>
+          <w:b/>
+        </w:rPr>
+        <w:t>1.2.2 GUI Class Diagram</w:t>
+      </w:r>
+      <w:r>
+        <w:br w:type="page"/>
+      </w:r>
+    </w:p>
+    <w:p/>
+    <w:p>
       <w:pPr>
         <w:pStyle w:val="Heading2"/>
       </w:pPr>
       <w:r>
-        <w:lastRenderedPageBreak/>
         <w:t>Significant Data Structures</w:t>
       </w:r>
     </w:p>
@@ -215,6 +355,1008 @@
     <w:p/>
     <w:p/>
     <w:p>
+      <w:pPr>
+        <w:pStyle w:val="Heading2"/>
+      </w:pPr>
+      <w:r>
+        <w:t>Class Interfaces</w:t>
+      </w:r>
+    </w:p>
+    <w:p>
+      <w:pPr>
+        <w:pStyle w:val="Heading3"/>
+      </w:pPr>
+      <w:r>
+        <w:t>Logic Class Interfaces</w:t>
+      </w:r>
+    </w:p>
+    <w:p>
+      <w:pPr>
+        <w:rPr>
+          <w:rFonts w:ascii="Bookman Old Style" w:hAnsi="Bookman Old Style" w:cs="Helvetica"/>
+          <w:color w:val="373E4D"/>
+          <w:sz w:val="24"/>
+          <w:szCs w:val="24"/>
+          <w:shd w:val="clear" w:color="auto" w:fill="FEFEFE"/>
+        </w:rPr>
+      </w:pPr>
+      <w:r>
+        <w:rPr>
+          <w:rFonts w:ascii="Bookman Old Style" w:hAnsi="Bookman Old Style" w:cs="Helvetica"/>
+          <w:color w:val="373E4D"/>
+          <w:sz w:val="24"/>
+          <w:szCs w:val="24"/>
+          <w:shd w:val="clear" w:color="auto" w:fill="FEFEFE"/>
+        </w:rPr>
+        <w:t>Database</w:t>
+      </w:r>
+      <w:r>
+        <w:rPr>
+          <w:rFonts w:ascii="Bookman Old Style" w:hAnsi="Bookman Old Style" w:cs="Helvetica"/>
+          <w:color w:val="373E4D"/>
+          <w:sz w:val="24"/>
+          <w:szCs w:val="24"/>
+          <w:shd w:val="clear" w:color="auto" w:fill="FEFEFE"/>
+        </w:rPr>
+        <w:t>:</w:t>
+      </w:r>
+    </w:p>
+    <w:p>
+      <w:pPr>
+        <w:rPr>
+          <w:rFonts w:ascii="Bookman Old Style" w:hAnsi="Bookman Old Style" w:cs="Helvetica"/>
+          <w:color w:val="373E4D"/>
+          <w:sz w:val="24"/>
+          <w:szCs w:val="24"/>
+          <w:shd w:val="clear" w:color="auto" w:fill="FEFEFE"/>
+        </w:rPr>
+      </w:pPr>
+      <w:r>
+        <w:rPr>
+          <w:rFonts w:ascii="Bookman Old Style" w:hAnsi="Bookman Old Style" w:cs="Helvetica"/>
+          <w:color w:val="373E4D"/>
+          <w:sz w:val="24"/>
+          <w:szCs w:val="24"/>
+          <w:shd w:val="clear" w:color="auto" w:fill="FEFEFE"/>
+        </w:rPr>
+        <w:t xml:space="preserve">void saveUsernames(String filePath); </w:t>
+      </w:r>
+    </w:p>
+    <w:p>
+      <w:pPr>
+        <w:rPr>
+          <w:rFonts w:ascii="Bookman Old Style" w:hAnsi="Bookman Old Style" w:cs="Helvetica"/>
+          <w:color w:val="373E4D"/>
+          <w:sz w:val="24"/>
+          <w:szCs w:val="24"/>
+          <w:shd w:val="clear" w:color="auto" w:fill="FEFEFE"/>
+        </w:rPr>
+      </w:pPr>
+      <w:r>
+        <w:rPr>
+          <w:rFonts w:ascii="Bookman Old Style" w:hAnsi="Bookman Old Style" w:cs="Helvetica"/>
+          <w:color w:val="373E4D"/>
+          <w:sz w:val="24"/>
+          <w:szCs w:val="24"/>
+          <w:shd w:val="clear" w:color="auto" w:fill="FEFEFE"/>
+        </w:rPr>
+        <w:t xml:space="preserve">bool connect(String URL, String filePath); </w:t>
+      </w:r>
+    </w:p>
+    <w:p>
+      <w:pPr>
+        <w:rPr>
+          <w:rFonts w:ascii="Bookman Old Style" w:hAnsi="Bookman Old Style" w:cs="Helvetica"/>
+          <w:color w:val="373E4D"/>
+          <w:sz w:val="24"/>
+          <w:szCs w:val="24"/>
+          <w:shd w:val="clear" w:color="auto" w:fill="FEFEFE"/>
+        </w:rPr>
+      </w:pPr>
+      <w:r>
+        <w:rPr>
+          <w:rFonts w:ascii="Bookman Old Style" w:hAnsi="Bookman Old Style" w:cs="Helvetica"/>
+          <w:color w:val="373E4D"/>
+          <w:sz w:val="24"/>
+          <w:szCs w:val="24"/>
+          <w:shd w:val="clear" w:color="auto" w:fill="FEFEFE"/>
+        </w:rPr>
+        <w:t xml:space="preserve">bool closeDbConn(); </w:t>
+      </w:r>
+    </w:p>
+    <w:p>
+      <w:pPr>
+        <w:rPr>
+          <w:rFonts w:ascii="Bookman Old Style" w:hAnsi="Bookman Old Style" w:cs="Helvetica"/>
+          <w:color w:val="373E4D"/>
+          <w:sz w:val="24"/>
+          <w:szCs w:val="24"/>
+          <w:shd w:val="clear" w:color="auto" w:fill="FEFEFE"/>
+        </w:rPr>
+      </w:pPr>
+      <w:r>
+        <w:rPr>
+          <w:rFonts w:ascii="Bookman Old Style" w:hAnsi="Bookman Old Style" w:cs="Helvetica"/>
+          <w:color w:val="373E4D"/>
+          <w:sz w:val="24"/>
+          <w:szCs w:val="24"/>
+          <w:shd w:val="clear" w:color="auto" w:fill="FEFEFE"/>
+        </w:rPr>
+        <w:t xml:space="preserve">connStatus setConnStatus(); </w:t>
+      </w:r>
+    </w:p>
+    <w:p>
+      <w:pPr>
+        <w:rPr>
+          <w:rFonts w:ascii="Bookman Old Style" w:hAnsi="Bookman Old Style" w:cs="Helvetica"/>
+          <w:color w:val="373E4D"/>
+          <w:sz w:val="24"/>
+          <w:szCs w:val="24"/>
+          <w:shd w:val="clear" w:color="auto" w:fill="FEFEFE"/>
+        </w:rPr>
+      </w:pPr>
+      <w:r>
+        <w:rPr>
+          <w:rFonts w:ascii="Bookman Old Style" w:hAnsi="Bookman Old Style" w:cs="Helvetica"/>
+          <w:color w:val="373E4D"/>
+          <w:sz w:val="24"/>
+          <w:szCs w:val="24"/>
+          <w:shd w:val="clear" w:color="auto" w:fill="FEFEFE"/>
+        </w:rPr>
+        <w:t>Task[] getTasks(String username);</w:t>
+      </w:r>
+    </w:p>
+    <w:p>
+      <w:pPr>
+        <w:rPr>
+          <w:rFonts w:ascii="Bookman Old Style" w:hAnsi="Bookman Old Style" w:cs="Helvetica"/>
+          <w:color w:val="373E4D"/>
+          <w:sz w:val="24"/>
+          <w:szCs w:val="24"/>
+          <w:shd w:val="clear" w:color="auto" w:fill="FEFEFE"/>
+        </w:rPr>
+      </w:pPr>
+      <w:r>
+        <w:rPr>
+          <w:rFonts w:ascii="Bookman Old Style" w:hAnsi="Bookman Old Style" w:cs="Helvetica"/>
+          <w:color w:val="373E4D"/>
+          <w:sz w:val="24"/>
+          <w:szCs w:val="24"/>
+          <w:shd w:val="clear" w:color="auto" w:fill="FEFEFE"/>
+        </w:rPr>
+        <w:t>Long getLastSyncTime(</w:t>
+      </w:r>
+      <w:r>
+        <w:rPr>
+          <w:rFonts w:ascii="Bookman Old Style" w:hAnsi="Bookman Old Style" w:cs="Helvetica"/>
+          <w:color w:val="373E4D"/>
+          <w:sz w:val="24"/>
+          <w:szCs w:val="24"/>
+          <w:shd w:val="clear" w:color="auto" w:fill="FEFEFE"/>
+        </w:rPr>
+        <w:t>);</w:t>
+      </w:r>
+    </w:p>
+    <w:p>
+      <w:pPr>
+        <w:rPr>
+          <w:rFonts w:ascii="Bookman Old Style" w:hAnsi="Bookman Old Style" w:cs="Helvetica"/>
+          <w:color w:val="373E4D"/>
+          <w:sz w:val="24"/>
+          <w:szCs w:val="24"/>
+          <w:shd w:val="clear" w:color="auto" w:fill="FEFEFE"/>
+        </w:rPr>
+      </w:pPr>
+      <w:r>
+        <w:rPr>
+          <w:rFonts w:ascii="Bookman Old Style" w:hAnsi="Bookman Old Style" w:cs="Helvetica"/>
+          <w:color w:val="373E4D"/>
+          <w:sz w:val="24"/>
+          <w:szCs w:val="24"/>
+          <w:shd w:val="clear" w:color="auto" w:fill="FEFEFE"/>
+        </w:rPr>
+        <w:t>Long System.Time.</w:t>
+      </w:r>
+      <w:r>
+        <w:rPr>
+          <w:rFonts w:ascii="Bookman Old Style" w:hAnsi="Bookman Old Style" w:cs="Helvetica"/>
+          <w:color w:val="373E4D"/>
+          <w:sz w:val="24"/>
+          <w:szCs w:val="24"/>
+          <w:shd w:val="clear" w:color="auto" w:fill="FEFEFE"/>
+        </w:rPr>
+        <w:t>getmillis()</w:t>
+      </w:r>
+    </w:p>
+    <w:p>
+      <w:pPr>
+        <w:rPr>
+          <w:rFonts w:ascii="Bookman Old Style" w:hAnsi="Bookman Old Style" w:cs="Helvetica"/>
+          <w:color w:val="373E4D"/>
+          <w:sz w:val="24"/>
+          <w:szCs w:val="24"/>
+          <w:shd w:val="clear" w:color="auto" w:fill="FEFEFE"/>
+        </w:rPr>
+      </w:pPr>
+      <w:r>
+        <w:rPr>
+          <w:rFonts w:ascii="Bookman Old Style" w:hAnsi="Bookman Old Style" w:cs="Helvetica"/>
+          <w:color w:val="373E4D"/>
+          <w:sz w:val="24"/>
+          <w:szCs w:val="24"/>
+          <w:shd w:val="clear" w:color="auto" w:fill="FEFEFE"/>
+        </w:rPr>
+        <w:t>Members[] getMembers</w:t>
+      </w:r>
+      <w:r>
+        <w:rPr>
+          <w:rFonts w:ascii="Bookman Old Style" w:hAnsi="Bookman Old Style" w:cs="Helvetica"/>
+          <w:color w:val="373E4D"/>
+          <w:sz w:val="24"/>
+          <w:szCs w:val="24"/>
+          <w:shd w:val="clear" w:color="auto" w:fill="FEFEFE"/>
+        </w:rPr>
+        <w:t>()</w:t>
+      </w:r>
+      <w:r>
+        <w:rPr>
+          <w:rFonts w:ascii="Bookman Old Style" w:hAnsi="Bookman Old Style" w:cs="Helvetica"/>
+          <w:color w:val="373E4D"/>
+          <w:sz w:val="24"/>
+          <w:szCs w:val="24"/>
+          <w:shd w:val="clear" w:color="auto" w:fill="FEFEFE"/>
+        </w:rPr>
+        <w:t>;</w:t>
+      </w:r>
+    </w:p>
+    <w:p>
+      <w:pPr>
+        <w:rPr>
+          <w:rFonts w:ascii="Bookman Old Style" w:hAnsi="Bookman Old Style" w:cs="Helvetica"/>
+          <w:color w:val="373E4D"/>
+          <w:sz w:val="24"/>
+          <w:szCs w:val="24"/>
+          <w:shd w:val="clear" w:color="auto" w:fill="FEFEFE"/>
+        </w:rPr>
+      </w:pPr>
+    </w:p>
+    <w:p>
+      <w:pPr>
+        <w:rPr>
+          <w:rFonts w:ascii="Bookman Old Style" w:hAnsi="Bookman Old Style" w:cs="Helvetica"/>
+          <w:color w:val="373E4D"/>
+          <w:sz w:val="24"/>
+          <w:szCs w:val="24"/>
+          <w:shd w:val="clear" w:color="auto" w:fill="FEFEFE"/>
+        </w:rPr>
+      </w:pPr>
+    </w:p>
+    <w:p>
+      <w:pPr>
+        <w:rPr>
+          <w:rFonts w:ascii="Bookman Old Style" w:hAnsi="Bookman Old Style"/>
+          <w:sz w:val="24"/>
+          <w:szCs w:val="24"/>
+        </w:rPr>
+      </w:pPr>
+      <w:r>
+        <w:rPr>
+          <w:rFonts w:ascii="Bookman Old Style" w:hAnsi="Bookman Old Style"/>
+          <w:sz w:val="24"/>
+          <w:szCs w:val="24"/>
+        </w:rPr>
+        <w:t>Task</w:t>
+      </w:r>
+      <w:r>
+        <w:rPr>
+          <w:rFonts w:ascii="Bookman Old Style" w:hAnsi="Bookman Old Style"/>
+          <w:sz w:val="24"/>
+          <w:szCs w:val="24"/>
+        </w:rPr>
+        <w:t>:</w:t>
+      </w:r>
+    </w:p>
+    <w:p>
+      <w:pPr>
+        <w:rPr>
+          <w:rFonts w:ascii="Bookman Old Style" w:hAnsi="Bookman Old Style"/>
+          <w:sz w:val="24"/>
+          <w:szCs w:val="24"/>
+        </w:rPr>
+      </w:pPr>
+      <w:r>
+        <w:rPr>
+          <w:rFonts w:ascii="Bookman Old Style" w:hAnsi="Bookman Old Style"/>
+          <w:sz w:val="24"/>
+          <w:szCs w:val="24"/>
+        </w:rPr>
+        <w:t>void SetTaskStatus(TaskStatuses Status);</w:t>
+      </w:r>
+    </w:p>
+    <w:p>
+      <w:pPr>
+        <w:rPr>
+          <w:rFonts w:ascii="Bookman Old Style" w:hAnsi="Bookman Old Style"/>
+          <w:sz w:val="24"/>
+          <w:szCs w:val="24"/>
+        </w:rPr>
+      </w:pPr>
+      <w:r>
+        <w:rPr>
+          <w:rFonts w:ascii="Bookman Old Style" w:hAnsi="Bookman Old Style"/>
+          <w:sz w:val="24"/>
+          <w:szCs w:val="24"/>
+        </w:rPr>
+        <w:t>void SetTaskElements();</w:t>
+      </w:r>
+    </w:p>
+    <w:p>
+      <w:pPr>
+        <w:rPr>
+          <w:rFonts w:ascii="Bookman Old Style" w:hAnsi="Bookman Old Style"/>
+          <w:sz w:val="24"/>
+          <w:szCs w:val="24"/>
+        </w:rPr>
+      </w:pPr>
+      <w:r>
+        <w:rPr>
+          <w:rFonts w:ascii="Bookman Old Style" w:hAnsi="Bookman Old Style"/>
+          <w:sz w:val="24"/>
+          <w:szCs w:val="24"/>
+        </w:rPr>
+        <w:t>void SetTask(String);</w:t>
+      </w:r>
+    </w:p>
+    <w:p>
+      <w:pPr>
+        <w:rPr>
+          <w:rFonts w:ascii="Bookman Old Style" w:hAnsi="Bookman Old Style"/>
+          <w:sz w:val="24"/>
+          <w:szCs w:val="24"/>
+        </w:rPr>
+      </w:pPr>
+      <w:r>
+        <w:rPr>
+          <w:rFonts w:ascii="Bookman Old Style" w:hAnsi="Bookman Old Style"/>
+          <w:sz w:val="24"/>
+          <w:szCs w:val="24"/>
+        </w:rPr>
+        <w:t>bool TaskChanged();</w:t>
+      </w:r>
+    </w:p>
+    <w:p>
+      <w:pPr>
+        <w:rPr>
+          <w:rFonts w:ascii="Bookman Old Style" w:hAnsi="Bookman Old Style"/>
+          <w:sz w:val="24"/>
+          <w:szCs w:val="24"/>
+        </w:rPr>
+      </w:pPr>
+      <w:r>
+        <w:rPr>
+          <w:rFonts w:ascii="Bookman Old Style" w:hAnsi="Bookman Old Style"/>
+          <w:sz w:val="24"/>
+          <w:szCs w:val="24"/>
+        </w:rPr>
+        <w:t>bool Equal (object 0);</w:t>
+      </w:r>
+    </w:p>
+    <w:p>
+      <w:pPr>
+        <w:rPr>
+          <w:rFonts w:ascii="Bookman Old Style" w:hAnsi="Bookman Old Style"/>
+          <w:sz w:val="24"/>
+          <w:szCs w:val="24"/>
+        </w:rPr>
+      </w:pPr>
+      <w:r>
+        <w:rPr>
+          <w:rFonts w:ascii="Bookman Old Style" w:hAnsi="Bookman Old Style"/>
+          <w:sz w:val="24"/>
+          <w:szCs w:val="24"/>
+        </w:rPr>
+        <w:t>void SetTaskChanged(bool hasChanged);</w:t>
+      </w:r>
+    </w:p>
+    <w:p>
+      <w:pPr>
+        <w:rPr>
+          <w:rFonts w:ascii="Bookman Old Style" w:hAnsi="Bookman Old Style"/>
+          <w:sz w:val="24"/>
+          <w:szCs w:val="24"/>
+        </w:rPr>
+      </w:pPr>
+      <w:r>
+        <w:rPr>
+          <w:rFonts w:ascii="Bookman Old Style" w:hAnsi="Bookman Old Style"/>
+          <w:sz w:val="24"/>
+          <w:szCs w:val="24"/>
+        </w:rPr>
+        <w:tab/>
+      </w:r>
+      <w:r>
+        <w:rPr>
+          <w:rFonts w:ascii="Bookman Old Style" w:hAnsi="Bookman Old Style"/>
+          <w:sz w:val="24"/>
+          <w:szCs w:val="24"/>
+        </w:rPr>
+        <w:tab/>
+        <w:t xml:space="preserve"> </w:t>
+      </w:r>
+    </w:p>
+    <w:p>
+      <w:pPr>
+        <w:rPr>
+          <w:rFonts w:ascii="Bookman Old Style" w:hAnsi="Bookman Old Style"/>
+          <w:sz w:val="24"/>
+          <w:szCs w:val="24"/>
+        </w:rPr>
+      </w:pPr>
+      <w:r>
+        <w:rPr>
+          <w:rFonts w:ascii="Bookman Old Style" w:hAnsi="Bookman Old Style"/>
+          <w:sz w:val="24"/>
+          <w:szCs w:val="24"/>
+        </w:rPr>
+        <w:t>Member:</w:t>
+      </w:r>
+    </w:p>
+    <w:p>
+      <w:pPr>
+        <w:rPr>
+          <w:rFonts w:ascii="Bookman Old Style" w:hAnsi="Bookman Old Style"/>
+          <w:sz w:val="24"/>
+          <w:szCs w:val="24"/>
+        </w:rPr>
+      </w:pPr>
+      <w:r>
+        <w:rPr>
+          <w:rFonts w:ascii="Bookman Old Style" w:hAnsi="Bookman Old Style"/>
+          <w:sz w:val="24"/>
+          <w:szCs w:val="24"/>
+        </w:rPr>
+        <w:t>String getName();</w:t>
+      </w:r>
+    </w:p>
+    <w:p>
+      <w:pPr>
+        <w:rPr>
+          <w:rFonts w:ascii="Bookman Old Style" w:hAnsi="Bookman Old Style"/>
+          <w:sz w:val="24"/>
+          <w:szCs w:val="24"/>
+        </w:rPr>
+      </w:pPr>
+      <w:r>
+        <w:rPr>
+          <w:rFonts w:ascii="Bookman Old Style" w:hAnsi="Bookman Old Style"/>
+          <w:sz w:val="24"/>
+          <w:szCs w:val="24"/>
+        </w:rPr>
+        <w:t>String getEmail();</w:t>
+      </w:r>
+    </w:p>
+    <w:p>
+      <w:pPr>
+        <w:rPr>
+          <w:rFonts w:ascii="Bookman Old Style" w:hAnsi="Bookman Old Style"/>
+          <w:sz w:val="24"/>
+          <w:szCs w:val="24"/>
+        </w:rPr>
+      </w:pPr>
+      <w:r>
+        <w:rPr>
+          <w:rFonts w:ascii="Bookman Old Style" w:hAnsi="Bookman Old Style"/>
+          <w:sz w:val="24"/>
+          <w:szCs w:val="24"/>
+        </w:rPr>
+        <w:t>void setName();</w:t>
+      </w:r>
+    </w:p>
+    <w:p>
+      <w:pPr>
+        <w:rPr>
+          <w:rFonts w:ascii="Bookman Old Style" w:hAnsi="Bookman Old Style"/>
+          <w:sz w:val="24"/>
+          <w:szCs w:val="24"/>
+        </w:rPr>
+      </w:pPr>
+      <w:r>
+        <w:rPr>
+          <w:rFonts w:ascii="Bookman Old Style" w:hAnsi="Bookman Old Style"/>
+          <w:sz w:val="24"/>
+          <w:szCs w:val="24"/>
+        </w:rPr>
+        <w:t>void setEmail();</w:t>
+      </w:r>
+    </w:p>
+    <w:p>
+      <w:pPr>
+        <w:rPr>
+          <w:rFonts w:ascii="Bookman Old Style" w:hAnsi="Bookman Old Style"/>
+          <w:sz w:val="24"/>
+          <w:szCs w:val="24"/>
+        </w:rPr>
+      </w:pPr>
+    </w:p>
+    <w:p>
+      <w:pPr>
+        <w:rPr>
+          <w:rFonts w:ascii="Bookman Old Style" w:hAnsi="Bookman Old Style"/>
+          <w:sz w:val="24"/>
+          <w:szCs w:val="24"/>
+        </w:rPr>
+      </w:pPr>
+    </w:p>
+    <w:p>
+      <w:pPr>
+        <w:rPr>
+          <w:rFonts w:ascii="Bookman Old Style" w:hAnsi="Bookman Old Style"/>
+          <w:sz w:val="24"/>
+          <w:szCs w:val="24"/>
+        </w:rPr>
+      </w:pPr>
+      <w:r>
+        <w:rPr>
+          <w:rFonts w:ascii="Bookman Old Style" w:hAnsi="Bookman Old Style"/>
+          <w:sz w:val="24"/>
+          <w:szCs w:val="24"/>
+        </w:rPr>
+        <w:t>DelayTimer:</w:t>
+      </w:r>
+    </w:p>
+    <w:p>
+      <w:pPr>
+        <w:rPr>
+          <w:rFonts w:ascii="Bookman Old Style" w:hAnsi="Bookman Old Style"/>
+          <w:sz w:val="24"/>
+          <w:szCs w:val="24"/>
+        </w:rPr>
+      </w:pPr>
+      <w:r>
+        <w:rPr>
+          <w:rFonts w:ascii="Bookman Old Style" w:hAnsi="Bookman Old Style"/>
+          <w:sz w:val="24"/>
+          <w:szCs w:val="24"/>
+        </w:rPr>
+        <w:t>Void ScheduleTask(TimerTask toRun, Long delay);</w:t>
+      </w:r>
+    </w:p>
+    <w:p>
+      <w:pPr>
+        <w:rPr>
+          <w:rFonts w:ascii="Bookman Old Style" w:hAnsi="Bookman Old Style"/>
+          <w:sz w:val="24"/>
+          <w:szCs w:val="24"/>
+        </w:rPr>
+      </w:pPr>
+    </w:p>
+    <w:p>
+      <w:pPr>
+        <w:rPr>
+          <w:rFonts w:ascii="Bookman Old Style" w:hAnsi="Bookman Old Style"/>
+          <w:sz w:val="24"/>
+          <w:szCs w:val="24"/>
+        </w:rPr>
+      </w:pPr>
+    </w:p>
+    <w:p>
+      <w:pPr>
+        <w:rPr>
+          <w:rFonts w:ascii="Bookman Old Style" w:hAnsi="Bookman Old Style"/>
+          <w:sz w:val="24"/>
+          <w:szCs w:val="24"/>
+        </w:rPr>
+      </w:pPr>
+      <w:r>
+        <w:rPr>
+          <w:rFonts w:ascii="Bookman Old Style" w:hAnsi="Bookman Old Style"/>
+          <w:sz w:val="24"/>
+          <w:szCs w:val="24"/>
+        </w:rPr>
+        <w:t>MemberList:</w:t>
+      </w:r>
+    </w:p>
+    <w:p>
+      <w:pPr>
+        <w:rPr>
+          <w:rFonts w:ascii="Bookman Old Style" w:hAnsi="Bookman Old Style"/>
+          <w:sz w:val="24"/>
+          <w:szCs w:val="24"/>
+        </w:rPr>
+      </w:pPr>
+      <w:r>
+        <w:rPr>
+          <w:rFonts w:ascii="Bookman Old Style" w:hAnsi="Bookman Old Style"/>
+          <w:sz w:val="24"/>
+          <w:szCs w:val="24"/>
+        </w:rPr>
+        <w:t>Member[] all members;</w:t>
+      </w:r>
+    </w:p>
+    <w:p>
+      <w:pPr>
+        <w:rPr>
+          <w:rFonts w:ascii="Bookman Old Style" w:hAnsi="Bookman Old Style"/>
+          <w:sz w:val="24"/>
+          <w:szCs w:val="24"/>
+        </w:rPr>
+      </w:pPr>
+      <w:r>
+        <w:rPr>
+          <w:rFonts w:ascii="Bookman Old Style" w:hAnsi="Bookman Old Style"/>
+          <w:sz w:val="24"/>
+          <w:szCs w:val="24"/>
+        </w:rPr>
+        <w:t>void saveMembers (String filePath);</w:t>
+      </w:r>
+    </w:p>
+    <w:p>
+      <w:pPr>
+        <w:rPr>
+          <w:rFonts w:ascii="Bookman Old Style" w:hAnsi="Bookman Old Style"/>
+          <w:sz w:val="24"/>
+          <w:szCs w:val="24"/>
+        </w:rPr>
+      </w:pPr>
+      <w:r>
+        <w:rPr>
+          <w:rFonts w:ascii="Bookman Old Style" w:hAnsi="Bookman Old Style"/>
+          <w:sz w:val="24"/>
+          <w:szCs w:val="24"/>
+        </w:rPr>
+        <w:t>members[] loadMembers(String filePath);</w:t>
+      </w:r>
+    </w:p>
+    <w:p>
+      <w:pPr>
+        <w:rPr>
+          <w:rFonts w:ascii="Bookman Old Style" w:hAnsi="Bookman Old Style"/>
+          <w:sz w:val="24"/>
+          <w:szCs w:val="24"/>
+        </w:rPr>
+      </w:pPr>
+      <w:r>
+        <w:rPr>
+          <w:rFonts w:ascii="Bookman Old Style" w:hAnsi="Bookman Old Style"/>
+          <w:sz w:val="24"/>
+          <w:szCs w:val="24"/>
+        </w:rPr>
+        <w:t>verifyMember(String username);</w:t>
+      </w:r>
+    </w:p>
+    <w:p>
+      <w:pPr>
+        <w:rPr>
+          <w:rFonts w:ascii="Bookman Old Style" w:hAnsi="Bookman Old Style"/>
+          <w:sz w:val="24"/>
+          <w:szCs w:val="24"/>
+        </w:rPr>
+      </w:pPr>
+    </w:p>
+    <w:p>
+      <w:pPr>
+        <w:rPr>
+          <w:rFonts w:ascii="Bookman Old Style" w:hAnsi="Bookman Old Style"/>
+          <w:sz w:val="24"/>
+          <w:szCs w:val="24"/>
+        </w:rPr>
+      </w:pPr>
+    </w:p>
+    <w:p>
+      <w:pPr>
+        <w:rPr>
+          <w:rFonts w:ascii="Bookman Old Style" w:hAnsi="Bookman Old Style"/>
+          <w:sz w:val="24"/>
+          <w:szCs w:val="24"/>
+        </w:rPr>
+      </w:pPr>
+    </w:p>
+    <w:p>
+      <w:pPr>
+        <w:rPr>
+          <w:rFonts w:ascii="Bookman Old Style" w:hAnsi="Bookman Old Style"/>
+          <w:sz w:val="24"/>
+          <w:szCs w:val="24"/>
+        </w:rPr>
+      </w:pPr>
+      <w:r>
+        <w:rPr>
+          <w:rFonts w:ascii="Bookman Old Style" w:hAnsi="Bookman Old Style"/>
+          <w:sz w:val="24"/>
+          <w:szCs w:val="24"/>
+        </w:rPr>
+        <w:t>TaskList:</w:t>
+      </w:r>
+    </w:p>
+    <w:p>
+      <w:pPr>
+        <w:rPr>
+          <w:rFonts w:ascii="Bookman Old Style" w:hAnsi="Bookman Old Style"/>
+          <w:sz w:val="24"/>
+          <w:szCs w:val="24"/>
+        </w:rPr>
+      </w:pPr>
+      <w:r>
+        <w:rPr>
+          <w:rFonts w:ascii="Bookman Old Style" w:hAnsi="Bookman Old Style"/>
+          <w:sz w:val="24"/>
+          <w:szCs w:val="24"/>
+        </w:rPr>
+        <w:t>Member getOwner();</w:t>
+      </w:r>
+    </w:p>
+    <w:p>
+      <w:pPr>
+        <w:rPr>
+          <w:rFonts w:ascii="Bookman Old Style" w:hAnsi="Bookman Old Style"/>
+          <w:sz w:val="24"/>
+          <w:szCs w:val="24"/>
+        </w:rPr>
+      </w:pPr>
+      <w:r>
+        <w:rPr>
+          <w:rFonts w:ascii="Bookman Old Style" w:hAnsi="Bookman Old Style"/>
+          <w:sz w:val="24"/>
+          <w:szCs w:val="24"/>
+        </w:rPr>
+        <w:t>Task[] getAssignedTasks();</w:t>
+      </w:r>
+    </w:p>
+    <w:p>
+      <w:pPr>
+        <w:rPr>
+          <w:rFonts w:ascii="Bookman Old Style" w:hAnsi="Bookman Old Style"/>
+          <w:sz w:val="24"/>
+          <w:szCs w:val="24"/>
+        </w:rPr>
+      </w:pPr>
+      <w:r>
+        <w:rPr>
+          <w:rFonts w:ascii="Bookman Old Style" w:hAnsi="Bookman Old Style"/>
+          <w:sz w:val="24"/>
+          <w:szCs w:val="24"/>
+        </w:rPr>
+        <w:t>void setOwner();</w:t>
+      </w:r>
+    </w:p>
+    <w:p>
+      <w:pPr>
+        <w:rPr>
+          <w:rFonts w:ascii="Bookman Old Style" w:hAnsi="Bookman Old Style"/>
+          <w:sz w:val="24"/>
+          <w:szCs w:val="24"/>
+        </w:rPr>
+      </w:pPr>
+      <w:r>
+        <w:rPr>
+          <w:rFonts w:ascii="Bookman Old Style" w:hAnsi="Bookman Old Style"/>
+          <w:sz w:val="24"/>
+          <w:szCs w:val="24"/>
+        </w:rPr>
+        <w:t>void setAssignedTasks();</w:t>
+      </w:r>
+    </w:p>
+    <w:p>
+      <w:pPr>
+        <w:rPr>
+          <w:rFonts w:ascii="Bookman Old Style" w:hAnsi="Bookman Old Style"/>
+          <w:sz w:val="24"/>
+          <w:szCs w:val="24"/>
+        </w:rPr>
+      </w:pPr>
+    </w:p>
+    <w:p>
+      <w:pPr>
+        <w:rPr>
+          <w:rFonts w:ascii="Bookman Old Style" w:hAnsi="Bookman Old Style"/>
+          <w:sz w:val="24"/>
+          <w:szCs w:val="24"/>
+        </w:rPr>
+      </w:pPr>
+      <w:r>
+        <w:rPr>
+          <w:rFonts w:ascii="Bookman Old Style" w:hAnsi="Bookman Old Style"/>
+          <w:sz w:val="24"/>
+          <w:szCs w:val="24"/>
+        </w:rPr>
+        <w:lastRenderedPageBreak/>
+        <w:t>TaskElement:</w:t>
+      </w:r>
+    </w:p>
+    <w:p>
+      <w:pPr>
+        <w:rPr>
+          <w:rFonts w:ascii="Bookman Old Style" w:hAnsi="Bookman Old Style"/>
+          <w:sz w:val="24"/>
+          <w:szCs w:val="24"/>
+        </w:rPr>
+      </w:pPr>
+      <w:r>
+        <w:rPr>
+          <w:rFonts w:ascii="Bookman Old Style" w:hAnsi="Bookman Old Style"/>
+          <w:sz w:val="24"/>
+          <w:szCs w:val="24"/>
+        </w:rPr>
+        <w:t>void setElementName();</w:t>
+      </w:r>
+    </w:p>
+    <w:p>
+      <w:pPr>
+        <w:rPr>
+          <w:rFonts w:ascii="Bookman Old Style" w:hAnsi="Bookman Old Style"/>
+          <w:sz w:val="24"/>
+          <w:szCs w:val="24"/>
+        </w:rPr>
+      </w:pPr>
+      <w:r>
+        <w:rPr>
+          <w:rFonts w:ascii="Bookman Old Style" w:hAnsi="Bookman Old Style"/>
+          <w:sz w:val="24"/>
+          <w:szCs w:val="24"/>
+        </w:rPr>
+        <w:t>void setElementComment();</w:t>
+      </w:r>
+    </w:p>
+    <w:p>
+      <w:pPr>
+        <w:rPr>
+          <w:rFonts w:ascii="Bookman Old Style" w:hAnsi="Bookman Old Style"/>
+          <w:sz w:val="24"/>
+          <w:szCs w:val="24"/>
+        </w:rPr>
+      </w:pPr>
+      <w:r>
+        <w:rPr>
+          <w:rFonts w:ascii="Bookman Old Style" w:hAnsi="Bookman Old Style"/>
+          <w:sz w:val="24"/>
+          <w:szCs w:val="24"/>
+        </w:rPr>
+        <w:t>String getElementName();</w:t>
+      </w:r>
+    </w:p>
+    <w:p>
+      <w:pPr>
+        <w:rPr>
+          <w:rFonts w:ascii="Bookman Old Style" w:hAnsi="Bookman Old Style"/>
+          <w:sz w:val="24"/>
+          <w:szCs w:val="24"/>
+        </w:rPr>
+      </w:pPr>
+      <w:r>
+        <w:rPr>
+          <w:rFonts w:ascii="Bookman Old Style" w:hAnsi="Bookman Old Style"/>
+          <w:sz w:val="24"/>
+          <w:szCs w:val="24"/>
+        </w:rPr>
+        <w:t>String getElementComment();</w:t>
+      </w:r>
+    </w:p>
+    <w:p>
+      <w:pPr>
+        <w:rPr>
+          <w:rFonts w:ascii="Bookman Old Style" w:hAnsi="Bookman Old Style"/>
+          <w:sz w:val="24"/>
+          <w:szCs w:val="24"/>
+        </w:rPr>
+      </w:pPr>
+    </w:p>
+    <w:p>
+      <w:pPr>
+        <w:pStyle w:val="Heading3"/>
+      </w:pPr>
+      <w:r>
+        <w:t>GUI Class Interfaces</w:t>
+      </w:r>
+    </w:p>
+    <w:p>
+      <w:pPr>
+        <w:rPr>
+          <w:b/>
+        </w:rPr>
+      </w:pPr>
+    </w:p>
+    <w:p>
+      <w:pPr>
+        <w:rPr>
+          <w:rFonts w:ascii="Bookman Old Style" w:hAnsi="Bookman Old Style"/>
+          <w:sz w:val="24"/>
+          <w:szCs w:val="24"/>
+        </w:rPr>
+      </w:pPr>
+      <w:r>
+        <w:rPr>
+          <w:rFonts w:ascii="Bookman Old Style" w:hAnsi="Bookman Old Style"/>
+          <w:sz w:val="24"/>
+          <w:szCs w:val="24"/>
+        </w:rPr>
+        <w:t>Window:</w:t>
+      </w:r>
+      <w:bookmarkStart w:id="0" w:name="_GoBack"/>
+      <w:bookmarkEnd w:id="0"/>
+    </w:p>
+    <w:p>
+      <w:pPr>
+        <w:rPr>
+          <w:rFonts w:ascii="Bookman Old Style" w:hAnsi="Bookman Old Style"/>
+          <w:sz w:val="24"/>
+          <w:szCs w:val="24"/>
+        </w:rPr>
+      </w:pPr>
+      <w:r>
+        <w:rPr>
+          <w:rFonts w:ascii="Bookman Old Style" w:hAnsi="Bookman Old Style"/>
+          <w:sz w:val="24"/>
+          <w:szCs w:val="24"/>
+        </w:rPr>
+        <w:t>void populateWindowArray();</w:t>
+      </w:r>
+    </w:p>
+    <w:p>
+      <w:pPr>
+        <w:rPr>
+          <w:rFonts w:ascii="Bookman Old Style" w:hAnsi="Bookman Old Style"/>
+          <w:sz w:val="24"/>
+          <w:szCs w:val="24"/>
+        </w:rPr>
+      </w:pPr>
+      <w:r>
+        <w:rPr>
+          <w:rFonts w:ascii="Bookman Old Style" w:hAnsi="Bookman Old Style"/>
+          <w:sz w:val="24"/>
+          <w:szCs w:val="24"/>
+        </w:rPr>
+        <w:t>void initialize (windowIndex, windowName);</w:t>
+      </w:r>
+    </w:p>
+    <w:p>
+      <w:pPr>
+        <w:rPr>
+          <w:rFonts w:ascii="Bookman Old Style" w:hAnsi="Bookman Old Style"/>
+          <w:sz w:val="24"/>
+          <w:szCs w:val="24"/>
+        </w:rPr>
+      </w:pPr>
+      <w:r>
+        <w:rPr>
+          <w:rFonts w:ascii="Bookman Old Style" w:hAnsi="Bookman Old Style"/>
+          <w:sz w:val="24"/>
+          <w:szCs w:val="24"/>
+        </w:rPr>
+        <w:t>void exit(windowIndex, windowName);</w:t>
+      </w:r>
+    </w:p>
+    <w:p>
+      <w:pPr>
+        <w:rPr>
+          <w:rFonts w:ascii="Bookman Old Style" w:hAnsi="Bookman Old Style"/>
+          <w:sz w:val="24"/>
+          <w:szCs w:val="24"/>
+        </w:rPr>
+      </w:pPr>
+      <w:r>
+        <w:rPr>
+          <w:rFonts w:ascii="Bookman Old Style" w:hAnsi="Bookman Old Style"/>
+          <w:sz w:val="24"/>
+          <w:szCs w:val="24"/>
+        </w:rPr>
+        <w:t>void setFocus(windowIndex, windowName);</w:t>
+      </w:r>
+    </w:p>
+    <w:p>
+      <w:pPr>
+        <w:rPr>
+          <w:b/>
+        </w:rPr>
+      </w:pPr>
+    </w:p>
+    <w:p>
+      <w:pPr>
+        <w:pStyle w:val="Heading2"/>
+        <w:numPr>
+          <w:ilvl w:val="0"/>
+          <w:numId w:val="0"/>
+        </w:numPr>
+      </w:pPr>
       <w:r>
         <w:br w:type="page"/>
       </w:r>
@@ -244,13 +1386,8 @@
         <w:pStyle w:val="Heading3"/>
       </w:pPr>
       <w:r>
-        <w:t xml:space="preserve">Connecting to </w:t>
-      </w:r>
-      <w:proofErr w:type="spellStart"/>
-      <w:r>
-        <w:t>TaskerSRV</w:t>
-      </w:r>
-      <w:proofErr w:type="spellEnd"/>
+        <w:t>Connecting to TaskerSRV</w:t>
+      </w:r>
     </w:p>
     <w:p/>
     <w:p>
@@ -322,7 +1459,7 @@
       </w:pPr>
       <w:r>
         <w:pict>
-          <v:shape id="_x0000_i1025" type="#_x0000_t75" style="width:451.15pt;height:429pt;mso-position-horizontal:absolute;mso-position-horizontal-relative:text;mso-position-vertical:absolute;mso-position-vertical-relative:text;mso-width-relative:page;mso-height-relative:page">
+          <v:shape id="_x0000_i1025" type="#_x0000_t75" style="width:451pt;height:429pt;mso-position-horizontal:absolute;mso-position-horizontal-relative:text;mso-position-vertical:absolute;mso-position-vertical-relative:text;mso-width-relative:page;mso-height-relative:page">
             <v:imagedata r:id="rId18" o:title="DB_ getMembers"/>
           </v:shape>
         </w:pict>
@@ -351,7 +1488,7 @@
       </w:pPr>
       <w:r>
         <w:pict>
-          <v:shape id="_x0000_i1026" type="#_x0000_t75" style="width:451.15pt;height:292.05pt">
+          <v:shape id="_x0000_i1026" type="#_x0000_t75" style="width:451pt;height:292pt">
             <v:imagedata r:id="rId19" o:title="getTasks"/>
           </v:shape>
         </w:pict>
@@ -378,7 +1515,7 @@
       </w:pPr>
       <w:r>
         <w:pict>
-          <v:shape id="_x0000_i1027" type="#_x0000_t75" style="width:451.15pt;height:353.45pt">
+          <v:shape id="_x0000_i1027" type="#_x0000_t75" style="width:451pt;height:353.5pt">
             <v:imagedata r:id="rId20" o:title="EditTask"/>
           </v:shape>
         </w:pict>
@@ -813,7 +1950,7 @@
 </file>
 
 <file path=word/endnotes.xml><?xml version="1.0" encoding="utf-8"?>
-<w:endnotes xmlns:wpc="http://schemas.microsoft.com/office/word/2010/wordprocessingCanvas" xmlns:mc="http://schemas.openxmlformats.org/markup-compatibility/2006" xmlns:o="urn:schemas-microsoft-com:office:office" xmlns:r="http://schemas.openxmlformats.org/officeDocument/2006/relationships" xmlns:m="http://schemas.openxmlformats.org/officeDocument/2006/math" xmlns:v="urn:schemas-microsoft-com:vml" xmlns:wp14="http://schemas.microsoft.com/office/word/2010/wordprocessingDrawing" xmlns:wp="http://schemas.openxmlformats.org/drawingml/2006/wordprocessingDrawing" xmlns:w10="urn:schemas-microsoft-com:office:word" xmlns:w="http://schemas.openxmlformats.org/wordprocessingml/2006/main" xmlns:w14="http://schemas.microsoft.com/office/word/2010/wordml" xmlns:wpg="http://schemas.microsoft.com/office/word/2010/wordprocessingGroup" xmlns:wpi="http://schemas.microsoft.com/office/word/2010/wordprocessingInk" xmlns:wne="http://schemas.microsoft.com/office/word/2006/wordml" xmlns:wps="http://schemas.microsoft.com/office/word/2010/wordprocessingShape" mc:Ignorable="w14 wp14">
+<w:endnotes xmlns:wpc="http://schemas.microsoft.com/office/word/2010/wordprocessingCanvas" xmlns:mc="http://schemas.openxmlformats.org/markup-compatibility/2006" xmlns:o="urn:schemas-microsoft-com:office:office" xmlns:r="http://schemas.openxmlformats.org/officeDocument/2006/relationships" xmlns:m="http://schemas.openxmlformats.org/officeDocument/2006/math" xmlns:v="urn:schemas-microsoft-com:vml" xmlns:wp14="http://schemas.microsoft.com/office/word/2010/wordprocessingDrawing" xmlns:wp="http://schemas.openxmlformats.org/drawingml/2006/wordprocessingDrawing" xmlns:w10="urn:schemas-microsoft-com:office:word" xmlns:w="http://schemas.openxmlformats.org/wordprocessingml/2006/main" xmlns:w14="http://schemas.microsoft.com/office/word/2010/wordml" xmlns:w15="http://schemas.microsoft.com/office/word/2012/wordml" xmlns:wpg="http://schemas.microsoft.com/office/word/2010/wordprocessingGroup" xmlns:wpi="http://schemas.microsoft.com/office/word/2010/wordprocessingInk" xmlns:wne="http://schemas.microsoft.com/office/word/2006/wordml" xmlns:wps="http://schemas.microsoft.com/office/word/2010/wordprocessingShape" mc:Ignorable="w14 w15 wp14">
   <w:endnote w:type="separator" w:id="-1">
     <w:p>
       <w:r>
@@ -832,7 +1969,7 @@
 </file>
 
 <file path=word/footer1.xml><?xml version="1.0" encoding="utf-8"?>
-<w:ftr xmlns:wpc="http://schemas.microsoft.com/office/word/2010/wordprocessingCanvas" xmlns:mc="http://schemas.openxmlformats.org/markup-compatibility/2006" xmlns:o="urn:schemas-microsoft-com:office:office" xmlns:r="http://schemas.openxmlformats.org/officeDocument/2006/relationships" xmlns:m="http://schemas.openxmlformats.org/officeDocument/2006/math" xmlns:v="urn:schemas-microsoft-com:vml" xmlns:wp14="http://schemas.microsoft.com/office/word/2010/wordprocessingDrawing" xmlns:wp="http://schemas.openxmlformats.org/drawingml/2006/wordprocessingDrawing" xmlns:w10="urn:schemas-microsoft-com:office:word" xmlns:w="http://schemas.openxmlformats.org/wordprocessingml/2006/main" xmlns:w14="http://schemas.microsoft.com/office/word/2010/wordml" xmlns:wpg="http://schemas.microsoft.com/office/word/2010/wordprocessingGroup" xmlns:wpi="http://schemas.microsoft.com/office/word/2010/wordprocessingInk" xmlns:wne="http://schemas.microsoft.com/office/word/2006/wordml" xmlns:wps="http://schemas.microsoft.com/office/word/2010/wordprocessingShape" mc:Ignorable="w14 wp14">
+<w:ftr xmlns:wpc="http://schemas.microsoft.com/office/word/2010/wordprocessingCanvas" xmlns:mc="http://schemas.openxmlformats.org/markup-compatibility/2006" xmlns:o="urn:schemas-microsoft-com:office:office" xmlns:r="http://schemas.openxmlformats.org/officeDocument/2006/relationships" xmlns:m="http://schemas.openxmlformats.org/officeDocument/2006/math" xmlns:v="urn:schemas-microsoft-com:vml" xmlns:wp14="http://schemas.microsoft.com/office/word/2010/wordprocessingDrawing" xmlns:wp="http://schemas.openxmlformats.org/drawingml/2006/wordprocessingDrawing" xmlns:w10="urn:schemas-microsoft-com:office:word" xmlns:w="http://schemas.openxmlformats.org/wordprocessingml/2006/main" xmlns:w14="http://schemas.microsoft.com/office/word/2010/wordml" xmlns:w15="http://schemas.microsoft.com/office/word/2012/wordml" xmlns:wpg="http://schemas.microsoft.com/office/word/2010/wordprocessingGroup" xmlns:wpi="http://schemas.microsoft.com/office/word/2010/wordprocessingInk" xmlns:wne="http://schemas.microsoft.com/office/word/2006/wordml" xmlns:wps="http://schemas.microsoft.com/office/word/2010/wordprocessingShape" mc:Ignorable="w14 w15 wp14">
   <w:p>
     <w:pPr>
       <w:pStyle w:val="Footer"/>
@@ -878,7 +2015,7 @@
         <w:rStyle w:val="PageNumber"/>
         <w:noProof/>
       </w:rPr>
-      <w:t>2</w:t>
+      <w:t>13</w:t>
     </w:r>
     <w:r>
       <w:rPr>
@@ -915,7 +2052,7 @@
         <w:rStyle w:val="PageNumber"/>
         <w:noProof/>
       </w:rPr>
-      <w:t>10</w:t>
+      <w:t>13</w:t>
     </w:r>
     <w:r>
       <w:rPr>
@@ -931,7 +2068,7 @@
 </file>
 
 <file path=word/footnotes.xml><?xml version="1.0" encoding="utf-8"?>
-<w:footnotes xmlns:wpc="http://schemas.microsoft.com/office/word/2010/wordprocessingCanvas" xmlns:mc="http://schemas.openxmlformats.org/markup-compatibility/2006" xmlns:o="urn:schemas-microsoft-com:office:office" xmlns:r="http://schemas.openxmlformats.org/officeDocument/2006/relationships" xmlns:m="http://schemas.openxmlformats.org/officeDocument/2006/math" xmlns:v="urn:schemas-microsoft-com:vml" xmlns:wp14="http://schemas.microsoft.com/office/word/2010/wordprocessingDrawing" xmlns:wp="http://schemas.openxmlformats.org/drawingml/2006/wordprocessingDrawing" xmlns:w10="urn:schemas-microsoft-com:office:word" xmlns:w="http://schemas.openxmlformats.org/wordprocessingml/2006/main" xmlns:w14="http://schemas.microsoft.com/office/word/2010/wordml" xmlns:wpg="http://schemas.microsoft.com/office/word/2010/wordprocessingGroup" xmlns:wpi="http://schemas.microsoft.com/office/word/2010/wordprocessingInk" xmlns:wne="http://schemas.microsoft.com/office/word/2006/wordml" xmlns:wps="http://schemas.microsoft.com/office/word/2010/wordprocessingShape" mc:Ignorable="w14 wp14">
+<w:footnotes xmlns:wpc="http://schemas.microsoft.com/office/word/2010/wordprocessingCanvas" xmlns:mc="http://schemas.openxmlformats.org/markup-compatibility/2006" xmlns:o="urn:schemas-microsoft-com:office:office" xmlns:r="http://schemas.openxmlformats.org/officeDocument/2006/relationships" xmlns:m="http://schemas.openxmlformats.org/officeDocument/2006/math" xmlns:v="urn:schemas-microsoft-com:vml" xmlns:wp14="http://schemas.microsoft.com/office/word/2010/wordprocessingDrawing" xmlns:wp="http://schemas.openxmlformats.org/drawingml/2006/wordprocessingDrawing" xmlns:w10="urn:schemas-microsoft-com:office:word" xmlns:w="http://schemas.openxmlformats.org/wordprocessingml/2006/main" xmlns:w14="http://schemas.microsoft.com/office/word/2010/wordml" xmlns:w15="http://schemas.microsoft.com/office/word/2012/wordml" xmlns:wpg="http://schemas.microsoft.com/office/word/2010/wordprocessingGroup" xmlns:wpi="http://schemas.microsoft.com/office/word/2010/wordprocessingInk" xmlns:wne="http://schemas.microsoft.com/office/word/2006/wordml" xmlns:wps="http://schemas.microsoft.com/office/word/2010/wordprocessingShape" mc:Ignorable="w14 w15 wp14">
   <w:footnote w:type="separator" w:id="-1">
     <w:p>
       <w:r>
@@ -950,7 +2087,7 @@
 </file>
 
 <file path=word/header1.xml><?xml version="1.0" encoding="utf-8"?>
-<w:hdr xmlns:wpc="http://schemas.microsoft.com/office/word/2010/wordprocessingCanvas" xmlns:mc="http://schemas.openxmlformats.org/markup-compatibility/2006" xmlns:o="urn:schemas-microsoft-com:office:office" xmlns:r="http://schemas.openxmlformats.org/officeDocument/2006/relationships" xmlns:m="http://schemas.openxmlformats.org/officeDocument/2006/math" xmlns:v="urn:schemas-microsoft-com:vml" xmlns:wp14="http://schemas.microsoft.com/office/word/2010/wordprocessingDrawing" xmlns:wp="http://schemas.openxmlformats.org/drawingml/2006/wordprocessingDrawing" xmlns:w10="urn:schemas-microsoft-com:office:word" xmlns:w="http://schemas.openxmlformats.org/wordprocessingml/2006/main" xmlns:w14="http://schemas.microsoft.com/office/word/2010/wordml" xmlns:wpg="http://schemas.microsoft.com/office/word/2010/wordprocessingGroup" xmlns:wpi="http://schemas.microsoft.com/office/word/2010/wordprocessingInk" xmlns:wne="http://schemas.microsoft.com/office/word/2006/wordml" xmlns:wps="http://schemas.microsoft.com/office/word/2010/wordprocessingShape" mc:Ignorable="w14 wp14">
+<w:hdr xmlns:wpc="http://schemas.microsoft.com/office/word/2010/wordprocessingCanvas" xmlns:mc="http://schemas.openxmlformats.org/markup-compatibility/2006" xmlns:o="urn:schemas-microsoft-com:office:office" xmlns:r="http://schemas.openxmlformats.org/officeDocument/2006/relationships" xmlns:m="http://schemas.openxmlformats.org/officeDocument/2006/math" xmlns:v="urn:schemas-microsoft-com:vml" xmlns:wp14="http://schemas.microsoft.com/office/word/2010/wordprocessingDrawing" xmlns:wp="http://schemas.openxmlformats.org/drawingml/2006/wordprocessingDrawing" xmlns:w10="urn:schemas-microsoft-com:office:word" xmlns:w="http://schemas.openxmlformats.org/wordprocessingml/2006/main" xmlns:w14="http://schemas.microsoft.com/office/word/2010/wordml" xmlns:w15="http://schemas.microsoft.com/office/word/2012/wordml" xmlns:wpg="http://schemas.microsoft.com/office/word/2010/wordprocessingGroup" xmlns:wpi="http://schemas.microsoft.com/office/word/2010/wordprocessingInk" xmlns:wne="http://schemas.microsoft.com/office/word/2006/wordml" xmlns:wps="http://schemas.microsoft.com/office/word/2010/wordprocessingShape" mc:Ignorable="w14 w15 wp14">
   <w:p>
     <w:pPr>
       <w:pStyle w:val="Header"/>
@@ -989,7 +2126,6 @@
     <w:r>
       <w:t>/</w:t>
     </w:r>
-    <w:proofErr w:type="spellStart"/>
     <w:sdt>
       <w:sdtPr>
         <w:alias w:val="Keywords"/>
@@ -1002,7 +2138,6 @@
         <w:r>
           <w:t>x.x</w:t>
         </w:r>
-        <w:proofErr w:type="spellEnd"/>
       </w:sdtContent>
     </w:sdt>
     <w:r>
@@ -1030,8 +2165,8 @@
 </file>
 
 <file path=word/numbering.xml><?xml version="1.0" encoding="utf-8"?>
-<w:numbering xmlns:wpc="http://schemas.microsoft.com/office/word/2010/wordprocessingCanvas" xmlns:mc="http://schemas.openxmlformats.org/markup-compatibility/2006" xmlns:o="urn:schemas-microsoft-com:office:office" xmlns:r="http://schemas.openxmlformats.org/officeDocument/2006/relationships" xmlns:m="http://schemas.openxmlformats.org/officeDocument/2006/math" xmlns:v="urn:schemas-microsoft-com:vml" xmlns:wp14="http://schemas.microsoft.com/office/word/2010/wordprocessingDrawing" xmlns:wp="http://schemas.openxmlformats.org/drawingml/2006/wordprocessingDrawing" xmlns:w10="urn:schemas-microsoft-com:office:word" xmlns:w="http://schemas.openxmlformats.org/wordprocessingml/2006/main" xmlns:w14="http://schemas.microsoft.com/office/word/2010/wordml" xmlns:wpg="http://schemas.microsoft.com/office/word/2010/wordprocessingGroup" xmlns:wpi="http://schemas.microsoft.com/office/word/2010/wordprocessingInk" xmlns:wne="http://schemas.microsoft.com/office/word/2006/wordml" xmlns:wps="http://schemas.microsoft.com/office/word/2010/wordprocessingShape" mc:Ignorable="w14 wp14">
-  <w:abstractNum w:abstractNumId="0">
+<w:numbering xmlns:wpc="http://schemas.microsoft.com/office/word/2010/wordprocessingCanvas" xmlns:mc="http://schemas.openxmlformats.org/markup-compatibility/2006" xmlns:o="urn:schemas-microsoft-com:office:office" xmlns:r="http://schemas.openxmlformats.org/officeDocument/2006/relationships" xmlns:m="http://schemas.openxmlformats.org/officeDocument/2006/math" xmlns:v="urn:schemas-microsoft-com:vml" xmlns:wp14="http://schemas.microsoft.com/office/word/2010/wordprocessingDrawing" xmlns:wp="http://schemas.openxmlformats.org/drawingml/2006/wordprocessingDrawing" xmlns:w10="urn:schemas-microsoft-com:office:word" xmlns:w="http://schemas.openxmlformats.org/wordprocessingml/2006/main" xmlns:w14="http://schemas.microsoft.com/office/word/2010/wordml" xmlns:w15="http://schemas.microsoft.com/office/word/2012/wordml" xmlns:wpg="http://schemas.microsoft.com/office/word/2010/wordprocessingGroup" xmlns:wpi="http://schemas.microsoft.com/office/word/2010/wordprocessingInk" xmlns:wne="http://schemas.microsoft.com/office/word/2006/wordml" xmlns:wps="http://schemas.microsoft.com/office/word/2010/wordprocessingShape" mc:Ignorable="w14 w15 wp14">
+  <w:abstractNum w:abstractNumId="0" w15:restartNumberingAfterBreak="0">
     <w:nsid w:val="FFFFFF7C"/>
     <w:multiLevelType w:val="singleLevel"/>
     <w:tmpl w:val="8366709A"/>
@@ -1048,7 +2183,7 @@
       </w:pPr>
     </w:lvl>
   </w:abstractNum>
-  <w:abstractNum w:abstractNumId="1">
+  <w:abstractNum w:abstractNumId="1" w15:restartNumberingAfterBreak="0">
     <w:nsid w:val="FFFFFF7D"/>
     <w:multiLevelType w:val="singleLevel"/>
     <w:tmpl w:val="C26077F2"/>
@@ -1065,7 +2200,7 @@
       </w:pPr>
     </w:lvl>
   </w:abstractNum>
-  <w:abstractNum w:abstractNumId="2">
+  <w:abstractNum w:abstractNumId="2" w15:restartNumberingAfterBreak="0">
     <w:nsid w:val="FFFFFF7E"/>
     <w:multiLevelType w:val="singleLevel"/>
     <w:tmpl w:val="CE84268A"/>
@@ -1082,7 +2217,7 @@
       </w:pPr>
     </w:lvl>
   </w:abstractNum>
-  <w:abstractNum w:abstractNumId="3">
+  <w:abstractNum w:abstractNumId="3" w15:restartNumberingAfterBreak="0">
     <w:nsid w:val="FFFFFF7F"/>
     <w:multiLevelType w:val="singleLevel"/>
     <w:tmpl w:val="E2A21B40"/>
@@ -1099,7 +2234,7 @@
       </w:pPr>
     </w:lvl>
   </w:abstractNum>
-  <w:abstractNum w:abstractNumId="4">
+  <w:abstractNum w:abstractNumId="4" w15:restartNumberingAfterBreak="0">
     <w:nsid w:val="FFFFFF80"/>
     <w:multiLevelType w:val="singleLevel"/>
     <w:tmpl w:val="E2A68E56"/>
@@ -1119,7 +2254,7 @@
       </w:rPr>
     </w:lvl>
   </w:abstractNum>
-  <w:abstractNum w:abstractNumId="5">
+  <w:abstractNum w:abstractNumId="5" w15:restartNumberingAfterBreak="0">
     <w:nsid w:val="FFFFFF81"/>
     <w:multiLevelType w:val="singleLevel"/>
     <w:tmpl w:val="922E6288"/>
@@ -1139,7 +2274,7 @@
       </w:rPr>
     </w:lvl>
   </w:abstractNum>
-  <w:abstractNum w:abstractNumId="6">
+  <w:abstractNum w:abstractNumId="6" w15:restartNumberingAfterBreak="0">
     <w:nsid w:val="FFFFFF82"/>
     <w:multiLevelType w:val="singleLevel"/>
     <w:tmpl w:val="814E1428"/>
@@ -1159,7 +2294,7 @@
       </w:rPr>
     </w:lvl>
   </w:abstractNum>
-  <w:abstractNum w:abstractNumId="7">
+  <w:abstractNum w:abstractNumId="7" w15:restartNumberingAfterBreak="0">
     <w:nsid w:val="FFFFFF83"/>
     <w:multiLevelType w:val="singleLevel"/>
     <w:tmpl w:val="6F801C78"/>
@@ -1179,7 +2314,7 @@
       </w:rPr>
     </w:lvl>
   </w:abstractNum>
-  <w:abstractNum w:abstractNumId="8">
+  <w:abstractNum w:abstractNumId="8" w15:restartNumberingAfterBreak="0">
     <w:nsid w:val="FFFFFF88"/>
     <w:multiLevelType w:val="singleLevel"/>
     <w:tmpl w:val="550AE77A"/>
@@ -1196,7 +2331,7 @@
       </w:pPr>
     </w:lvl>
   </w:abstractNum>
-  <w:abstractNum w:abstractNumId="9">
+  <w:abstractNum w:abstractNumId="9" w15:restartNumberingAfterBreak="0">
     <w:nsid w:val="FFFFFF89"/>
     <w:multiLevelType w:val="singleLevel"/>
     <w:tmpl w:val="EFD0B872"/>
@@ -1216,7 +2351,7 @@
       </w:rPr>
     </w:lvl>
   </w:abstractNum>
-  <w:abstractNum w:abstractNumId="10">
+  <w:abstractNum w:abstractNumId="10" w15:restartNumberingAfterBreak="0">
     <w:nsid w:val="FFFFFFFB"/>
     <w:multiLevelType w:val="multilevel"/>
     <w:tmpl w:val="1C788D4E"/>
@@ -1293,7 +2428,7 @@
       <w:lvlJc w:val="left"/>
     </w:lvl>
   </w:abstractNum>
-  <w:abstractNum w:abstractNumId="11">
+  <w:abstractNum w:abstractNumId="11" w15:restartNumberingAfterBreak="0">
     <w:nsid w:val="263F6729"/>
     <w:multiLevelType w:val="hybridMultilevel"/>
     <w:tmpl w:val="CC2C5056"/>
@@ -1379,7 +2514,7 @@
       </w:pPr>
     </w:lvl>
   </w:abstractNum>
-  <w:abstractNum w:abstractNumId="12">
+  <w:abstractNum w:abstractNumId="12" w15:restartNumberingAfterBreak="0">
     <w:nsid w:val="31316B1E"/>
     <w:multiLevelType w:val="hybridMultilevel"/>
     <w:tmpl w:val="38D21AF8"/>
@@ -1492,7 +2627,7 @@
       </w:rPr>
     </w:lvl>
   </w:abstractNum>
-  <w:abstractNum w:abstractNumId="13">
+  <w:abstractNum w:abstractNumId="13" w15:restartNumberingAfterBreak="0">
     <w:nsid w:val="4DCD78C6"/>
     <w:multiLevelType w:val="multilevel"/>
     <w:tmpl w:val="0809001F"/>
@@ -1578,7 +2713,7 @@
       </w:pPr>
     </w:lvl>
   </w:abstractNum>
-  <w:abstractNum w:abstractNumId="14">
+  <w:abstractNum w:abstractNumId="14" w15:restartNumberingAfterBreak="0">
     <w:nsid w:val="53732E0C"/>
     <w:multiLevelType w:val="hybridMultilevel"/>
     <w:tmpl w:val="70887E9E"/>
@@ -1691,7 +2826,7 @@
       </w:rPr>
     </w:lvl>
   </w:abstractNum>
-  <w:abstractNum w:abstractNumId="15">
+  <w:abstractNum w:abstractNumId="15" w15:restartNumberingAfterBreak="0">
     <w:nsid w:val="62051FCC"/>
     <w:multiLevelType w:val="hybridMultilevel"/>
     <w:tmpl w:val="FDFEAC8E"/>
@@ -1804,7 +2939,7 @@
       </w:rPr>
     </w:lvl>
   </w:abstractNum>
-  <w:abstractNum w:abstractNumId="16">
+  <w:abstractNum w:abstractNumId="16" w15:restartNumberingAfterBreak="0">
     <w:nsid w:val="6EB45172"/>
     <w:multiLevelType w:val="hybridMultilevel"/>
     <w:tmpl w:val="928EBF4E"/>
@@ -1890,7 +3025,7 @@
       </w:pPr>
     </w:lvl>
   </w:abstractNum>
-  <w:abstractNum w:abstractNumId="17">
+  <w:abstractNum w:abstractNumId="17" w15:restartNumberingAfterBreak="0">
     <w:nsid w:val="6F5030C0"/>
     <w:multiLevelType w:val="multilevel"/>
     <w:tmpl w:val="0809001D"/>
@@ -1976,7 +3111,7 @@
       </w:pPr>
     </w:lvl>
   </w:abstractNum>
-  <w:abstractNum w:abstractNumId="18">
+  <w:abstractNum w:abstractNumId="18" w15:restartNumberingAfterBreak="0">
     <w:nsid w:val="70C20C4E"/>
     <w:multiLevelType w:val="multilevel"/>
     <w:tmpl w:val="08090023"/>
@@ -2124,7 +3259,7 @@
 </file>
 
 <file path=word/styles.xml><?xml version="1.0" encoding="utf-8"?>
-<w:styles xmlns:mc="http://schemas.openxmlformats.org/markup-compatibility/2006" xmlns:r="http://schemas.openxmlformats.org/officeDocument/2006/relationships" xmlns:w="http://schemas.openxmlformats.org/wordprocessingml/2006/main" xmlns:w14="http://schemas.microsoft.com/office/word/2010/wordml" mc:Ignorable="w14">
+<w:styles xmlns:mc="http://schemas.openxmlformats.org/markup-compatibility/2006" xmlns:r="http://schemas.openxmlformats.org/officeDocument/2006/relationships" xmlns:w="http://schemas.openxmlformats.org/wordprocessingml/2006/main" xmlns:w14="http://schemas.microsoft.com/office/word/2010/wordml" xmlns:w15="http://schemas.microsoft.com/office/word/2012/wordml" mc:Ignorable="w14 w15">
   <w:docDefaults>
     <w:rPrDefault>
       <w:rPr>
@@ -2134,144 +3269,378 @@
     </w:rPrDefault>
     <w:pPrDefault/>
   </w:docDefaults>
-  <w:latentStyles w:defLockedState="0" w:defUIPriority="99" w:defSemiHidden="1" w:defUnhideWhenUsed="1" w:defQFormat="0" w:count="267">
-    <w:lsdException w:name="Normal" w:semiHidden="0" w:uiPriority="0" w:unhideWhenUsed="0"/>
-    <w:lsdException w:name="heading 1" w:semiHidden="0" w:uiPriority="9" w:unhideWhenUsed="0" w:qFormat="1"/>
-    <w:lsdException w:name="heading 2" w:semiHidden="0" w:uiPriority="9" w:unhideWhenUsed="0" w:qFormat="1"/>
-    <w:lsdException w:name="heading 3" w:semiHidden="0" w:uiPriority="9" w:unhideWhenUsed="0" w:qFormat="1"/>
-    <w:lsdException w:name="heading 4" w:semiHidden="0" w:uiPriority="9" w:unhideWhenUsed="0"/>
-    <w:lsdException w:name="heading 5" w:semiHidden="0" w:uiPriority="9" w:unhideWhenUsed="0"/>
-    <w:lsdException w:name="heading 6" w:semiHidden="0" w:uiPriority="9" w:unhideWhenUsed="0"/>
-    <w:lsdException w:name="heading 7" w:semiHidden="0" w:uiPriority="9" w:unhideWhenUsed="0"/>
-    <w:lsdException w:name="heading 8" w:semiHidden="0" w:uiPriority="9" w:unhideWhenUsed="0"/>
-    <w:lsdException w:name="heading 9" w:semiHidden="0" w:uiPriority="9" w:unhideWhenUsed="0"/>
-    <w:lsdException w:name="toc 1" w:uiPriority="39"/>
-    <w:lsdException w:name="toc 2" w:uiPriority="39"/>
-    <w:lsdException w:name="toc 3" w:uiPriority="39"/>
-    <w:lsdException w:name="toc 4" w:uiPriority="39"/>
-    <w:lsdException w:name="toc 5" w:uiPriority="39"/>
-    <w:lsdException w:name="toc 6" w:uiPriority="39"/>
-    <w:lsdException w:name="toc 7" w:uiPriority="39"/>
-    <w:lsdException w:name="toc 8" w:uiPriority="39"/>
-    <w:lsdException w:name="toc 9" w:uiPriority="39"/>
-    <w:lsdException w:name="caption" w:uiPriority="35" w:qFormat="1"/>
-    <w:lsdException w:name="Title" w:semiHidden="0" w:uiPriority="10" w:unhideWhenUsed="0" w:qFormat="1"/>
-    <w:lsdException w:name="Default Paragraph Font" w:uiPriority="1"/>
-    <w:lsdException w:name="Subtitle" w:uiPriority="11" w:qFormat="1"/>
-    <w:lsdException w:name="Strong" w:semiHidden="0" w:uiPriority="22" w:unhideWhenUsed="0" w:qFormat="1"/>
-    <w:lsdException w:name="Emphasis" w:semiHidden="0" w:uiPriority="20" w:unhideWhenUsed="0"/>
-    <w:lsdException w:name="Table Grid" w:semiHidden="0" w:uiPriority="59" w:unhideWhenUsed="0"/>
-    <w:lsdException w:name="Placeholder Text" w:unhideWhenUsed="0"/>
-    <w:lsdException w:name="No Spacing" w:uiPriority="1" w:qFormat="1"/>
-    <w:lsdException w:name="Light Shading" w:semiHidden="0" w:uiPriority="60" w:unhideWhenUsed="0"/>
-    <w:lsdException w:name="Light List" w:semiHidden="0" w:uiPriority="61" w:unhideWhenUsed="0"/>
-    <w:lsdException w:name="Light Grid" w:semiHidden="0" w:uiPriority="62" w:unhideWhenUsed="0"/>
-    <w:lsdException w:name="Medium Shading 1" w:semiHidden="0" w:uiPriority="63" w:unhideWhenUsed="0"/>
-    <w:lsdException w:name="Medium Shading 2" w:semiHidden="0" w:uiPriority="64" w:unhideWhenUsed="0"/>
-    <w:lsdException w:name="Medium List 1" w:semiHidden="0" w:uiPriority="65" w:unhideWhenUsed="0"/>
-    <w:lsdException w:name="Medium List 2" w:semiHidden="0" w:uiPriority="66" w:unhideWhenUsed="0"/>
-    <w:lsdException w:name="Medium Grid 1" w:semiHidden="0" w:uiPriority="67" w:unhideWhenUsed="0"/>
-    <w:lsdException w:name="Medium Grid 2" w:semiHidden="0" w:uiPriority="68" w:unhideWhenUsed="0"/>
-    <w:lsdException w:name="Medium Grid 3" w:semiHidden="0" w:uiPriority="69" w:unhideWhenUsed="0"/>
-    <w:lsdException w:name="Dark List" w:semiHidden="0" w:uiPriority="70" w:unhideWhenUsed="0"/>
-    <w:lsdException w:name="Colorful Shading" w:semiHidden="0" w:uiPriority="71" w:unhideWhenUsed="0"/>
-    <w:lsdException w:name="Colorful List" w:semiHidden="0" w:uiPriority="72" w:unhideWhenUsed="0"/>
-    <w:lsdException w:name="Colorful Grid" w:semiHidden="0" w:uiPriority="73" w:unhideWhenUsed="0"/>
-    <w:lsdException w:name="Light Shading Accent 1" w:semiHidden="0" w:uiPriority="60" w:unhideWhenUsed="0"/>
-    <w:lsdException w:name="Light List Accent 1" w:semiHidden="0" w:uiPriority="61" w:unhideWhenUsed="0"/>
-    <w:lsdException w:name="Light Grid Accent 1" w:semiHidden="0" w:uiPriority="62" w:unhideWhenUsed="0"/>
-    <w:lsdException w:name="Medium Shading 1 Accent 1" w:semiHidden="0" w:uiPriority="63" w:unhideWhenUsed="0"/>
-    <w:lsdException w:name="Medium Shading 2 Accent 1" w:semiHidden="0" w:uiPriority="64" w:unhideWhenUsed="0"/>
-    <w:lsdException w:name="Medium List 1 Accent 1" w:semiHidden="0" w:uiPriority="65" w:unhideWhenUsed="0"/>
-    <w:lsdException w:name="Revision" w:unhideWhenUsed="0"/>
-    <w:lsdException w:name="List Paragraph" w:semiHidden="0" w:uiPriority="34" w:unhideWhenUsed="0" w:qFormat="1"/>
-    <w:lsdException w:name="Quote" w:semiHidden="0" w:uiPriority="29" w:unhideWhenUsed="0" w:qFormat="1"/>
-    <w:lsdException w:name="Intense Quote" w:semiHidden="0" w:uiPriority="30" w:unhideWhenUsed="0" w:qFormat="1"/>
-    <w:lsdException w:name="Medium List 2 Accent 1" w:semiHidden="0" w:uiPriority="66" w:unhideWhenUsed="0"/>
-    <w:lsdException w:name="Medium Grid 1 Accent 1" w:semiHidden="0" w:uiPriority="67" w:unhideWhenUsed="0"/>
-    <w:lsdException w:name="Medium Grid 2 Accent 1" w:semiHidden="0" w:uiPriority="68" w:unhideWhenUsed="0"/>
-    <w:lsdException w:name="Medium Grid 3 Accent 1" w:semiHidden="0" w:uiPriority="69" w:unhideWhenUsed="0"/>
-    <w:lsdException w:name="Dark List Accent 1" w:semiHidden="0" w:uiPriority="70" w:unhideWhenUsed="0"/>
-    <w:lsdException w:name="Colorful Shading Accent 1" w:semiHidden="0" w:uiPriority="71" w:unhideWhenUsed="0"/>
-    <w:lsdException w:name="Colorful List Accent 1" w:semiHidden="0" w:uiPriority="72" w:unhideWhenUsed="0"/>
-    <w:lsdException w:name="Colorful Grid Accent 1" w:semiHidden="0" w:uiPriority="73" w:unhideWhenUsed="0"/>
-    <w:lsdException w:name="Light Shading Accent 2" w:semiHidden="0" w:uiPriority="60" w:unhideWhenUsed="0"/>
-    <w:lsdException w:name="Light List Accent 2" w:semiHidden="0" w:uiPriority="61" w:unhideWhenUsed="0"/>
-    <w:lsdException w:name="Light Grid Accent 2" w:semiHidden="0" w:uiPriority="62" w:unhideWhenUsed="0"/>
-    <w:lsdException w:name="Medium Shading 1 Accent 2" w:semiHidden="0" w:uiPriority="63" w:unhideWhenUsed="0"/>
-    <w:lsdException w:name="Medium Shading 2 Accent 2" w:semiHidden="0" w:uiPriority="64" w:unhideWhenUsed="0"/>
-    <w:lsdException w:name="Medium List 1 Accent 2" w:semiHidden="0" w:uiPriority="65" w:unhideWhenUsed="0"/>
-    <w:lsdException w:name="Medium List 2 Accent 2" w:semiHidden="0" w:uiPriority="66" w:unhideWhenUsed="0"/>
-    <w:lsdException w:name="Medium Grid 1 Accent 2" w:semiHidden="0" w:uiPriority="67" w:unhideWhenUsed="0"/>
-    <w:lsdException w:name="Medium Grid 2 Accent 2" w:semiHidden="0" w:uiPriority="68" w:unhideWhenUsed="0"/>
-    <w:lsdException w:name="Medium Grid 3 Accent 2" w:semiHidden="0" w:uiPriority="69" w:unhideWhenUsed="0"/>
-    <w:lsdException w:name="Dark List Accent 2" w:semiHidden="0" w:uiPriority="70" w:unhideWhenUsed="0"/>
-    <w:lsdException w:name="Colorful Shading Accent 2" w:semiHidden="0" w:uiPriority="71" w:unhideWhenUsed="0"/>
-    <w:lsdException w:name="Colorful List Accent 2" w:semiHidden="0" w:uiPriority="72" w:unhideWhenUsed="0"/>
-    <w:lsdException w:name="Colorful Grid Accent 2" w:semiHidden="0" w:uiPriority="73" w:unhideWhenUsed="0"/>
-    <w:lsdException w:name="Light Shading Accent 3" w:semiHidden="0" w:uiPriority="60" w:unhideWhenUsed="0"/>
-    <w:lsdException w:name="Light List Accent 3" w:semiHidden="0" w:uiPriority="61" w:unhideWhenUsed="0"/>
-    <w:lsdException w:name="Light Grid Accent 3" w:semiHidden="0" w:uiPriority="62" w:unhideWhenUsed="0"/>
-    <w:lsdException w:name="Medium Shading 1 Accent 3" w:semiHidden="0" w:uiPriority="63" w:unhideWhenUsed="0"/>
-    <w:lsdException w:name="Medium Shading 2 Accent 3" w:semiHidden="0" w:uiPriority="64" w:unhideWhenUsed="0"/>
-    <w:lsdException w:name="Medium List 1 Accent 3" w:semiHidden="0" w:uiPriority="65" w:unhideWhenUsed="0"/>
-    <w:lsdException w:name="Medium List 2 Accent 3" w:semiHidden="0" w:uiPriority="66" w:unhideWhenUsed="0"/>
-    <w:lsdException w:name="Medium Grid 1 Accent 3" w:semiHidden="0" w:uiPriority="67" w:unhideWhenUsed="0"/>
-    <w:lsdException w:name="Medium Grid 2 Accent 3" w:semiHidden="0" w:uiPriority="68" w:unhideWhenUsed="0"/>
-    <w:lsdException w:name="Medium Grid 3 Accent 3" w:semiHidden="0" w:uiPriority="69" w:unhideWhenUsed="0"/>
-    <w:lsdException w:name="Dark List Accent 3" w:semiHidden="0" w:uiPriority="70" w:unhideWhenUsed="0"/>
-    <w:lsdException w:name="Colorful Shading Accent 3" w:semiHidden="0" w:uiPriority="71" w:unhideWhenUsed="0"/>
-    <w:lsdException w:name="Colorful List Accent 3" w:semiHidden="0" w:uiPriority="72" w:unhideWhenUsed="0"/>
-    <w:lsdException w:name="Colorful Grid Accent 3" w:semiHidden="0" w:uiPriority="73" w:unhideWhenUsed="0"/>
-    <w:lsdException w:name="Light Shading Accent 4" w:semiHidden="0" w:uiPriority="60" w:unhideWhenUsed="0"/>
-    <w:lsdException w:name="Light List Accent 4" w:semiHidden="0" w:uiPriority="61" w:unhideWhenUsed="0"/>
-    <w:lsdException w:name="Light Grid Accent 4" w:semiHidden="0" w:uiPriority="62" w:unhideWhenUsed="0"/>
-    <w:lsdException w:name="Medium Shading 1 Accent 4" w:semiHidden="0" w:uiPriority="63" w:unhideWhenUsed="0"/>
-    <w:lsdException w:name="Medium Shading 2 Accent 4" w:semiHidden="0" w:uiPriority="64" w:unhideWhenUsed="0"/>
-    <w:lsdException w:name="Medium List 1 Accent 4" w:semiHidden="0" w:uiPriority="65" w:unhideWhenUsed="0"/>
-    <w:lsdException w:name="Medium List 2 Accent 4" w:semiHidden="0" w:uiPriority="66" w:unhideWhenUsed="0"/>
-    <w:lsdException w:name="Medium Grid 1 Accent 4" w:semiHidden="0" w:uiPriority="67" w:unhideWhenUsed="0"/>
-    <w:lsdException w:name="Medium Grid 2 Accent 4" w:semiHidden="0" w:uiPriority="68" w:unhideWhenUsed="0"/>
-    <w:lsdException w:name="Medium Grid 3 Accent 4" w:semiHidden="0" w:uiPriority="69" w:unhideWhenUsed="0"/>
-    <w:lsdException w:name="Dark List Accent 4" w:semiHidden="0" w:uiPriority="70" w:unhideWhenUsed="0"/>
-    <w:lsdException w:name="Colorful Shading Accent 4" w:semiHidden="0" w:uiPriority="71" w:unhideWhenUsed="0"/>
-    <w:lsdException w:name="Colorful List Accent 4" w:semiHidden="0" w:uiPriority="72" w:unhideWhenUsed="0"/>
-    <w:lsdException w:name="Colorful Grid Accent 4" w:semiHidden="0" w:uiPriority="73" w:unhideWhenUsed="0"/>
-    <w:lsdException w:name="Light Shading Accent 5" w:semiHidden="0" w:uiPriority="60" w:unhideWhenUsed="0"/>
-    <w:lsdException w:name="Light List Accent 5" w:semiHidden="0" w:uiPriority="61" w:unhideWhenUsed="0"/>
-    <w:lsdException w:name="Light Grid Accent 5" w:semiHidden="0" w:uiPriority="62" w:unhideWhenUsed="0"/>
-    <w:lsdException w:name="Medium Shading 1 Accent 5" w:semiHidden="0" w:uiPriority="63" w:unhideWhenUsed="0"/>
-    <w:lsdException w:name="Medium Shading 2 Accent 5" w:semiHidden="0" w:uiPriority="64" w:unhideWhenUsed="0"/>
-    <w:lsdException w:name="Medium List 1 Accent 5" w:semiHidden="0" w:uiPriority="65" w:unhideWhenUsed="0"/>
-    <w:lsdException w:name="Medium List 2 Accent 5" w:semiHidden="0" w:uiPriority="66" w:unhideWhenUsed="0"/>
-    <w:lsdException w:name="Medium Grid 1 Accent 5" w:semiHidden="0" w:uiPriority="67" w:unhideWhenUsed="0"/>
-    <w:lsdException w:name="Medium Grid 2 Accent 5" w:semiHidden="0" w:uiPriority="68" w:unhideWhenUsed="0"/>
-    <w:lsdException w:name="Medium Grid 3 Accent 5" w:semiHidden="0" w:uiPriority="69" w:unhideWhenUsed="0"/>
-    <w:lsdException w:name="Dark List Accent 5" w:semiHidden="0" w:uiPriority="70" w:unhideWhenUsed="0"/>
-    <w:lsdException w:name="Colorful Shading Accent 5" w:semiHidden="0" w:uiPriority="71" w:unhideWhenUsed="0"/>
-    <w:lsdException w:name="Colorful List Accent 5" w:semiHidden="0" w:uiPriority="72" w:unhideWhenUsed="0"/>
-    <w:lsdException w:name="Colorful Grid Accent 5" w:semiHidden="0" w:uiPriority="73" w:unhideWhenUsed="0"/>
-    <w:lsdException w:name="Light Shading Accent 6" w:semiHidden="0" w:uiPriority="60" w:unhideWhenUsed="0"/>
-    <w:lsdException w:name="Light List Accent 6" w:semiHidden="0" w:uiPriority="61" w:unhideWhenUsed="0"/>
-    <w:lsdException w:name="Light Grid Accent 6" w:semiHidden="0" w:uiPriority="62" w:unhideWhenUsed="0"/>
-    <w:lsdException w:name="Medium Shading 1 Accent 6" w:semiHidden="0" w:uiPriority="63" w:unhideWhenUsed="0"/>
-    <w:lsdException w:name="Medium Shading 2 Accent 6" w:semiHidden="0" w:uiPriority="64" w:unhideWhenUsed="0"/>
-    <w:lsdException w:name="Medium List 1 Accent 6" w:semiHidden="0" w:uiPriority="65" w:unhideWhenUsed="0"/>
-    <w:lsdException w:name="Medium List 2 Accent 6" w:semiHidden="0" w:uiPriority="66" w:unhideWhenUsed="0"/>
-    <w:lsdException w:name="Medium Grid 1 Accent 6" w:semiHidden="0" w:uiPriority="67" w:unhideWhenUsed="0"/>
-    <w:lsdException w:name="Medium Grid 2 Accent 6" w:semiHidden="0" w:uiPriority="68" w:unhideWhenUsed="0"/>
-    <w:lsdException w:name="Medium Grid 3 Accent 6" w:semiHidden="0" w:uiPriority="69" w:unhideWhenUsed="0"/>
-    <w:lsdException w:name="Dark List Accent 6" w:semiHidden="0" w:uiPriority="70" w:unhideWhenUsed="0"/>
-    <w:lsdException w:name="Colorful Shading Accent 6" w:semiHidden="0" w:uiPriority="71" w:unhideWhenUsed="0"/>
-    <w:lsdException w:name="Colorful List Accent 6" w:semiHidden="0" w:uiPriority="72" w:unhideWhenUsed="0"/>
-    <w:lsdException w:name="Colorful Grid Accent 6" w:semiHidden="0" w:uiPriority="73" w:unhideWhenUsed="0"/>
-    <w:lsdException w:name="Subtle Emphasis" w:semiHidden="0" w:uiPriority="19" w:unhideWhenUsed="0" w:qFormat="1"/>
-    <w:lsdException w:name="Intense Emphasis" w:semiHidden="0" w:uiPriority="21" w:unhideWhenUsed="0" w:qFormat="1"/>
-    <w:lsdException w:name="Subtle Reference" w:semiHidden="0" w:uiPriority="31" w:unhideWhenUsed="0" w:qFormat="1"/>
-    <w:lsdException w:name="Intense Reference" w:semiHidden="0" w:uiPriority="32" w:unhideWhenUsed="0" w:qFormat="1"/>
-    <w:lsdException w:name="Book Title" w:semiHidden="0" w:uiPriority="33" w:unhideWhenUsed="0" w:qFormat="1"/>
-    <w:lsdException w:name="Bibliography" w:uiPriority="37"/>
-    <w:lsdException w:name="TOC Heading" w:uiPriority="39" w:qFormat="1"/>
+  <w:latentStyles w:defLockedState="0" w:defUIPriority="99" w:defSemiHidden="0" w:defUnhideWhenUsed="0" w:defQFormat="0" w:count="371">
+    <w:lsdException w:name="Normal" w:uiPriority="0"/>
+    <w:lsdException w:name="heading 1" w:uiPriority="9" w:qFormat="1"/>
+    <w:lsdException w:name="heading 2" w:uiPriority="9" w:qFormat="1"/>
+    <w:lsdException w:name="heading 3" w:uiPriority="9" w:qFormat="1"/>
+    <w:lsdException w:name="heading 4" w:uiPriority="9"/>
+    <w:lsdException w:name="heading 5" w:uiPriority="9"/>
+    <w:lsdException w:name="heading 6" w:uiPriority="9"/>
+    <w:lsdException w:name="heading 7" w:uiPriority="9"/>
+    <w:lsdException w:name="heading 8" w:uiPriority="9"/>
+    <w:lsdException w:name="heading 9" w:uiPriority="9"/>
+    <w:lsdException w:name="index 1" w:semiHidden="1" w:unhideWhenUsed="1"/>
+    <w:lsdException w:name="index 2" w:semiHidden="1" w:unhideWhenUsed="1"/>
+    <w:lsdException w:name="index 3" w:semiHidden="1" w:unhideWhenUsed="1"/>
+    <w:lsdException w:name="index 4" w:semiHidden="1" w:unhideWhenUsed="1"/>
+    <w:lsdException w:name="index 5" w:semiHidden="1" w:unhideWhenUsed="1"/>
+    <w:lsdException w:name="index 6" w:semiHidden="1" w:unhideWhenUsed="1"/>
+    <w:lsdException w:name="index 7" w:semiHidden="1" w:unhideWhenUsed="1"/>
+    <w:lsdException w:name="index 8" w:semiHidden="1" w:unhideWhenUsed="1"/>
+    <w:lsdException w:name="index 9" w:semiHidden="1" w:unhideWhenUsed="1"/>
+    <w:lsdException w:name="toc 1" w:semiHidden="1" w:uiPriority="39" w:unhideWhenUsed="1"/>
+    <w:lsdException w:name="toc 2" w:semiHidden="1" w:uiPriority="39" w:unhideWhenUsed="1"/>
+    <w:lsdException w:name="toc 3" w:semiHidden="1" w:uiPriority="39" w:unhideWhenUsed="1"/>
+    <w:lsdException w:name="toc 4" w:semiHidden="1" w:uiPriority="39" w:unhideWhenUsed="1"/>
+    <w:lsdException w:name="toc 5" w:semiHidden="1" w:uiPriority="39" w:unhideWhenUsed="1"/>
+    <w:lsdException w:name="toc 6" w:semiHidden="1" w:uiPriority="39" w:unhideWhenUsed="1"/>
+    <w:lsdException w:name="toc 7" w:semiHidden="1" w:uiPriority="39" w:unhideWhenUsed="1"/>
+    <w:lsdException w:name="toc 8" w:semiHidden="1" w:uiPriority="39" w:unhideWhenUsed="1"/>
+    <w:lsdException w:name="toc 9" w:semiHidden="1" w:uiPriority="39" w:unhideWhenUsed="1"/>
+    <w:lsdException w:name="Normal Indent" w:semiHidden="1" w:unhideWhenUsed="1"/>
+    <w:lsdException w:name="footnote text" w:semiHidden="1" w:unhideWhenUsed="1"/>
+    <w:lsdException w:name="annotation text" w:semiHidden="1" w:unhideWhenUsed="1"/>
+    <w:lsdException w:name="header" w:semiHidden="1" w:unhideWhenUsed="1"/>
+    <w:lsdException w:name="footer" w:semiHidden="1" w:unhideWhenUsed="1"/>
+    <w:lsdException w:name="index heading" w:semiHidden="1" w:unhideWhenUsed="1"/>
+    <w:lsdException w:name="caption" w:semiHidden="1" w:uiPriority="35" w:unhideWhenUsed="1" w:qFormat="1"/>
+    <w:lsdException w:name="table of figures" w:semiHidden="1" w:unhideWhenUsed="1"/>
+    <w:lsdException w:name="envelope address" w:semiHidden="1" w:unhideWhenUsed="1"/>
+    <w:lsdException w:name="envelope return" w:semiHidden="1" w:unhideWhenUsed="1"/>
+    <w:lsdException w:name="footnote reference" w:semiHidden="1" w:unhideWhenUsed="1"/>
+    <w:lsdException w:name="annotation reference" w:semiHidden="1" w:unhideWhenUsed="1"/>
+    <w:lsdException w:name="line number" w:semiHidden="1" w:unhideWhenUsed="1"/>
+    <w:lsdException w:name="page number" w:semiHidden="1" w:unhideWhenUsed="1"/>
+    <w:lsdException w:name="endnote reference" w:semiHidden="1" w:unhideWhenUsed="1"/>
+    <w:lsdException w:name="endnote text" w:semiHidden="1" w:unhideWhenUsed="1"/>
+    <w:lsdException w:name="table of authorities" w:semiHidden="1" w:unhideWhenUsed="1"/>
+    <w:lsdException w:name="macro" w:semiHidden="1" w:unhideWhenUsed="1"/>
+    <w:lsdException w:name="toa heading" w:semiHidden="1" w:unhideWhenUsed="1"/>
+    <w:lsdException w:name="List" w:semiHidden="1" w:unhideWhenUsed="1"/>
+    <w:lsdException w:name="List Bullet" w:semiHidden="1" w:unhideWhenUsed="1"/>
+    <w:lsdException w:name="List Number" w:semiHidden="1" w:unhideWhenUsed="1"/>
+    <w:lsdException w:name="List 2" w:semiHidden="1" w:unhideWhenUsed="1"/>
+    <w:lsdException w:name="List 3" w:semiHidden="1" w:unhideWhenUsed="1"/>
+    <w:lsdException w:name="List 4" w:semiHidden="1" w:unhideWhenUsed="1"/>
+    <w:lsdException w:name="List 5" w:semiHidden="1" w:unhideWhenUsed="1"/>
+    <w:lsdException w:name="List Bullet 2" w:semiHidden="1" w:unhideWhenUsed="1"/>
+    <w:lsdException w:name="List Bullet 3" w:semiHidden="1" w:unhideWhenUsed="1"/>
+    <w:lsdException w:name="List Bullet 4" w:semiHidden="1" w:unhideWhenUsed="1"/>
+    <w:lsdException w:name="List Bullet 5" w:semiHidden="1" w:unhideWhenUsed="1"/>
+    <w:lsdException w:name="List Number 2" w:semiHidden="1" w:unhideWhenUsed="1"/>
+    <w:lsdException w:name="List Number 3" w:semiHidden="1" w:unhideWhenUsed="1"/>
+    <w:lsdException w:name="List Number 4" w:semiHidden="1" w:unhideWhenUsed="1"/>
+    <w:lsdException w:name="List Number 5" w:semiHidden="1" w:unhideWhenUsed="1"/>
+    <w:lsdException w:name="Title" w:uiPriority="10" w:qFormat="1"/>
+    <w:lsdException w:name="Closing" w:semiHidden="1" w:unhideWhenUsed="1"/>
+    <w:lsdException w:name="Signature" w:semiHidden="1" w:unhideWhenUsed="1"/>
+    <w:lsdException w:name="Default Paragraph Font" w:semiHidden="1" w:uiPriority="1" w:unhideWhenUsed="1"/>
+    <w:lsdException w:name="Body Text" w:semiHidden="1" w:unhideWhenUsed="1"/>
+    <w:lsdException w:name="Body Text Indent" w:semiHidden="1" w:unhideWhenUsed="1"/>
+    <w:lsdException w:name="List Continue" w:semiHidden="1" w:unhideWhenUsed="1"/>
+    <w:lsdException w:name="List Continue 2" w:semiHidden="1" w:unhideWhenUsed="1"/>
+    <w:lsdException w:name="List Continue 3" w:semiHidden="1" w:unhideWhenUsed="1"/>
+    <w:lsdException w:name="List Continue 4" w:semiHidden="1" w:unhideWhenUsed="1"/>
+    <w:lsdException w:name="List Continue 5" w:semiHidden="1" w:unhideWhenUsed="1"/>
+    <w:lsdException w:name="Message Header" w:semiHidden="1" w:unhideWhenUsed="1"/>
+    <w:lsdException w:name="Subtitle" w:semiHidden="1" w:uiPriority="11" w:unhideWhenUsed="1" w:qFormat="1"/>
+    <w:lsdException w:name="Salutation" w:semiHidden="1" w:unhideWhenUsed="1"/>
+    <w:lsdException w:name="Date" w:semiHidden="1" w:unhideWhenUsed="1"/>
+    <w:lsdException w:name="Body Text First Indent" w:semiHidden="1" w:unhideWhenUsed="1"/>
+    <w:lsdException w:name="Body Text First Indent 2" w:semiHidden="1" w:unhideWhenUsed="1"/>
+    <w:lsdException w:name="Note Heading" w:semiHidden="1" w:unhideWhenUsed="1"/>
+    <w:lsdException w:name="Body Text 2" w:semiHidden="1" w:unhideWhenUsed="1"/>
+    <w:lsdException w:name="Body Text 3" w:semiHidden="1" w:unhideWhenUsed="1"/>
+    <w:lsdException w:name="Body Text Indent 2" w:semiHidden="1" w:unhideWhenUsed="1"/>
+    <w:lsdException w:name="Body Text Indent 3" w:semiHidden="1" w:unhideWhenUsed="1"/>
+    <w:lsdException w:name="Block Text" w:semiHidden="1" w:unhideWhenUsed="1"/>
+    <w:lsdException w:name="Hyperlink" w:semiHidden="1" w:unhideWhenUsed="1"/>
+    <w:lsdException w:name="FollowedHyperlink" w:semiHidden="1" w:unhideWhenUsed="1"/>
+    <w:lsdException w:name="Strong" w:uiPriority="22" w:qFormat="1"/>
+    <w:lsdException w:name="Emphasis" w:uiPriority="20"/>
+    <w:lsdException w:name="Document Map" w:semiHidden="1" w:unhideWhenUsed="1"/>
+    <w:lsdException w:name="Plain Text" w:semiHidden="1" w:unhideWhenUsed="1"/>
+    <w:lsdException w:name="E-mail Signature" w:semiHidden="1" w:unhideWhenUsed="1"/>
+    <w:lsdException w:name="HTML Top of Form" w:semiHidden="1" w:unhideWhenUsed="1"/>
+    <w:lsdException w:name="HTML Bottom of Form" w:semiHidden="1" w:unhideWhenUsed="1"/>
+    <w:lsdException w:name="Normal (Web)" w:semiHidden="1" w:unhideWhenUsed="1"/>
+    <w:lsdException w:name="HTML Acronym" w:semiHidden="1" w:unhideWhenUsed="1"/>
+    <w:lsdException w:name="HTML Address" w:semiHidden="1" w:unhideWhenUsed="1"/>
+    <w:lsdException w:name="HTML Cite" w:semiHidden="1" w:unhideWhenUsed="1"/>
+    <w:lsdException w:name="HTML Code" w:semiHidden="1" w:unhideWhenUsed="1"/>
+    <w:lsdException w:name="HTML Definition" w:semiHidden="1" w:unhideWhenUsed="1"/>
+    <w:lsdException w:name="HTML Keyboard" w:semiHidden="1" w:unhideWhenUsed="1"/>
+    <w:lsdException w:name="HTML Preformatted" w:semiHidden="1" w:unhideWhenUsed="1"/>
+    <w:lsdException w:name="HTML Sample" w:semiHidden="1" w:unhideWhenUsed="1"/>
+    <w:lsdException w:name="HTML Typewriter" w:semiHidden="1" w:unhideWhenUsed="1"/>
+    <w:lsdException w:name="HTML Variable" w:semiHidden="1" w:unhideWhenUsed="1"/>
+    <w:lsdException w:name="Normal Table" w:semiHidden="1" w:unhideWhenUsed="1"/>
+    <w:lsdException w:name="annotation subject" w:semiHidden="1" w:unhideWhenUsed="1"/>
+    <w:lsdException w:name="No List" w:semiHidden="1" w:unhideWhenUsed="1"/>
+    <w:lsdException w:name="Outline List 1" w:semiHidden="1" w:unhideWhenUsed="1"/>
+    <w:lsdException w:name="Outline List 2" w:semiHidden="1" w:unhideWhenUsed="1"/>
+    <w:lsdException w:name="Outline List 3" w:semiHidden="1" w:unhideWhenUsed="1"/>
+    <w:lsdException w:name="Table Simple 1" w:semiHidden="1" w:unhideWhenUsed="1"/>
+    <w:lsdException w:name="Table Simple 2" w:semiHidden="1" w:unhideWhenUsed="1"/>
+    <w:lsdException w:name="Table Simple 3" w:semiHidden="1" w:unhideWhenUsed="1"/>
+    <w:lsdException w:name="Table Classic 1" w:semiHidden="1" w:unhideWhenUsed="1"/>
+    <w:lsdException w:name="Table Classic 2" w:semiHidden="1" w:unhideWhenUsed="1"/>
+    <w:lsdException w:name="Table Classic 3" w:semiHidden="1" w:unhideWhenUsed="1"/>
+    <w:lsdException w:name="Table Classic 4" w:semiHidden="1" w:unhideWhenUsed="1"/>
+    <w:lsdException w:name="Table Colorful 1" w:semiHidden="1" w:unhideWhenUsed="1"/>
+    <w:lsdException w:name="Table Colorful 2" w:semiHidden="1" w:unhideWhenUsed="1"/>
+    <w:lsdException w:name="Table Colorful 3" w:semiHidden="1" w:unhideWhenUsed="1"/>
+    <w:lsdException w:name="Table Columns 1" w:semiHidden="1" w:unhideWhenUsed="1"/>
+    <w:lsdException w:name="Table Columns 2" w:semiHidden="1" w:unhideWhenUsed="1"/>
+    <w:lsdException w:name="Table Columns 3" w:semiHidden="1" w:unhideWhenUsed="1"/>
+    <w:lsdException w:name="Table Columns 4" w:semiHidden="1" w:unhideWhenUsed="1"/>
+    <w:lsdException w:name="Table Columns 5" w:semiHidden="1" w:unhideWhenUsed="1"/>
+    <w:lsdException w:name="Table Grid 1" w:semiHidden="1" w:unhideWhenUsed="1"/>
+    <w:lsdException w:name="Table Grid 2" w:semiHidden="1" w:unhideWhenUsed="1"/>
+    <w:lsdException w:name="Table Grid 3" w:semiHidden="1" w:unhideWhenUsed="1"/>
+    <w:lsdException w:name="Table Grid 4" w:semiHidden="1" w:unhideWhenUsed="1"/>
+    <w:lsdException w:name="Table Grid 5" w:semiHidden="1" w:unhideWhenUsed="1"/>
+    <w:lsdException w:name="Table Grid 6" w:semiHidden="1" w:unhideWhenUsed="1"/>
+    <w:lsdException w:name="Table Grid 7" w:semiHidden="1" w:unhideWhenUsed="1"/>
+    <w:lsdException w:name="Table Grid 8" w:semiHidden="1" w:unhideWhenUsed="1"/>
+    <w:lsdException w:name="Table List 1" w:semiHidden="1" w:unhideWhenUsed="1"/>
+    <w:lsdException w:name="Table List 2" w:semiHidden="1" w:unhideWhenUsed="1"/>
+    <w:lsdException w:name="Table List 3" w:semiHidden="1" w:unhideWhenUsed="1"/>
+    <w:lsdException w:name="Table List 4" w:semiHidden="1" w:unhideWhenUsed="1"/>
+    <w:lsdException w:name="Table List 5" w:semiHidden="1" w:unhideWhenUsed="1"/>
+    <w:lsdException w:name="Table List 6" w:semiHidden="1" w:unhideWhenUsed="1"/>
+    <w:lsdException w:name="Table List 7" w:semiHidden="1" w:unhideWhenUsed="1"/>
+    <w:lsdException w:name="Table List 8" w:semiHidden="1" w:unhideWhenUsed="1"/>
+    <w:lsdException w:name="Table 3D effects 1" w:semiHidden="1" w:unhideWhenUsed="1"/>
+    <w:lsdException w:name="Table 3D effects 2" w:semiHidden="1" w:unhideWhenUsed="1"/>
+    <w:lsdException w:name="Table 3D effects 3" w:semiHidden="1" w:unhideWhenUsed="1"/>
+    <w:lsdException w:name="Table Contemporary" w:semiHidden="1" w:unhideWhenUsed="1"/>
+    <w:lsdException w:name="Table Elegant" w:semiHidden="1" w:unhideWhenUsed="1"/>
+    <w:lsdException w:name="Table Professional" w:semiHidden="1" w:unhideWhenUsed="1"/>
+    <w:lsdException w:name="Table Subtle 1" w:semiHidden="1" w:unhideWhenUsed="1"/>
+    <w:lsdException w:name="Table Subtle 2" w:semiHidden="1" w:unhideWhenUsed="1"/>
+    <w:lsdException w:name="Table Web 1" w:semiHidden="1" w:unhideWhenUsed="1"/>
+    <w:lsdException w:name="Table Web 2" w:semiHidden="1" w:unhideWhenUsed="1"/>
+    <w:lsdException w:name="Table Web 3" w:semiHidden="1" w:unhideWhenUsed="1"/>
+    <w:lsdException w:name="Balloon Text" w:semiHidden="1" w:unhideWhenUsed="1"/>
+    <w:lsdException w:name="Table Grid" w:uiPriority="59"/>
+    <w:lsdException w:name="Table Theme" w:semiHidden="1" w:unhideWhenUsed="1"/>
+    <w:lsdException w:name="Placeholder Text" w:semiHidden="1"/>
+    <w:lsdException w:name="No Spacing" w:semiHidden="1" w:uiPriority="1" w:unhideWhenUsed="1" w:qFormat="1"/>
+    <w:lsdException w:name="Light Shading" w:uiPriority="60"/>
+    <w:lsdException w:name="Light List" w:uiPriority="61"/>
+    <w:lsdException w:name="Light Grid" w:uiPriority="62"/>
+    <w:lsdException w:name="Medium Shading 1" w:uiPriority="63"/>
+    <w:lsdException w:name="Medium Shading 2" w:uiPriority="64"/>
+    <w:lsdException w:name="Medium List 1" w:uiPriority="65"/>
+    <w:lsdException w:name="Medium List 2" w:uiPriority="66"/>
+    <w:lsdException w:name="Medium Grid 1" w:uiPriority="67"/>
+    <w:lsdException w:name="Medium Grid 2" w:uiPriority="68"/>
+    <w:lsdException w:name="Medium Grid 3" w:uiPriority="69"/>
+    <w:lsdException w:name="Dark List" w:uiPriority="70"/>
+    <w:lsdException w:name="Colorful Shading" w:uiPriority="71"/>
+    <w:lsdException w:name="Colorful List" w:uiPriority="72"/>
+    <w:lsdException w:name="Colorful Grid" w:uiPriority="73"/>
+    <w:lsdException w:name="Light Shading Accent 1" w:uiPriority="60"/>
+    <w:lsdException w:name="Light List Accent 1" w:uiPriority="61"/>
+    <w:lsdException w:name="Light Grid Accent 1" w:uiPriority="62"/>
+    <w:lsdException w:name="Medium Shading 1 Accent 1" w:uiPriority="63"/>
+    <w:lsdException w:name="Medium Shading 2 Accent 1" w:uiPriority="64"/>
+    <w:lsdException w:name="Medium List 1 Accent 1" w:uiPriority="65"/>
+    <w:lsdException w:name="Revision" w:semiHidden="1"/>
+    <w:lsdException w:name="List Paragraph" w:uiPriority="34" w:qFormat="1"/>
+    <w:lsdException w:name="Quote" w:uiPriority="29" w:qFormat="1"/>
+    <w:lsdException w:name="Intense Quote" w:uiPriority="30" w:qFormat="1"/>
+    <w:lsdException w:name="Medium List 2 Accent 1" w:uiPriority="66"/>
+    <w:lsdException w:name="Medium Grid 1 Accent 1" w:uiPriority="67"/>
+    <w:lsdException w:name="Medium Grid 2 Accent 1" w:uiPriority="68"/>
+    <w:lsdException w:name="Medium Grid 3 Accent 1" w:uiPriority="69"/>
+    <w:lsdException w:name="Dark List Accent 1" w:uiPriority="70"/>
+    <w:lsdException w:name="Colorful Shading Accent 1" w:uiPriority="71"/>
+    <w:lsdException w:name="Colorful List Accent 1" w:uiPriority="72"/>
+    <w:lsdException w:name="Colorful Grid Accent 1" w:uiPriority="73"/>
+    <w:lsdException w:name="Light Shading Accent 2" w:uiPriority="60"/>
+    <w:lsdException w:name="Light List Accent 2" w:uiPriority="61"/>
+    <w:lsdException w:name="Light Grid Accent 2" w:uiPriority="62"/>
+    <w:lsdException w:name="Medium Shading 1 Accent 2" w:uiPriority="63"/>
+    <w:lsdException w:name="Medium Shading 2 Accent 2" w:uiPriority="64"/>
+    <w:lsdException w:name="Medium List 1 Accent 2" w:uiPriority="65"/>
+    <w:lsdException w:name="Medium List 2 Accent 2" w:uiPriority="66"/>
+    <w:lsdException w:name="Medium Grid 1 Accent 2" w:uiPriority="67"/>
+    <w:lsdException w:name="Medium Grid 2 Accent 2" w:uiPriority="68"/>
+    <w:lsdException w:name="Medium Grid 3 Accent 2" w:uiPriority="69"/>
+    <w:lsdException w:name="Dark List Accent 2" w:uiPriority="70"/>
+    <w:lsdException w:name="Colorful Shading Accent 2" w:uiPriority="71"/>
+    <w:lsdException w:name="Colorful List Accent 2" w:uiPriority="72"/>
+    <w:lsdException w:name="Colorful Grid Accent 2" w:uiPriority="73"/>
+    <w:lsdException w:name="Light Shading Accent 3" w:uiPriority="60"/>
+    <w:lsdException w:name="Light List Accent 3" w:uiPriority="61"/>
+    <w:lsdException w:name="Light Grid Accent 3" w:uiPriority="62"/>
+    <w:lsdException w:name="Medium Shading 1 Accent 3" w:uiPriority="63"/>
+    <w:lsdException w:name="Medium Shading 2 Accent 3" w:uiPriority="64"/>
+    <w:lsdException w:name="Medium List 1 Accent 3" w:uiPriority="65"/>
+    <w:lsdException w:name="Medium List 2 Accent 3" w:uiPriority="66"/>
+    <w:lsdException w:name="Medium Grid 1 Accent 3" w:uiPriority="67"/>
+    <w:lsdException w:name="Medium Grid 2 Accent 3" w:uiPriority="68"/>
+    <w:lsdException w:name="Medium Grid 3 Accent 3" w:uiPriority="69"/>
+    <w:lsdException w:name="Dark List Accent 3" w:uiPriority="70"/>
+    <w:lsdException w:name="Colorful Shading Accent 3" w:uiPriority="71"/>
+    <w:lsdException w:name="Colorful List Accent 3" w:uiPriority="72"/>
+    <w:lsdException w:name="Colorful Grid Accent 3" w:uiPriority="73"/>
+    <w:lsdException w:name="Light Shading Accent 4" w:uiPriority="60"/>
+    <w:lsdException w:name="Light List Accent 4" w:uiPriority="61"/>
+    <w:lsdException w:name="Light Grid Accent 4" w:uiPriority="62"/>
+    <w:lsdException w:name="Medium Shading 1 Accent 4" w:uiPriority="63"/>
+    <w:lsdException w:name="Medium Shading 2 Accent 4" w:uiPriority="64"/>
+    <w:lsdException w:name="Medium List 1 Accent 4" w:uiPriority="65"/>
+    <w:lsdException w:name="Medium List 2 Accent 4" w:uiPriority="66"/>
+    <w:lsdException w:name="Medium Grid 1 Accent 4" w:uiPriority="67"/>
+    <w:lsdException w:name="Medium Grid 2 Accent 4" w:uiPriority="68"/>
+    <w:lsdException w:name="Medium Grid 3 Accent 4" w:uiPriority="69"/>
+    <w:lsdException w:name="Dark List Accent 4" w:uiPriority="70"/>
+    <w:lsdException w:name="Colorful Shading Accent 4" w:uiPriority="71"/>
+    <w:lsdException w:name="Colorful List Accent 4" w:uiPriority="72"/>
+    <w:lsdException w:name="Colorful Grid Accent 4" w:uiPriority="73"/>
+    <w:lsdException w:name="Light Shading Accent 5" w:uiPriority="60"/>
+    <w:lsdException w:name="Light List Accent 5" w:uiPriority="61"/>
+    <w:lsdException w:name="Light Grid Accent 5" w:uiPriority="62"/>
+    <w:lsdException w:name="Medium Shading 1 Accent 5" w:uiPriority="63"/>
+    <w:lsdException w:name="Medium Shading 2 Accent 5" w:uiPriority="64"/>
+    <w:lsdException w:name="Medium List 1 Accent 5" w:uiPriority="65"/>
+    <w:lsdException w:name="Medium List 2 Accent 5" w:uiPriority="66"/>
+    <w:lsdException w:name="Medium Grid 1 Accent 5" w:uiPriority="67"/>
+    <w:lsdException w:name="Medium Grid 2 Accent 5" w:uiPriority="68"/>
+    <w:lsdException w:name="Medium Grid 3 Accent 5" w:uiPriority="69"/>
+    <w:lsdException w:name="Dark List Accent 5" w:uiPriority="70"/>
+    <w:lsdException w:name="Colorful Shading Accent 5" w:uiPriority="71"/>
+    <w:lsdException w:name="Colorful List Accent 5" w:uiPriority="72"/>
+    <w:lsdException w:name="Colorful Grid Accent 5" w:uiPriority="73"/>
+    <w:lsdException w:name="Light Shading Accent 6" w:uiPriority="60"/>
+    <w:lsdException w:name="Light List Accent 6" w:uiPriority="61"/>
+    <w:lsdException w:name="Light Grid Accent 6" w:uiPriority="62"/>
+    <w:lsdException w:name="Medium Shading 1 Accent 6" w:uiPriority="63"/>
+    <w:lsdException w:name="Medium Shading 2 Accent 6" w:uiPriority="64"/>
+    <w:lsdException w:name="Medium List 1 Accent 6" w:uiPriority="65"/>
+    <w:lsdException w:name="Medium List 2 Accent 6" w:uiPriority="66"/>
+    <w:lsdException w:name="Medium Grid 1 Accent 6" w:uiPriority="67"/>
+    <w:lsdException w:name="Medium Grid 2 Accent 6" w:uiPriority="68"/>
+    <w:lsdException w:name="Medium Grid 3 Accent 6" w:uiPriority="69"/>
+    <w:lsdException w:name="Dark List Accent 6" w:uiPriority="70"/>
+    <w:lsdException w:name="Colorful Shading Accent 6" w:uiPriority="71"/>
+    <w:lsdException w:name="Colorful List Accent 6" w:uiPriority="72"/>
+    <w:lsdException w:name="Colorful Grid Accent 6" w:uiPriority="73"/>
+    <w:lsdException w:name="Subtle Emphasis" w:uiPriority="19" w:qFormat="1"/>
+    <w:lsdException w:name="Intense Emphasis" w:uiPriority="21" w:qFormat="1"/>
+    <w:lsdException w:name="Subtle Reference" w:uiPriority="31" w:qFormat="1"/>
+    <w:lsdException w:name="Intense Reference" w:uiPriority="32" w:qFormat="1"/>
+    <w:lsdException w:name="Book Title" w:uiPriority="33" w:qFormat="1"/>
+    <w:lsdException w:name="Bibliography" w:semiHidden="1" w:uiPriority="37" w:unhideWhenUsed="1"/>
+    <w:lsdException w:name="TOC Heading" w:semiHidden="1" w:uiPriority="39" w:unhideWhenUsed="1" w:qFormat="1"/>
+    <w:lsdException w:name="Plain Table 1" w:uiPriority="41"/>
+    <w:lsdException w:name="Plain Table 2" w:uiPriority="42"/>
+    <w:lsdException w:name="Plain Table 3" w:uiPriority="43"/>
+    <w:lsdException w:name="Plain Table 4" w:uiPriority="44"/>
+    <w:lsdException w:name="Plain Table 5" w:uiPriority="45"/>
+    <w:lsdException w:name="Grid Table Light" w:uiPriority="40"/>
+    <w:lsdException w:name="Grid Table 1 Light" w:uiPriority="46"/>
+    <w:lsdException w:name="Grid Table 2" w:uiPriority="47"/>
+    <w:lsdException w:name="Grid Table 3" w:uiPriority="48"/>
+    <w:lsdException w:name="Grid Table 4" w:uiPriority="49"/>
+    <w:lsdException w:name="Grid Table 5 Dark" w:uiPriority="50"/>
+    <w:lsdException w:name="Grid Table 6 Colorful" w:uiPriority="51"/>
+    <w:lsdException w:name="Grid Table 7 Colorful" w:uiPriority="52"/>
+    <w:lsdException w:name="Grid Table 1 Light Accent 1" w:uiPriority="46"/>
+    <w:lsdException w:name="Grid Table 2 Accent 1" w:uiPriority="47"/>
+    <w:lsdException w:name="Grid Table 3 Accent 1" w:uiPriority="48"/>
+    <w:lsdException w:name="Grid Table 4 Accent 1" w:uiPriority="49"/>
+    <w:lsdException w:name="Grid Table 5 Dark Accent 1" w:uiPriority="50"/>
+    <w:lsdException w:name="Grid Table 6 Colorful Accent 1" w:uiPriority="51"/>
+    <w:lsdException w:name="Grid Table 7 Colorful Accent 1" w:uiPriority="52"/>
+    <w:lsdException w:name="Grid Table 1 Light Accent 2" w:uiPriority="46"/>
+    <w:lsdException w:name="Grid Table 2 Accent 2" w:uiPriority="47"/>
+    <w:lsdException w:name="Grid Table 3 Accent 2" w:uiPriority="48"/>
+    <w:lsdException w:name="Grid Table 4 Accent 2" w:uiPriority="49"/>
+    <w:lsdException w:name="Grid Table 5 Dark Accent 2" w:uiPriority="50"/>
+    <w:lsdException w:name="Grid Table 6 Colorful Accent 2" w:uiPriority="51"/>
+    <w:lsdException w:name="Grid Table 7 Colorful Accent 2" w:uiPriority="52"/>
+    <w:lsdException w:name="Grid Table 1 Light Accent 3" w:uiPriority="46"/>
+    <w:lsdException w:name="Grid Table 2 Accent 3" w:uiPriority="47"/>
+    <w:lsdException w:name="Grid Table 3 Accent 3" w:uiPriority="48"/>
+    <w:lsdException w:name="Grid Table 4 Accent 3" w:uiPriority="49"/>
+    <w:lsdException w:name="Grid Table 5 Dark Accent 3" w:uiPriority="50"/>
+    <w:lsdException w:name="Grid Table 6 Colorful Accent 3" w:uiPriority="51"/>
+    <w:lsdException w:name="Grid Table 7 Colorful Accent 3" w:uiPriority="52"/>
+    <w:lsdException w:name="Grid Table 1 Light Accent 4" w:uiPriority="46"/>
+    <w:lsdException w:name="Grid Table 2 Accent 4" w:uiPriority="47"/>
+    <w:lsdException w:name="Grid Table 3 Accent 4" w:uiPriority="48"/>
+    <w:lsdException w:name="Grid Table 4 Accent 4" w:uiPriority="49"/>
+    <w:lsdException w:name="Grid Table 5 Dark Accent 4" w:uiPriority="50"/>
+    <w:lsdException w:name="Grid Table 6 Colorful Accent 4" w:uiPriority="51"/>
+    <w:lsdException w:name="Grid Table 7 Colorful Accent 4" w:uiPriority="52"/>
+    <w:lsdException w:name="Grid Table 1 Light Accent 5" w:uiPriority="46"/>
+    <w:lsdException w:name="Grid Table 2 Accent 5" w:uiPriority="47"/>
+    <w:lsdException w:name="Grid Table 3 Accent 5" w:uiPriority="48"/>
+    <w:lsdException w:name="Grid Table 4 Accent 5" w:uiPriority="49"/>
+    <w:lsdException w:name="Grid Table 5 Dark Accent 5" w:uiPriority="50"/>
+    <w:lsdException w:name="Grid Table 6 Colorful Accent 5" w:uiPriority="51"/>
+    <w:lsdException w:name="Grid Table 7 Colorful Accent 5" w:uiPriority="52"/>
+    <w:lsdException w:name="Grid Table 1 Light Accent 6" w:uiPriority="46"/>
+    <w:lsdException w:name="Grid Table 2 Accent 6" w:uiPriority="47"/>
+    <w:lsdException w:name="Grid Table 3 Accent 6" w:uiPriority="48"/>
+    <w:lsdException w:name="Grid Table 4 Accent 6" w:uiPriority="49"/>
+    <w:lsdException w:name="Grid Table 5 Dark Accent 6" w:uiPriority="50"/>
+    <w:lsdException w:name="Grid Table 6 Colorful Accent 6" w:uiPriority="51"/>
+    <w:lsdException w:name="Grid Table 7 Colorful Accent 6" w:uiPriority="52"/>
+    <w:lsdException w:name="List Table 1 Light" w:uiPriority="46"/>
+    <w:lsdException w:name="List Table 2" w:uiPriority="47"/>
+    <w:lsdException w:name="List Table 3" w:uiPriority="48"/>
+    <w:lsdException w:name="List Table 4" w:uiPriority="49"/>
+    <w:lsdException w:name="List Table 5 Dark" w:uiPriority="50"/>
+    <w:lsdException w:name="List Table 6 Colorful" w:uiPriority="51"/>
+    <w:lsdException w:name="List Table 7 Colorful" w:uiPriority="52"/>
+    <w:lsdException w:name="List Table 1 Light Accent 1" w:uiPriority="46"/>
+    <w:lsdException w:name="List Table 2 Accent 1" w:uiPriority="47"/>
+    <w:lsdException w:name="List Table 3 Accent 1" w:uiPriority="48"/>
+    <w:lsdException w:name="List Table 4 Accent 1" w:uiPriority="49"/>
+    <w:lsdException w:name="List Table 5 Dark Accent 1" w:uiPriority="50"/>
+    <w:lsdException w:name="List Table 6 Colorful Accent 1" w:uiPriority="51"/>
+    <w:lsdException w:name="List Table 7 Colorful Accent 1" w:uiPriority="52"/>
+    <w:lsdException w:name="List Table 1 Light Accent 2" w:uiPriority="46"/>
+    <w:lsdException w:name="List Table 2 Accent 2" w:uiPriority="47"/>
+    <w:lsdException w:name="List Table 3 Accent 2" w:uiPriority="48"/>
+    <w:lsdException w:name="List Table 4 Accent 2" w:uiPriority="49"/>
+    <w:lsdException w:name="List Table 5 Dark Accent 2" w:uiPriority="50"/>
+    <w:lsdException w:name="List Table 6 Colorful Accent 2" w:uiPriority="51"/>
+    <w:lsdException w:name="List Table 7 Colorful Accent 2" w:uiPriority="52"/>
+    <w:lsdException w:name="List Table 1 Light Accent 3" w:uiPriority="46"/>
+    <w:lsdException w:name="List Table 2 Accent 3" w:uiPriority="47"/>
+    <w:lsdException w:name="List Table 3 Accent 3" w:uiPriority="48"/>
+    <w:lsdException w:name="List Table 4 Accent 3" w:uiPriority="49"/>
+    <w:lsdException w:name="List Table 5 Dark Accent 3" w:uiPriority="50"/>
+    <w:lsdException w:name="List Table 6 Colorful Accent 3" w:uiPriority="51"/>
+    <w:lsdException w:name="List Table 7 Colorful Accent 3" w:uiPriority="52"/>
+    <w:lsdException w:name="List Table 1 Light Accent 4" w:uiPriority="46"/>
+    <w:lsdException w:name="List Table 2 Accent 4" w:uiPriority="47"/>
+    <w:lsdException w:name="List Table 3 Accent 4" w:uiPriority="48"/>
+    <w:lsdException w:name="List Table 4 Accent 4" w:uiPriority="49"/>
+    <w:lsdException w:name="List Table 5 Dark Accent 4" w:uiPriority="50"/>
+    <w:lsdException w:name="List Table 6 Colorful Accent 4" w:uiPriority="51"/>
+    <w:lsdException w:name="List Table 7 Colorful Accent 4" w:uiPriority="52"/>
+    <w:lsdException w:name="List Table 1 Light Accent 5" w:uiPriority="46"/>
+    <w:lsdException w:name="List Table 2 Accent 5" w:uiPriority="47"/>
+    <w:lsdException w:name="List Table 3 Accent 5" w:uiPriority="48"/>
+    <w:lsdException w:name="List Table 4 Accent 5" w:uiPriority="49"/>
+    <w:lsdException w:name="List Table 5 Dark Accent 5" w:uiPriority="50"/>
+    <w:lsdException w:name="List Table 6 Colorful Accent 5" w:uiPriority="51"/>
+    <w:lsdException w:name="List Table 7 Colorful Accent 5" w:uiPriority="52"/>
+    <w:lsdException w:name="List Table 1 Light Accent 6" w:uiPriority="46"/>
+    <w:lsdException w:name="List Table 2 Accent 6" w:uiPriority="47"/>
+    <w:lsdException w:name="List Table 3 Accent 6" w:uiPriority="48"/>
+    <w:lsdException w:name="List Table 4 Accent 6" w:uiPriority="49"/>
+    <w:lsdException w:name="List Table 5 Dark Accent 6" w:uiPriority="50"/>
+    <w:lsdException w:name="List Table 6 Colorful Accent 6" w:uiPriority="51"/>
+    <w:lsdException w:name="List Table 7 Colorful Accent 6" w:uiPriority="52"/>
   </w:latentStyles>
   <w:style w:type="paragraph" w:default="1" w:styleId="Normal">
     <w:name w:val="Normal"/>
@@ -2789,1222 +4158,6 @@
 </w:styles>
 </file>
 
-<file path=word/stylesWithEffects.xml><?xml version="1.0" encoding="utf-8"?>
-<w:styles xmlns:wpc="http://schemas.microsoft.com/office/word/2010/wordprocessingCanvas" xmlns:mc="http://schemas.openxmlformats.org/markup-compatibility/2006" xmlns:o="urn:schemas-microsoft-com:office:office" xmlns:r="http://schemas.openxmlformats.org/officeDocument/2006/relationships" xmlns:m="http://schemas.openxmlformats.org/officeDocument/2006/math" xmlns:v="urn:schemas-microsoft-com:vml" xmlns:wp14="http://schemas.microsoft.com/office/word/2010/wordprocessingDrawing" xmlns:wp="http://schemas.openxmlformats.org/drawingml/2006/wordprocessingDrawing" xmlns:w10="urn:schemas-microsoft-com:office:word" xmlns:w="http://schemas.openxmlformats.org/wordprocessingml/2006/main" xmlns:w14="http://schemas.microsoft.com/office/word/2010/wordml" xmlns:wpg="http://schemas.microsoft.com/office/word/2010/wordprocessingGroup" xmlns:wpi="http://schemas.microsoft.com/office/word/2010/wordprocessingInk" xmlns:wne="http://schemas.microsoft.com/office/word/2006/wordml" xmlns:wps="http://schemas.microsoft.com/office/word/2010/wordprocessingShape" mc:Ignorable="w14 wp14">
-  <w:docDefaults>
-    <w:rPrDefault>
-      <w:rPr>
-        <w:rFonts w:ascii="Times New Roman" w:eastAsia="Times New Roman" w:hAnsi="Times New Roman" w:cs="Times New Roman"/>
-        <w:lang w:val="en-GB" w:eastAsia="en-GB" w:bidi="ar-SA"/>
-      </w:rPr>
-    </w:rPrDefault>
-    <w:pPrDefault/>
-  </w:docDefaults>
-  <w:latentStyles w:defLockedState="0" w:defUIPriority="99" w:defSemiHidden="1" w:defUnhideWhenUsed="1" w:defQFormat="0" w:count="267">
-    <w:lsdException w:name="Normal" w:semiHidden="0" w:uiPriority="0" w:unhideWhenUsed="0"/>
-    <w:lsdException w:name="heading 1" w:semiHidden="0" w:uiPriority="9" w:unhideWhenUsed="0" w:qFormat="1"/>
-    <w:lsdException w:name="heading 2" w:semiHidden="0" w:uiPriority="9" w:unhideWhenUsed="0" w:qFormat="1"/>
-    <w:lsdException w:name="heading 3" w:semiHidden="0" w:uiPriority="9" w:unhideWhenUsed="0" w:qFormat="1"/>
-    <w:lsdException w:name="heading 4" w:semiHidden="0" w:uiPriority="9" w:unhideWhenUsed="0"/>
-    <w:lsdException w:name="heading 5" w:semiHidden="0" w:uiPriority="9" w:unhideWhenUsed="0"/>
-    <w:lsdException w:name="heading 6" w:semiHidden="0" w:uiPriority="9" w:unhideWhenUsed="0"/>
-    <w:lsdException w:name="heading 7" w:semiHidden="0" w:uiPriority="9" w:unhideWhenUsed="0"/>
-    <w:lsdException w:name="heading 8" w:semiHidden="0" w:uiPriority="9" w:unhideWhenUsed="0"/>
-    <w:lsdException w:name="heading 9" w:semiHidden="0" w:uiPriority="9" w:unhideWhenUsed="0"/>
-    <w:lsdException w:name="toc 1" w:uiPriority="39"/>
-    <w:lsdException w:name="toc 2" w:uiPriority="39"/>
-    <w:lsdException w:name="toc 3" w:uiPriority="39"/>
-    <w:lsdException w:name="toc 4" w:uiPriority="39"/>
-    <w:lsdException w:name="toc 5" w:uiPriority="39"/>
-    <w:lsdException w:name="toc 6" w:uiPriority="39"/>
-    <w:lsdException w:name="toc 7" w:uiPriority="39"/>
-    <w:lsdException w:name="toc 8" w:uiPriority="39"/>
-    <w:lsdException w:name="toc 9" w:uiPriority="39"/>
-    <w:lsdException w:name="caption" w:uiPriority="35" w:qFormat="1"/>
-    <w:lsdException w:name="Title" w:semiHidden="0" w:uiPriority="10" w:unhideWhenUsed="0" w:qFormat="1"/>
-    <w:lsdException w:name="Default Paragraph Font" w:uiPriority="1"/>
-    <w:lsdException w:name="Subtitle" w:uiPriority="11" w:qFormat="1"/>
-    <w:lsdException w:name="Strong" w:semiHidden="0" w:uiPriority="22" w:unhideWhenUsed="0" w:qFormat="1"/>
-    <w:lsdException w:name="Emphasis" w:semiHidden="0" w:uiPriority="20" w:unhideWhenUsed="0"/>
-    <w:lsdException w:name="Table Grid" w:semiHidden="0" w:uiPriority="59" w:unhideWhenUsed="0"/>
-    <w:lsdException w:name="Placeholder Text" w:unhideWhenUsed="0"/>
-    <w:lsdException w:name="No Spacing" w:uiPriority="1" w:qFormat="1"/>
-    <w:lsdException w:name="Light Shading" w:semiHidden="0" w:uiPriority="60" w:unhideWhenUsed="0"/>
-    <w:lsdException w:name="Light List" w:semiHidden="0" w:uiPriority="61" w:unhideWhenUsed="0"/>
-    <w:lsdException w:name="Light Grid" w:semiHidden="0" w:uiPriority="62" w:unhideWhenUsed="0"/>
-    <w:lsdException w:name="Medium Shading 1" w:semiHidden="0" w:uiPriority="63" w:unhideWhenUsed="0"/>
-    <w:lsdException w:name="Medium Shading 2" w:semiHidden="0" w:uiPriority="64" w:unhideWhenUsed="0"/>
-    <w:lsdException w:name="Medium List 1" w:semiHidden="0" w:uiPriority="65" w:unhideWhenUsed="0"/>
-    <w:lsdException w:name="Medium List 2" w:semiHidden="0" w:uiPriority="66" w:unhideWhenUsed="0"/>
-    <w:lsdException w:name="Medium Grid 1" w:semiHidden="0" w:uiPriority="67" w:unhideWhenUsed="0"/>
-    <w:lsdException w:name="Medium Grid 2" w:semiHidden="0" w:uiPriority="68" w:unhideWhenUsed="0"/>
-    <w:lsdException w:name="Medium Grid 3" w:semiHidden="0" w:uiPriority="69" w:unhideWhenUsed="0"/>
-    <w:lsdException w:name="Dark List" w:semiHidden="0" w:uiPriority="70" w:unhideWhenUsed="0"/>
-    <w:lsdException w:name="Colorful Shading" w:semiHidden="0" w:uiPriority="71" w:unhideWhenUsed="0"/>
-    <w:lsdException w:name="Colorful List" w:semiHidden="0" w:uiPriority="72" w:unhideWhenUsed="0"/>
-    <w:lsdException w:name="Colorful Grid" w:semiHidden="0" w:uiPriority="73" w:unhideWhenUsed="0"/>
-    <w:lsdException w:name="Light Shading Accent 1" w:semiHidden="0" w:uiPriority="60" w:unhideWhenUsed="0"/>
-    <w:lsdException w:name="Light List Accent 1" w:semiHidden="0" w:uiPriority="61" w:unhideWhenUsed="0"/>
-    <w:lsdException w:name="Light Grid Accent 1" w:semiHidden="0" w:uiPriority="62" w:unhideWhenUsed="0"/>
-    <w:lsdException w:name="Medium Shading 1 Accent 1" w:semiHidden="0" w:uiPriority="63" w:unhideWhenUsed="0"/>
-    <w:lsdException w:name="Medium Shading 2 Accent 1" w:semiHidden="0" w:uiPriority="64" w:unhideWhenUsed="0"/>
-    <w:lsdException w:name="Medium List 1 Accent 1" w:semiHidden="0" w:uiPriority="65" w:unhideWhenUsed="0"/>
-    <w:lsdException w:name="Revision" w:unhideWhenUsed="0"/>
-    <w:lsdException w:name="List Paragraph" w:semiHidden="0" w:uiPriority="34" w:unhideWhenUsed="0" w:qFormat="1"/>
-    <w:lsdException w:name="Quote" w:semiHidden="0" w:uiPriority="29" w:unhideWhenUsed="0" w:qFormat="1"/>
-    <w:lsdException w:name="Intense Quote" w:semiHidden="0" w:uiPriority="30" w:unhideWhenUsed="0" w:qFormat="1"/>
-    <w:lsdException w:name="Medium List 2 Accent 1" w:semiHidden="0" w:uiPriority="66" w:unhideWhenUsed="0"/>
-    <w:lsdException w:name="Medium Grid 1 Accent 1" w:semiHidden="0" w:uiPriority="67" w:unhideWhenUsed="0"/>
-    <w:lsdException w:name="Medium Grid 2 Accent 1" w:semiHidden="0" w:uiPriority="68" w:unhideWhenUsed="0"/>
-    <w:lsdException w:name="Medium Grid 3 Accent 1" w:semiHidden="0" w:uiPriority="69" w:unhideWhenUsed="0"/>
-    <w:lsdException w:name="Dark List Accent 1" w:semiHidden="0" w:uiPriority="70" w:unhideWhenUsed="0"/>
-    <w:lsdException w:name="Colorful Shading Accent 1" w:semiHidden="0" w:uiPriority="71" w:unhideWhenUsed="0"/>
-    <w:lsdException w:name="Colorful List Accent 1" w:semiHidden="0" w:uiPriority="72" w:unhideWhenUsed="0"/>
-    <w:lsdException w:name="Colorful Grid Accent 1" w:semiHidden="0" w:uiPriority="73" w:unhideWhenUsed="0"/>
-    <w:lsdException w:name="Light Shading Accent 2" w:semiHidden="0" w:uiPriority="60" w:unhideWhenUsed="0"/>
-    <w:lsdException w:name="Light List Accent 2" w:semiHidden="0" w:uiPriority="61" w:unhideWhenUsed="0"/>
-    <w:lsdException w:name="Light Grid Accent 2" w:semiHidden="0" w:uiPriority="62" w:unhideWhenUsed="0"/>
-    <w:lsdException w:name="Medium Shading 1 Accent 2" w:semiHidden="0" w:uiPriority="63" w:unhideWhenUsed="0"/>
-    <w:lsdException w:name="Medium Shading 2 Accent 2" w:semiHidden="0" w:uiPriority="64" w:unhideWhenUsed="0"/>
-    <w:lsdException w:name="Medium List 1 Accent 2" w:semiHidden="0" w:uiPriority="65" w:unhideWhenUsed="0"/>
-    <w:lsdException w:name="Medium List 2 Accent 2" w:semiHidden="0" w:uiPriority="66" w:unhideWhenUsed="0"/>
-    <w:lsdException w:name="Medium Grid 1 Accent 2" w:semiHidden="0" w:uiPriority="67" w:unhideWhenUsed="0"/>
-    <w:lsdException w:name="Medium Grid 2 Accent 2" w:semiHidden="0" w:uiPriority="68" w:unhideWhenUsed="0"/>
-    <w:lsdException w:name="Medium Grid 3 Accent 2" w:semiHidden="0" w:uiPriority="69" w:unhideWhenUsed="0"/>
-    <w:lsdException w:name="Dark List Accent 2" w:semiHidden="0" w:uiPriority="70" w:unhideWhenUsed="0"/>
-    <w:lsdException w:name="Colorful Shading Accent 2" w:semiHidden="0" w:uiPriority="71" w:unhideWhenUsed="0"/>
-    <w:lsdException w:name="Colorful List Accent 2" w:semiHidden="0" w:uiPriority="72" w:unhideWhenUsed="0"/>
-    <w:lsdException w:name="Colorful Grid Accent 2" w:semiHidden="0" w:uiPriority="73" w:unhideWhenUsed="0"/>
-    <w:lsdException w:name="Light Shading Accent 3" w:semiHidden="0" w:uiPriority="60" w:unhideWhenUsed="0"/>
-    <w:lsdException w:name="Light List Accent 3" w:semiHidden="0" w:uiPriority="61" w:unhideWhenUsed="0"/>
-    <w:lsdException w:name="Light Grid Accent 3" w:semiHidden="0" w:uiPriority="62" w:unhideWhenUsed="0"/>
-    <w:lsdException w:name="Medium Shading 1 Accent 3" w:semiHidden="0" w:uiPriority="63" w:unhideWhenUsed="0"/>
-    <w:lsdException w:name="Medium Shading 2 Accent 3" w:semiHidden="0" w:uiPriority="64" w:unhideWhenUsed="0"/>
-    <w:lsdException w:name="Medium List 1 Accent 3" w:semiHidden="0" w:uiPriority="65" w:unhideWhenUsed="0"/>
-    <w:lsdException w:name="Medium List 2 Accent 3" w:semiHidden="0" w:uiPriority="66" w:unhideWhenUsed="0"/>
-    <w:lsdException w:name="Medium Grid 1 Accent 3" w:semiHidden="0" w:uiPriority="67" w:unhideWhenUsed="0"/>
-    <w:lsdException w:name="Medium Grid 2 Accent 3" w:semiHidden="0" w:uiPriority="68" w:unhideWhenUsed="0"/>
-    <w:lsdException w:name="Medium Grid 3 Accent 3" w:semiHidden="0" w:uiPriority="69" w:unhideWhenUsed="0"/>
-    <w:lsdException w:name="Dark List Accent 3" w:semiHidden="0" w:uiPriority="70" w:unhideWhenUsed="0"/>
-    <w:lsdException w:name="Colorful Shading Accent 3" w:semiHidden="0" w:uiPriority="71" w:unhideWhenUsed="0"/>
-    <w:lsdException w:name="Colorful List Accent 3" w:semiHidden="0" w:uiPriority="72" w:unhideWhenUsed="0"/>
-    <w:lsdException w:name="Colorful Grid Accent 3" w:semiHidden="0" w:uiPriority="73" w:unhideWhenUsed="0"/>
-    <w:lsdException w:name="Light Shading Accent 4" w:semiHidden="0" w:uiPriority="60" w:unhideWhenUsed="0"/>
-    <w:lsdException w:name="Light List Accent 4" w:semiHidden="0" w:uiPriority="61" w:unhideWhenUsed="0"/>
-    <w:lsdException w:name="Light Grid Accent 4" w:semiHidden="0" w:uiPriority="62" w:unhideWhenUsed="0"/>
-    <w:lsdException w:name="Medium Shading 1 Accent 4" w:semiHidden="0" w:uiPriority="63" w:unhideWhenUsed="0"/>
-    <w:lsdException w:name="Medium Shading 2 Accent 4" w:semiHidden="0" w:uiPriority="64" w:unhideWhenUsed="0"/>
-    <w:lsdException w:name="Medium List 1 Accent 4" w:semiHidden="0" w:uiPriority="65" w:unhideWhenUsed="0"/>
-    <w:lsdException w:name="Medium List 2 Accent 4" w:semiHidden="0" w:uiPriority="66" w:unhideWhenUsed="0"/>
-    <w:lsdException w:name="Medium Grid 1 Accent 4" w:semiHidden="0" w:uiPriority="67" w:unhideWhenUsed="0"/>
-    <w:lsdException w:name="Medium Grid 2 Accent 4" w:semiHidden="0" w:uiPriority="68" w:unhideWhenUsed="0"/>
-    <w:lsdException w:name="Medium Grid 3 Accent 4" w:semiHidden="0" w:uiPriority="69" w:unhideWhenUsed="0"/>
-    <w:lsdException w:name="Dark List Accent 4" w:semiHidden="0" w:uiPriority="70" w:unhideWhenUsed="0"/>
-    <w:lsdException w:name="Colorful Shading Accent 4" w:semiHidden="0" w:uiPriority="71" w:unhideWhenUsed="0"/>
-    <w:lsdException w:name="Colorful List Accent 4" w:semiHidden="0" w:uiPriority="72" w:unhideWhenUsed="0"/>
-    <w:lsdException w:name="Colorful Grid Accent 4" w:semiHidden="0" w:uiPriority="73" w:unhideWhenUsed="0"/>
-    <w:lsdException w:name="Light Shading Accent 5" w:semiHidden="0" w:uiPriority="60" w:unhideWhenUsed="0"/>
-    <w:lsdException w:name="Light List Accent 5" w:semiHidden="0" w:uiPriority="61" w:unhideWhenUsed="0"/>
-    <w:lsdException w:name="Light Grid Accent 5" w:semiHidden="0" w:uiPriority="62" w:unhideWhenUsed="0"/>
-    <w:lsdException w:name="Medium Shading 1 Accent 5" w:semiHidden="0" w:uiPriority="63" w:unhideWhenUsed="0"/>
-    <w:lsdException w:name="Medium Shading 2 Accent 5" w:semiHidden="0" w:uiPriority="64" w:unhideWhenUsed="0"/>
-    <w:lsdException w:name="Medium List 1 Accent 5" w:semiHidden="0" w:uiPriority="65" w:unhideWhenUsed="0"/>
-    <w:lsdException w:name="Medium List 2 Accent 5" w:semiHidden="0" w:uiPriority="66" w:unhideWhenUsed="0"/>
-    <w:lsdException w:name="Medium Grid 1 Accent 5" w:semiHidden="0" w:uiPriority="67" w:unhideWhenUsed="0"/>
-    <w:lsdException w:name="Medium Grid 2 Accent 5" w:semiHidden="0" w:uiPriority="68" w:unhideWhenUsed="0"/>
-    <w:lsdException w:name="Medium Grid 3 Accent 5" w:semiHidden="0" w:uiPriority="69" w:unhideWhenUsed="0"/>
-    <w:lsdException w:name="Dark List Accent 5" w:semiHidden="0" w:uiPriority="70" w:unhideWhenUsed="0"/>
-    <w:lsdException w:name="Colorful Shading Accent 5" w:semiHidden="0" w:uiPriority="71" w:unhideWhenUsed="0"/>
-    <w:lsdException w:name="Colorful List Accent 5" w:semiHidden="0" w:uiPriority="72" w:unhideWhenUsed="0"/>
-    <w:lsdException w:name="Colorful Grid Accent 5" w:semiHidden="0" w:uiPriority="73" w:unhideWhenUsed="0"/>
-    <w:lsdException w:name="Light Shading Accent 6" w:semiHidden="0" w:uiPriority="60" w:unhideWhenUsed="0"/>
-    <w:lsdException w:name="Light List Accent 6" w:semiHidden="0" w:uiPriority="61" w:unhideWhenUsed="0"/>
-    <w:lsdException w:name="Light Grid Accent 6" w:semiHidden="0" w:uiPriority="62" w:unhideWhenUsed="0"/>
-    <w:lsdException w:name="Medium Shading 1 Accent 6" w:semiHidden="0" w:uiPriority="63" w:unhideWhenUsed="0"/>
-    <w:lsdException w:name="Medium Shading 2 Accent 6" w:semiHidden="0" w:uiPriority="64" w:unhideWhenUsed="0"/>
-    <w:lsdException w:name="Medium List 1 Accent 6" w:semiHidden="0" w:uiPriority="65" w:unhideWhenUsed="0"/>
-    <w:lsdException w:name="Medium List 2 Accent 6" w:semiHidden="0" w:uiPriority="66" w:unhideWhenUsed="0"/>
-    <w:lsdException w:name="Medium Grid 1 Accent 6" w:semiHidden="0" w:uiPriority="67" w:unhideWhenUsed="0"/>
-    <w:lsdException w:name="Medium Grid 2 Accent 6" w:semiHidden="0" w:uiPriority="68" w:unhideWhenUsed="0"/>
-    <w:lsdException w:name="Medium Grid 3 Accent 6" w:semiHidden="0" w:uiPriority="69" w:unhideWhenUsed="0"/>
-    <w:lsdException w:name="Dark List Accent 6" w:semiHidden="0" w:uiPriority="70" w:unhideWhenUsed="0"/>
-    <w:lsdException w:name="Colorful Shading Accent 6" w:semiHidden="0" w:uiPriority="71" w:unhideWhenUsed="0"/>
-    <w:lsdException w:name="Colorful List Accent 6" w:semiHidden="0" w:uiPriority="72" w:unhideWhenUsed="0"/>
-    <w:lsdException w:name="Colorful Grid Accent 6" w:semiHidden="0" w:uiPriority="73" w:unhideWhenUsed="0"/>
-    <w:lsdException w:name="Subtle Emphasis" w:semiHidden="0" w:uiPriority="19" w:unhideWhenUsed="0" w:qFormat="1"/>
-    <w:lsdException w:name="Intense Emphasis" w:semiHidden="0" w:uiPriority="21" w:unhideWhenUsed="0" w:qFormat="1"/>
-    <w:lsdException w:name="Subtle Reference" w:semiHidden="0" w:uiPriority="31" w:unhideWhenUsed="0" w:qFormat="1"/>
-    <w:lsdException w:name="Intense Reference" w:semiHidden="0" w:uiPriority="32" w:unhideWhenUsed="0" w:qFormat="1"/>
-    <w:lsdException w:name="Book Title" w:semiHidden="0" w:uiPriority="33" w:unhideWhenUsed="0" w:qFormat="1"/>
-    <w:lsdException w:name="Bibliography" w:uiPriority="37"/>
-    <w:lsdException w:name="TOC Heading" w:uiPriority="39" w:qFormat="1"/>
-  </w:latentStyles>
-  <w:style w:type="paragraph" w:default="1" w:styleId="Normal">
-    <w:name w:val="Normal"/>
-    <w:semiHidden/>
-    <w:rsid w:val="00386278"/>
-    <w:rPr>
-      <w:lang w:eastAsia="en-US"/>
-    </w:rPr>
-  </w:style>
-  <w:style w:type="paragraph" w:styleId="Heading1">
-    <w:name w:val="heading 1"/>
-    <w:basedOn w:val="Normal"/>
-    <w:next w:val="BodyText"/>
-    <w:link w:val="Heading1Char"/>
-    <w:uiPriority w:val="2"/>
-    <w:qFormat/>
-    <w:rsid w:val="003309A1"/>
-    <w:pPr>
-      <w:keepNext/>
-      <w:numPr>
-        <w:numId w:val="1"/>
-      </w:numPr>
-      <w:spacing w:before="100" w:beforeAutospacing="1" w:after="280"/>
-      <w:outlineLvl w:val="0"/>
-    </w:pPr>
-    <w:rPr>
-      <w:rFonts w:ascii="Helvetica" w:hAnsi="Helvetica"/>
-      <w:b/>
-      <w:caps/>
-      <w:kern w:val="28"/>
-      <w:sz w:val="28"/>
-    </w:rPr>
-  </w:style>
-  <w:style w:type="paragraph" w:styleId="Heading2">
-    <w:name w:val="heading 2"/>
-    <w:basedOn w:val="Normal"/>
-    <w:next w:val="BodyText"/>
-    <w:uiPriority w:val="3"/>
-    <w:qFormat/>
-    <w:rsid w:val="003309A1"/>
-    <w:pPr>
-      <w:keepNext/>
-      <w:numPr>
-        <w:ilvl w:val="1"/>
-        <w:numId w:val="1"/>
-      </w:numPr>
-      <w:spacing w:before="100" w:beforeAutospacing="1" w:after="240"/>
-      <w:outlineLvl w:val="1"/>
-    </w:pPr>
-    <w:rPr>
-      <w:rFonts w:ascii="Helvetica" w:hAnsi="Helvetica"/>
-      <w:b/>
-    </w:rPr>
-  </w:style>
-  <w:style w:type="paragraph" w:styleId="Heading3">
-    <w:name w:val="heading 3"/>
-    <w:basedOn w:val="Normal"/>
-    <w:next w:val="BodyText"/>
-    <w:uiPriority w:val="3"/>
-    <w:qFormat/>
-    <w:rsid w:val="003309A1"/>
-    <w:pPr>
-      <w:keepNext/>
-      <w:numPr>
-        <w:ilvl w:val="2"/>
-        <w:numId w:val="1"/>
-      </w:numPr>
-      <w:spacing w:before="100" w:beforeAutospacing="1" w:after="200"/>
-      <w:outlineLvl w:val="2"/>
-    </w:pPr>
-    <w:rPr>
-      <w:rFonts w:ascii="Times" w:hAnsi="Times"/>
-      <w:b/>
-    </w:rPr>
-  </w:style>
-  <w:style w:type="paragraph" w:styleId="Heading4">
-    <w:name w:val="heading 4"/>
-    <w:basedOn w:val="Normal"/>
-    <w:next w:val="Normal"/>
-    <w:semiHidden/>
-    <w:rsid w:val="00A7483E"/>
-    <w:pPr>
-      <w:keepNext/>
-      <w:numPr>
-        <w:ilvl w:val="3"/>
-        <w:numId w:val="1"/>
-      </w:numPr>
-      <w:spacing w:before="240" w:after="60"/>
-      <w:outlineLvl w:val="3"/>
-    </w:pPr>
-    <w:rPr>
-      <w:rFonts w:ascii="Times" w:hAnsi="Times"/>
-      <w:b/>
-      <w:i/>
-      <w:sz w:val="24"/>
-    </w:rPr>
-  </w:style>
-  <w:style w:type="paragraph" w:styleId="Heading5">
-    <w:name w:val="heading 5"/>
-    <w:basedOn w:val="Normal"/>
-    <w:next w:val="Normal"/>
-    <w:semiHidden/>
-    <w:rsid w:val="00A7483E"/>
-    <w:pPr>
-      <w:numPr>
-        <w:ilvl w:val="4"/>
-        <w:numId w:val="1"/>
-      </w:numPr>
-      <w:spacing w:before="240" w:after="60"/>
-      <w:outlineLvl w:val="4"/>
-    </w:pPr>
-    <w:rPr>
-      <w:rFonts w:ascii="Helvetica" w:hAnsi="Helvetica"/>
-      <w:sz w:val="22"/>
-    </w:rPr>
-  </w:style>
-  <w:style w:type="paragraph" w:styleId="Heading6">
-    <w:name w:val="heading 6"/>
-    <w:basedOn w:val="Normal"/>
-    <w:next w:val="Normal"/>
-    <w:semiHidden/>
-    <w:rsid w:val="00A7483E"/>
-    <w:pPr>
-      <w:numPr>
-        <w:ilvl w:val="5"/>
-        <w:numId w:val="1"/>
-      </w:numPr>
-      <w:spacing w:before="240" w:after="60"/>
-      <w:outlineLvl w:val="5"/>
-    </w:pPr>
-    <w:rPr>
-      <w:rFonts w:ascii="Helvetica" w:hAnsi="Helvetica"/>
-      <w:i/>
-      <w:sz w:val="22"/>
-    </w:rPr>
-  </w:style>
-  <w:style w:type="paragraph" w:styleId="Heading7">
-    <w:name w:val="heading 7"/>
-    <w:basedOn w:val="Normal"/>
-    <w:next w:val="Normal"/>
-    <w:semiHidden/>
-    <w:rsid w:val="00A7483E"/>
-    <w:pPr>
-      <w:numPr>
-        <w:ilvl w:val="6"/>
-        <w:numId w:val="1"/>
-      </w:numPr>
-      <w:spacing w:before="240" w:after="60"/>
-      <w:outlineLvl w:val="6"/>
-    </w:pPr>
-    <w:rPr>
-      <w:rFonts w:ascii="Helvetica" w:hAnsi="Helvetica"/>
-    </w:rPr>
-  </w:style>
-  <w:style w:type="paragraph" w:styleId="Heading8">
-    <w:name w:val="heading 8"/>
-    <w:basedOn w:val="Normal"/>
-    <w:next w:val="Normal"/>
-    <w:semiHidden/>
-    <w:rsid w:val="00A7483E"/>
-    <w:pPr>
-      <w:numPr>
-        <w:ilvl w:val="7"/>
-        <w:numId w:val="1"/>
-      </w:numPr>
-      <w:spacing w:before="240" w:after="60"/>
-      <w:outlineLvl w:val="7"/>
-    </w:pPr>
-    <w:rPr>
-      <w:rFonts w:ascii="Helvetica" w:hAnsi="Helvetica"/>
-      <w:i/>
-    </w:rPr>
-  </w:style>
-  <w:style w:type="paragraph" w:styleId="Heading9">
-    <w:name w:val="heading 9"/>
-    <w:basedOn w:val="Normal"/>
-    <w:next w:val="Normal"/>
-    <w:semiHidden/>
-    <w:rsid w:val="00A7483E"/>
-    <w:pPr>
-      <w:numPr>
-        <w:ilvl w:val="8"/>
-        <w:numId w:val="1"/>
-      </w:numPr>
-      <w:spacing w:before="240" w:after="60"/>
-      <w:outlineLvl w:val="8"/>
-    </w:pPr>
-    <w:rPr>
-      <w:rFonts w:ascii="Helvetica" w:hAnsi="Helvetica"/>
-      <w:i/>
-      <w:sz w:val="18"/>
-    </w:rPr>
-  </w:style>
-  <w:style w:type="character" w:default="1" w:styleId="DefaultParagraphFont">
-    <w:name w:val="Default Paragraph Font"/>
-    <w:uiPriority w:val="1"/>
-    <w:semiHidden/>
-    <w:unhideWhenUsed/>
-  </w:style>
-  <w:style w:type="table" w:default="1" w:styleId="TableNormal">
-    <w:name w:val="Normal Table"/>
-    <w:uiPriority w:val="99"/>
-    <w:semiHidden/>
-    <w:unhideWhenUsed/>
-    <w:tblPr>
-      <w:tblInd w:w="0" w:type="dxa"/>
-      <w:tblCellMar>
-        <w:top w:w="0" w:type="dxa"/>
-        <w:left w:w="108" w:type="dxa"/>
-        <w:bottom w:w="0" w:type="dxa"/>
-        <w:right w:w="108" w:type="dxa"/>
-      </w:tblCellMar>
-    </w:tblPr>
-  </w:style>
-  <w:style w:type="numbering" w:default="1" w:styleId="NoList">
-    <w:name w:val="No List"/>
-    <w:uiPriority w:val="99"/>
-    <w:semiHidden/>
-    <w:unhideWhenUsed/>
-  </w:style>
-  <w:style w:type="paragraph" w:styleId="Header">
-    <w:name w:val="header"/>
-    <w:basedOn w:val="Normal"/>
-    <w:semiHidden/>
-    <w:rsid w:val="00A7483E"/>
-    <w:pPr>
-      <w:tabs>
-        <w:tab w:val="center" w:pos="4153"/>
-        <w:tab w:val="right" w:pos="8306"/>
-      </w:tabs>
-    </w:pPr>
-    <w:rPr>
-      <w:i/>
-      <w:sz w:val="18"/>
-    </w:rPr>
-  </w:style>
-  <w:style w:type="paragraph" w:styleId="Footer">
-    <w:name w:val="footer"/>
-    <w:basedOn w:val="Normal"/>
-    <w:uiPriority w:val="1"/>
-    <w:semiHidden/>
-    <w:unhideWhenUsed/>
-    <w:rsid w:val="00A7483E"/>
-    <w:pPr>
-      <w:tabs>
-        <w:tab w:val="center" w:pos="4153"/>
-        <w:tab w:val="right" w:pos="8306"/>
-      </w:tabs>
-    </w:pPr>
-    <w:rPr>
-      <w:i/>
-      <w:sz w:val="18"/>
-    </w:rPr>
-  </w:style>
-  <w:style w:type="character" w:styleId="PageNumber">
-    <w:name w:val="page number"/>
-    <w:basedOn w:val="DefaultParagraphFont"/>
-    <w:semiHidden/>
-    <w:unhideWhenUsed/>
-    <w:rsid w:val="00A7483E"/>
-  </w:style>
-  <w:style w:type="paragraph" w:styleId="TOC1">
-    <w:name w:val="toc 1"/>
-    <w:basedOn w:val="Normal"/>
-    <w:next w:val="Normal"/>
-    <w:uiPriority w:val="39"/>
-    <w:rsid w:val="003309A1"/>
-    <w:pPr>
-      <w:tabs>
-        <w:tab w:val="right" w:leader="dot" w:pos="8306"/>
-      </w:tabs>
-    </w:pPr>
-    <w:rPr>
-      <w:caps/>
-    </w:rPr>
-  </w:style>
-  <w:style w:type="paragraph" w:customStyle="1" w:styleId="UnnumHeading1">
-    <w:name w:val="Unnum Heading 1"/>
-    <w:basedOn w:val="Heading1"/>
-    <w:next w:val="BodyText"/>
-    <w:link w:val="UnnumHeading1Char"/>
-    <w:uiPriority w:val="2"/>
-    <w:qFormat/>
-    <w:rsid w:val="003309A1"/>
-    <w:pPr>
-      <w:numPr>
-        <w:numId w:val="0"/>
-      </w:numPr>
-    </w:pPr>
-  </w:style>
-  <w:style w:type="paragraph" w:styleId="TOC2">
-    <w:name w:val="toc 2"/>
-    <w:basedOn w:val="Normal"/>
-    <w:next w:val="Normal"/>
-    <w:uiPriority w:val="39"/>
-    <w:rsid w:val="00A7483E"/>
-    <w:pPr>
-      <w:tabs>
-        <w:tab w:val="right" w:leader="dot" w:pos="8306"/>
-      </w:tabs>
-      <w:ind w:left="200"/>
-    </w:pPr>
-  </w:style>
-  <w:style w:type="paragraph" w:styleId="Title">
-    <w:name w:val="Title"/>
-    <w:basedOn w:val="Normal"/>
-    <w:qFormat/>
-    <w:rsid w:val="0047267A"/>
-    <w:pPr>
-      <w:spacing w:before="720"/>
-      <w:jc w:val="center"/>
-    </w:pPr>
-    <w:rPr>
-      <w:b/>
-      <w:sz w:val="28"/>
-    </w:rPr>
-  </w:style>
-  <w:style w:type="character" w:styleId="PlaceholderText">
-    <w:name w:val="Placeholder Text"/>
-    <w:basedOn w:val="DefaultParagraphFont"/>
-    <w:uiPriority w:val="99"/>
-    <w:semiHidden/>
-    <w:rsid w:val="001F5425"/>
-    <w:rPr>
-      <w:color w:val="808080"/>
-    </w:rPr>
-  </w:style>
-  <w:style w:type="paragraph" w:styleId="BalloonText">
-    <w:name w:val="Balloon Text"/>
-    <w:basedOn w:val="Normal"/>
-    <w:link w:val="BalloonTextChar"/>
-    <w:uiPriority w:val="99"/>
-    <w:semiHidden/>
-    <w:unhideWhenUsed/>
-    <w:rsid w:val="001F5425"/>
-    <w:rPr>
-      <w:rFonts w:ascii="Tahoma" w:hAnsi="Tahoma" w:cs="Tahoma"/>
-      <w:sz w:val="16"/>
-      <w:szCs w:val="16"/>
-    </w:rPr>
-  </w:style>
-  <w:style w:type="character" w:customStyle="1" w:styleId="BalloonTextChar">
-    <w:name w:val="Balloon Text Char"/>
-    <w:basedOn w:val="DefaultParagraphFont"/>
-    <w:link w:val="BalloonText"/>
-    <w:uiPriority w:val="99"/>
-    <w:semiHidden/>
-    <w:rsid w:val="001F5425"/>
-    <w:rPr>
-      <w:rFonts w:ascii="Tahoma" w:hAnsi="Tahoma" w:cs="Tahoma"/>
-      <w:sz w:val="16"/>
-      <w:szCs w:val="16"/>
-      <w:lang w:eastAsia="en-US"/>
-    </w:rPr>
-  </w:style>
-  <w:style w:type="table" w:styleId="TableGrid">
-    <w:name w:val="Table Grid"/>
-    <w:basedOn w:val="TableNormal"/>
-    <w:uiPriority w:val="59"/>
-    <w:rsid w:val="0003694C"/>
-    <w:tblPr>
-      <w:tblBorders>
-        <w:top w:val="single" w:sz="4" w:space="0" w:color="000000" w:themeColor="text1"/>
-        <w:left w:val="single" w:sz="4" w:space="0" w:color="000000" w:themeColor="text1"/>
-        <w:bottom w:val="single" w:sz="4" w:space="0" w:color="000000" w:themeColor="text1"/>
-        <w:right w:val="single" w:sz="4" w:space="0" w:color="000000" w:themeColor="text1"/>
-        <w:insideH w:val="single" w:sz="4" w:space="0" w:color="000000" w:themeColor="text1"/>
-        <w:insideV w:val="single" w:sz="4" w:space="0" w:color="000000" w:themeColor="text1"/>
-      </w:tblBorders>
-    </w:tblPr>
-  </w:style>
-  <w:style w:type="character" w:customStyle="1" w:styleId="Heading1Char">
-    <w:name w:val="Heading 1 Char"/>
-    <w:basedOn w:val="DefaultParagraphFont"/>
-    <w:link w:val="Heading1"/>
-    <w:uiPriority w:val="2"/>
-    <w:rsid w:val="001B226E"/>
-    <w:rPr>
-      <w:rFonts w:ascii="Helvetica" w:hAnsi="Helvetica"/>
-      <w:b/>
-      <w:caps/>
-      <w:kern w:val="28"/>
-      <w:sz w:val="28"/>
-      <w:lang w:eastAsia="en-US"/>
-    </w:rPr>
-  </w:style>
-  <w:style w:type="character" w:customStyle="1" w:styleId="UnnumHeading1Char">
-    <w:name w:val="Unnum Heading 1 Char"/>
-    <w:basedOn w:val="Heading1Char"/>
-    <w:link w:val="UnnumHeading1"/>
-    <w:uiPriority w:val="2"/>
-    <w:rsid w:val="001B226E"/>
-    <w:rPr>
-      <w:rFonts w:ascii="Helvetica" w:hAnsi="Helvetica"/>
-      <w:b/>
-      <w:caps/>
-      <w:kern w:val="28"/>
-      <w:sz w:val="28"/>
-      <w:lang w:eastAsia="en-US"/>
-    </w:rPr>
-  </w:style>
-  <w:style w:type="paragraph" w:styleId="BodyText">
-    <w:name w:val="Body Text"/>
-    <w:basedOn w:val="Normal"/>
-    <w:link w:val="BodyTextChar"/>
-    <w:uiPriority w:val="4"/>
-    <w:rsid w:val="00B0738E"/>
-    <w:pPr>
-      <w:spacing w:after="120"/>
-    </w:pPr>
-  </w:style>
-  <w:style w:type="character" w:customStyle="1" w:styleId="BodyTextChar">
-    <w:name w:val="Body Text Char"/>
-    <w:basedOn w:val="DefaultParagraphFont"/>
-    <w:link w:val="BodyText"/>
-    <w:uiPriority w:val="4"/>
-    <w:rsid w:val="001B226E"/>
-    <w:rPr>
-      <w:lang w:eastAsia="en-US"/>
-    </w:rPr>
-  </w:style>
-  <w:style w:type="paragraph" w:styleId="BodyTextIndent">
-    <w:name w:val="Body Text Indent"/>
-    <w:basedOn w:val="Normal"/>
-    <w:link w:val="BodyTextIndentChar"/>
-    <w:uiPriority w:val="99"/>
-    <w:semiHidden/>
-    <w:unhideWhenUsed/>
-    <w:rsid w:val="00E563D9"/>
-    <w:pPr>
-      <w:spacing w:after="120"/>
-      <w:ind w:left="283"/>
-    </w:pPr>
-  </w:style>
-  <w:style w:type="character" w:customStyle="1" w:styleId="BodyTextIndentChar">
-    <w:name w:val="Body Text Indent Char"/>
-    <w:basedOn w:val="DefaultParagraphFont"/>
-    <w:link w:val="BodyTextIndent"/>
-    <w:uiPriority w:val="99"/>
-    <w:semiHidden/>
-    <w:rsid w:val="00E563D9"/>
-    <w:rPr>
-      <w:lang w:eastAsia="en-US"/>
-    </w:rPr>
-  </w:style>
-  <w:style w:type="paragraph" w:customStyle="1" w:styleId="bibentry">
-    <w:name w:val="bibentry"/>
-    <w:basedOn w:val="Normal"/>
-    <w:uiPriority w:val="5"/>
-    <w:rsid w:val="001B226E"/>
-    <w:pPr>
-      <w:ind w:left="426" w:hanging="426"/>
-      <w:contextualSpacing/>
-    </w:pPr>
-  </w:style>
-  <w:style w:type="paragraph" w:styleId="ListParagraph">
-    <w:name w:val="List Paragraph"/>
-    <w:basedOn w:val="Normal"/>
-    <w:uiPriority w:val="34"/>
-    <w:semiHidden/>
-    <w:qFormat/>
-    <w:rsid w:val="00BA41FE"/>
-    <w:pPr>
-      <w:ind w:left="720"/>
-      <w:contextualSpacing/>
-    </w:pPr>
-  </w:style>
-  <w:style w:type="paragraph" w:styleId="Caption">
-    <w:name w:val="caption"/>
-    <w:basedOn w:val="Normal"/>
-    <w:next w:val="Normal"/>
-    <w:uiPriority w:val="35"/>
-    <w:unhideWhenUsed/>
-    <w:qFormat/>
-    <w:rsid w:val="001C59C0"/>
-    <w:pPr>
-      <w:spacing w:after="200"/>
-    </w:pPr>
-    <w:rPr>
-      <w:b/>
-      <w:bCs/>
-      <w:sz w:val="18"/>
-      <w:szCs w:val="18"/>
-    </w:rPr>
-  </w:style>
-  <w:style w:type="paragraph" w:styleId="Subtitle">
-    <w:name w:val="Subtitle"/>
-    <w:basedOn w:val="Normal"/>
-    <w:next w:val="Normal"/>
-    <w:link w:val="SubtitleChar"/>
-    <w:uiPriority w:val="1"/>
-    <w:qFormat/>
-    <w:rsid w:val="0047267A"/>
-    <w:pPr>
-      <w:spacing w:after="280"/>
-      <w:jc w:val="center"/>
-    </w:pPr>
-    <w:rPr>
-      <w:b/>
-      <w:sz w:val="28"/>
-    </w:rPr>
-  </w:style>
-  <w:style w:type="character" w:customStyle="1" w:styleId="SubtitleChar">
-    <w:name w:val="Subtitle Char"/>
-    <w:basedOn w:val="DefaultParagraphFont"/>
-    <w:link w:val="Subtitle"/>
-    <w:uiPriority w:val="1"/>
-    <w:rsid w:val="0047267A"/>
-    <w:rPr>
-      <w:b/>
-      <w:sz w:val="28"/>
-      <w:lang w:eastAsia="en-US"/>
-    </w:rPr>
-  </w:style>
-</w:styles>
-</file>
-
-<file path=word/glossary/document.xml><?xml version="1.0" encoding="utf-8"?>
-<w:glossaryDocument xmlns:wpc="http://schemas.microsoft.com/office/word/2010/wordprocessingCanvas" xmlns:mc="http://schemas.openxmlformats.org/markup-compatibility/2006" xmlns:o="urn:schemas-microsoft-com:office:office" xmlns:r="http://schemas.openxmlformats.org/officeDocument/2006/relationships" xmlns:m="http://schemas.openxmlformats.org/officeDocument/2006/math" xmlns:v="urn:schemas-microsoft-com:vml" xmlns:wp14="http://schemas.microsoft.com/office/word/2010/wordprocessingDrawing" xmlns:wp="http://schemas.openxmlformats.org/drawingml/2006/wordprocessingDrawing" xmlns:w10="urn:schemas-microsoft-com:office:word" xmlns:w="http://schemas.openxmlformats.org/wordprocessingml/2006/main" xmlns:w14="http://schemas.microsoft.com/office/word/2010/wordml" xmlns:wpg="http://schemas.microsoft.com/office/word/2010/wordprocessingGroup" xmlns:wpi="http://schemas.microsoft.com/office/word/2010/wordprocessingInk" xmlns:wne="http://schemas.microsoft.com/office/word/2006/wordml" xmlns:wps="http://schemas.microsoft.com/office/word/2010/wordprocessingShape" mc:Ignorable="w14 wp14"/>
-</file>
-
-<file path=word/glossary/fontTable.xml><?xml version="1.0" encoding="utf-8"?>
-<w:fonts xmlns:mc="http://schemas.openxmlformats.org/markup-compatibility/2006" xmlns:r="http://schemas.openxmlformats.org/officeDocument/2006/relationships" xmlns:w="http://schemas.openxmlformats.org/wordprocessingml/2006/main" xmlns:w14="http://schemas.microsoft.com/office/word/2010/wordml" mc:Ignorable="w14">
-  <w:font w:name="Symbol">
-    <w:panose1 w:val="05050102010706020507"/>
-    <w:charset w:val="02"/>
-    <w:family w:val="roman"/>
-    <w:pitch w:val="variable"/>
-    <w:sig w:usb0="00000000" w:usb1="10000000" w:usb2="00000000" w:usb3="00000000" w:csb0="80000000" w:csb1="00000000"/>
-  </w:font>
-  <w:font w:name="Times New Roman">
-    <w:panose1 w:val="02020603050405020304"/>
-    <w:charset w:val="00"/>
-    <w:family w:val="roman"/>
-    <w:pitch w:val="variable"/>
-    <w:sig w:usb0="E0002EFF" w:usb1="C0007843" w:usb2="00000009" w:usb3="00000000" w:csb0="000001FF" w:csb1="00000000"/>
-  </w:font>
-  <w:font w:name="Courier New">
-    <w:panose1 w:val="02070309020205020404"/>
-    <w:charset w:val="00"/>
-    <w:family w:val="modern"/>
-    <w:pitch w:val="fixed"/>
-    <w:sig w:usb0="E0002EFF" w:usb1="C0007843" w:usb2="00000009" w:usb3="00000000" w:csb0="000001FF" w:csb1="00000000"/>
-  </w:font>
-  <w:font w:name="Wingdings">
-    <w:panose1 w:val="05000000000000000000"/>
-    <w:charset w:val="02"/>
-    <w:family w:val="auto"/>
-    <w:pitch w:val="variable"/>
-    <w:sig w:usb0="00000000" w:usb1="10000000" w:usb2="00000000" w:usb3="00000000" w:csb0="80000000" w:csb1="00000000"/>
-  </w:font>
-  <w:font w:name="Helvetica">
-    <w:panose1 w:val="020B0604020202020204"/>
-    <w:charset w:val="00"/>
-    <w:family w:val="swiss"/>
-    <w:pitch w:val="variable"/>
-    <w:sig w:usb0="E0002EFF" w:usb1="C0007843" w:usb2="00000009" w:usb3="00000000" w:csb0="000001FF" w:csb1="00000000"/>
-  </w:font>
-  <w:font w:name="Times">
-    <w:panose1 w:val="02020603050405020304"/>
-    <w:charset w:val="00"/>
-    <w:family w:val="roman"/>
-    <w:pitch w:val="variable"/>
-    <w:sig w:usb0="E0002EFF" w:usb1="C0007843" w:usb2="00000009" w:usb3="00000000" w:csb0="000001FF" w:csb1="00000000"/>
-  </w:font>
-  <w:font w:name="Tahoma">
-    <w:panose1 w:val="020B0604030504040204"/>
-    <w:charset w:val="00"/>
-    <w:family w:val="swiss"/>
-    <w:notTrueType/>
-    <w:pitch w:val="variable"/>
-    <w:sig w:usb0="00000003" w:usb1="00000000" w:usb2="00000000" w:usb3="00000000" w:csb0="00000001" w:csb1="00000000"/>
-  </w:font>
-  <w:font w:name="Cambria">
-    <w:panose1 w:val="02040503050406030204"/>
-    <w:charset w:val="00"/>
-    <w:family w:val="roman"/>
-    <w:pitch w:val="variable"/>
-    <w:sig w:usb0="E00002FF" w:usb1="400004FF" w:usb2="00000000" w:usb3="00000000" w:csb0="0000019F" w:csb1="00000000"/>
-  </w:font>
-  <w:font w:name="Calibri">
-    <w:panose1 w:val="020F0502020204030204"/>
-    <w:charset w:val="00"/>
-    <w:family w:val="swiss"/>
-    <w:pitch w:val="variable"/>
-    <w:sig w:usb0="E00002FF" w:usb1="4000ACFF" w:usb2="00000001" w:usb3="00000000" w:csb0="0000019F" w:csb1="00000000"/>
-  </w:font>
-</w:fonts>
-</file>
-
-<file path=word/glossary/settings.xml><?xml version="1.0" encoding="utf-8"?>
-<w:settings xmlns:mc="http://schemas.openxmlformats.org/markup-compatibility/2006" xmlns:o="urn:schemas-microsoft-com:office:office" xmlns:r="http://schemas.openxmlformats.org/officeDocument/2006/relationships" xmlns:m="http://schemas.openxmlformats.org/officeDocument/2006/math" xmlns:v="urn:schemas-microsoft-com:vml" xmlns:w10="urn:schemas-microsoft-com:office:word" xmlns:w="http://schemas.openxmlformats.org/wordprocessingml/2006/main" xmlns:w14="http://schemas.microsoft.com/office/word/2010/wordml" xmlns:sl="http://schemas.openxmlformats.org/schemaLibrary/2006/main" mc:Ignorable="w14">
-  <w:view w:val="normal"/>
-  <w:defaultTabStop w:val="720"/>
-  <w:characterSpacingControl w:val="doNotCompress"/>
-  <w:compat>
-    <w:useFELayout/>
-    <w:compatSetting w:name="compatibilityMode" w:uri="http://schemas.microsoft.com/office/word" w:val="14"/>
-    <w:compatSetting w:name="overrideTableStyleFontSizeAndJustification" w:uri="http://schemas.microsoft.com/office/word" w:val="1"/>
-    <w:compatSetting w:name="enableOpenTypeFeatures" w:uri="http://schemas.microsoft.com/office/word" w:val="1"/>
-    <w:compatSetting w:name="doNotFlipMirrorIndents" w:uri="http://schemas.microsoft.com/office/word" w:val="1"/>
-  </w:compat>
-  <w:rsids>
-    <w:rsidRoot w:val="00D24E30"/>
-    <w:rsid w:val="00D24E30"/>
-  </w:rsids>
-  <m:mathPr>
-    <m:mathFont m:val="Cambria Math"/>
-    <m:brkBin m:val="before"/>
-    <m:brkBinSub m:val="--"/>
-    <m:smallFrac m:val="0"/>
-    <m:dispDef/>
-    <m:lMargin m:val="0"/>
-    <m:rMargin m:val="0"/>
-    <m:defJc m:val="centerGroup"/>
-    <m:wrapIndent m:val="1440"/>
-    <m:intLim m:val="subSup"/>
-    <m:naryLim m:val="undOvr"/>
-  </m:mathPr>
-  <w:themeFontLang w:val="en-GB"/>
-  <w:clrSchemeMapping w:bg1="light1" w:t1="dark1" w:bg2="light2" w:t2="dark2" w:accent1="accent1" w:accent2="accent2" w:accent3="accent3" w:accent4="accent4" w:accent5="accent5" w:accent6="accent6" w:hyperlink="hyperlink" w:followedHyperlink="followedHyperlink"/>
-  <w:decimalSymbol w:val="."/>
-  <w:listSeparator w:val=","/>
-</w:settings>
-</file>
-
-<file path=word/glossary/styles.xml><?xml version="1.0" encoding="utf-8"?>
-<w:styles xmlns:mc="http://schemas.openxmlformats.org/markup-compatibility/2006" xmlns:r="http://schemas.openxmlformats.org/officeDocument/2006/relationships" xmlns:w="http://schemas.openxmlformats.org/wordprocessingml/2006/main" xmlns:w14="http://schemas.microsoft.com/office/word/2010/wordml" mc:Ignorable="w14">
-  <w:docDefaults>
-    <w:rPrDefault>
-      <w:rPr>
-        <w:rFonts w:asciiTheme="minorHAnsi" w:eastAsiaTheme="minorEastAsia" w:hAnsiTheme="minorHAnsi" w:cstheme="minorBidi"/>
-        <w:sz w:val="22"/>
-        <w:szCs w:val="22"/>
-        <w:lang w:val="en-GB" w:eastAsia="en-GB" w:bidi="ar-SA"/>
-      </w:rPr>
-    </w:rPrDefault>
-    <w:pPrDefault>
-      <w:pPr>
-        <w:spacing w:after="200" w:line="276" w:lineRule="auto"/>
-      </w:pPr>
-    </w:pPrDefault>
-  </w:docDefaults>
-  <w:latentStyles w:defLockedState="0" w:defUIPriority="99" w:defSemiHidden="1" w:defUnhideWhenUsed="1" w:defQFormat="0" w:count="267">
-    <w:lsdException w:name="Normal" w:semiHidden="0" w:uiPriority="0" w:unhideWhenUsed="0" w:qFormat="1"/>
-    <w:lsdException w:name="heading 1" w:semiHidden="0" w:uiPriority="9" w:unhideWhenUsed="0" w:qFormat="1"/>
-    <w:lsdException w:name="heading 2" w:uiPriority="9" w:qFormat="1"/>
-    <w:lsdException w:name="heading 3" w:uiPriority="9" w:qFormat="1"/>
-    <w:lsdException w:name="heading 4" w:uiPriority="9" w:qFormat="1"/>
-    <w:lsdException w:name="heading 5" w:uiPriority="9" w:qFormat="1"/>
-    <w:lsdException w:name="heading 6" w:uiPriority="9" w:qFormat="1"/>
-    <w:lsdException w:name="heading 7" w:uiPriority="9" w:qFormat="1"/>
-    <w:lsdException w:name="heading 8" w:uiPriority="9" w:qFormat="1"/>
-    <w:lsdException w:name="heading 9" w:uiPriority="9" w:qFormat="1"/>
-    <w:lsdException w:name="toc 1" w:uiPriority="39"/>
-    <w:lsdException w:name="toc 2" w:uiPriority="39"/>
-    <w:lsdException w:name="toc 3" w:uiPriority="39"/>
-    <w:lsdException w:name="toc 4" w:uiPriority="39"/>
-    <w:lsdException w:name="toc 5" w:uiPriority="39"/>
-    <w:lsdException w:name="toc 6" w:uiPriority="39"/>
-    <w:lsdException w:name="toc 7" w:uiPriority="39"/>
-    <w:lsdException w:name="toc 8" w:uiPriority="39"/>
-    <w:lsdException w:name="toc 9" w:uiPriority="39"/>
-    <w:lsdException w:name="caption" w:uiPriority="35" w:qFormat="1"/>
-    <w:lsdException w:name="Title" w:semiHidden="0" w:uiPriority="10" w:unhideWhenUsed="0" w:qFormat="1"/>
-    <w:lsdException w:name="Default Paragraph Font" w:uiPriority="1"/>
-    <w:lsdException w:name="Subtitle" w:semiHidden="0" w:uiPriority="11" w:unhideWhenUsed="0" w:qFormat="1"/>
-    <w:lsdException w:name="Strong" w:semiHidden="0" w:uiPriority="22" w:unhideWhenUsed="0" w:qFormat="1"/>
-    <w:lsdException w:name="Emphasis" w:semiHidden="0" w:uiPriority="20" w:unhideWhenUsed="0" w:qFormat="1"/>
-    <w:lsdException w:name="Table Grid" w:semiHidden="0" w:uiPriority="59" w:unhideWhenUsed="0"/>
-    <w:lsdException w:name="Placeholder Text" w:unhideWhenUsed="0"/>
-    <w:lsdException w:name="No Spacing" w:semiHidden="0" w:uiPriority="1" w:unhideWhenUsed="0" w:qFormat="1"/>
-    <w:lsdException w:name="Light Shading" w:semiHidden="0" w:uiPriority="60" w:unhideWhenUsed="0"/>
-    <w:lsdException w:name="Light List" w:semiHidden="0" w:uiPriority="61" w:unhideWhenUsed="0"/>
-    <w:lsdException w:name="Light Grid" w:semiHidden="0" w:uiPriority="62" w:unhideWhenUsed="0"/>
-    <w:lsdException w:name="Medium Shading 1" w:semiHidden="0" w:uiPriority="63" w:unhideWhenUsed="0"/>
-    <w:lsdException w:name="Medium Shading 2" w:semiHidden="0" w:uiPriority="64" w:unhideWhenUsed="0"/>
-    <w:lsdException w:name="Medium List 1" w:semiHidden="0" w:uiPriority="65" w:unhideWhenUsed="0"/>
-    <w:lsdException w:name="Medium List 2" w:semiHidden="0" w:uiPriority="66" w:unhideWhenUsed="0"/>
-    <w:lsdException w:name="Medium Grid 1" w:semiHidden="0" w:uiPriority="67" w:unhideWhenUsed="0"/>
-    <w:lsdException w:name="Medium Grid 2" w:semiHidden="0" w:uiPriority="68" w:unhideWhenUsed="0"/>
-    <w:lsdException w:name="Medium Grid 3" w:semiHidden="0" w:uiPriority="69" w:unhideWhenUsed="0"/>
-    <w:lsdException w:name="Dark List" w:semiHidden="0" w:uiPriority="70" w:unhideWhenUsed="0"/>
-    <w:lsdException w:name="Colorful Shading" w:semiHidden="0" w:uiPriority="71" w:unhideWhenUsed="0"/>
-    <w:lsdException w:name="Colorful List" w:semiHidden="0" w:uiPriority="72" w:unhideWhenUsed="0"/>
-    <w:lsdException w:name="Colorful Grid" w:semiHidden="0" w:uiPriority="73" w:unhideWhenUsed="0"/>
-    <w:lsdException w:name="Light Shading Accent 1" w:semiHidden="0" w:uiPriority="60" w:unhideWhenUsed="0"/>
-    <w:lsdException w:name="Light List Accent 1" w:semiHidden="0" w:uiPriority="61" w:unhideWhenUsed="0"/>
-    <w:lsdException w:name="Light Grid Accent 1" w:semiHidden="0" w:uiPriority="62" w:unhideWhenUsed="0"/>
-    <w:lsdException w:name="Medium Shading 1 Accent 1" w:semiHidden="0" w:uiPriority="63" w:unhideWhenUsed="0"/>
-    <w:lsdException w:name="Medium Shading 2 Accent 1" w:semiHidden="0" w:uiPriority="64" w:unhideWhenUsed="0"/>
-    <w:lsdException w:name="Medium List 1 Accent 1" w:semiHidden="0" w:uiPriority="65" w:unhideWhenUsed="0"/>
-    <w:lsdException w:name="Revision" w:unhideWhenUsed="0"/>
-    <w:lsdException w:name="List Paragraph" w:semiHidden="0" w:uiPriority="34" w:unhideWhenUsed="0" w:qFormat="1"/>
-    <w:lsdException w:name="Quote" w:semiHidden="0" w:uiPriority="29" w:unhideWhenUsed="0" w:qFormat="1"/>
-    <w:lsdException w:name="Intense Quote" w:semiHidden="0" w:uiPriority="30" w:unhideWhenUsed="0" w:qFormat="1"/>
-    <w:lsdException w:name="Medium List 2 Accent 1" w:semiHidden="0" w:uiPriority="66" w:unhideWhenUsed="0"/>
-    <w:lsdException w:name="Medium Grid 1 Accent 1" w:semiHidden="0" w:uiPriority="67" w:unhideWhenUsed="0"/>
-    <w:lsdException w:name="Medium Grid 2 Accent 1" w:semiHidden="0" w:uiPriority="68" w:unhideWhenUsed="0"/>
-    <w:lsdException w:name="Medium Grid 3 Accent 1" w:semiHidden="0" w:uiPriority="69" w:unhideWhenUsed="0"/>
-    <w:lsdException w:name="Dark List Accent 1" w:semiHidden="0" w:uiPriority="70" w:unhideWhenUsed="0"/>
-    <w:lsdException w:name="Colorful Shading Accent 1" w:semiHidden="0" w:uiPriority="71" w:unhideWhenUsed="0"/>
-    <w:lsdException w:name="Colorful List Accent 1" w:semiHidden="0" w:uiPriority="72" w:unhideWhenUsed="0"/>
-    <w:lsdException w:name="Colorful Grid Accent 1" w:semiHidden="0" w:uiPriority="73" w:unhideWhenUsed="0"/>
-    <w:lsdException w:name="Light Shading Accent 2" w:semiHidden="0" w:uiPriority="60" w:unhideWhenUsed="0"/>
-    <w:lsdException w:name="Light List Accent 2" w:semiHidden="0" w:uiPriority="61" w:unhideWhenUsed="0"/>
-    <w:lsdException w:name="Light Grid Accent 2" w:semiHidden="0" w:uiPriority="62" w:unhideWhenUsed="0"/>
-    <w:lsdException w:name="Medium Shading 1 Accent 2" w:semiHidden="0" w:uiPriority="63" w:unhideWhenUsed="0"/>
-    <w:lsdException w:name="Medium Shading 2 Accent 2" w:semiHidden="0" w:uiPriority="64" w:unhideWhenUsed="0"/>
-    <w:lsdException w:name="Medium List 1 Accent 2" w:semiHidden="0" w:uiPriority="65" w:unhideWhenUsed="0"/>
-    <w:lsdException w:name="Medium List 2 Accent 2" w:semiHidden="0" w:uiPriority="66" w:unhideWhenUsed="0"/>
-    <w:lsdException w:name="Medium Grid 1 Accent 2" w:semiHidden="0" w:uiPriority="67" w:unhideWhenUsed="0"/>
-    <w:lsdException w:name="Medium Grid 2 Accent 2" w:semiHidden="0" w:uiPriority="68" w:unhideWhenUsed="0"/>
-    <w:lsdException w:name="Medium Grid 3 Accent 2" w:semiHidden="0" w:uiPriority="69" w:unhideWhenUsed="0"/>
-    <w:lsdException w:name="Dark List Accent 2" w:semiHidden="0" w:uiPriority="70" w:unhideWhenUsed="0"/>
-    <w:lsdException w:name="Colorful Shading Accent 2" w:semiHidden="0" w:uiPriority="71" w:unhideWhenUsed="0"/>
-    <w:lsdException w:name="Colorful List Accent 2" w:semiHidden="0" w:uiPriority="72" w:unhideWhenUsed="0"/>
-    <w:lsdException w:name="Colorful Grid Accent 2" w:semiHidden="0" w:uiPriority="73" w:unhideWhenUsed="0"/>
-    <w:lsdException w:name="Light Shading Accent 3" w:semiHidden="0" w:uiPriority="60" w:unhideWhenUsed="0"/>
-    <w:lsdException w:name="Light List Accent 3" w:semiHidden="0" w:uiPriority="61" w:unhideWhenUsed="0"/>
-    <w:lsdException w:name="Light Grid Accent 3" w:semiHidden="0" w:uiPriority="62" w:unhideWhenUsed="0"/>
-    <w:lsdException w:name="Medium Shading 1 Accent 3" w:semiHidden="0" w:uiPriority="63" w:unhideWhenUsed="0"/>
-    <w:lsdException w:name="Medium Shading 2 Accent 3" w:semiHidden="0" w:uiPriority="64" w:unhideWhenUsed="0"/>
-    <w:lsdException w:name="Medium List 1 Accent 3" w:semiHidden="0" w:uiPriority="65" w:unhideWhenUsed="0"/>
-    <w:lsdException w:name="Medium List 2 Accent 3" w:semiHidden="0" w:uiPriority="66" w:unhideWhenUsed="0"/>
-    <w:lsdException w:name="Medium Grid 1 Accent 3" w:semiHidden="0" w:uiPriority="67" w:unhideWhenUsed="0"/>
-    <w:lsdException w:name="Medium Grid 2 Accent 3" w:semiHidden="0" w:uiPriority="68" w:unhideWhenUsed="0"/>
-    <w:lsdException w:name="Medium Grid 3 Accent 3" w:semiHidden="0" w:uiPriority="69" w:unhideWhenUsed="0"/>
-    <w:lsdException w:name="Dark List Accent 3" w:semiHidden="0" w:uiPriority="70" w:unhideWhenUsed="0"/>
-    <w:lsdException w:name="Colorful Shading Accent 3" w:semiHidden="0" w:uiPriority="71" w:unhideWhenUsed="0"/>
-    <w:lsdException w:name="Colorful List Accent 3" w:semiHidden="0" w:uiPriority="72" w:unhideWhenUsed="0"/>
-    <w:lsdException w:name="Colorful Grid Accent 3" w:semiHidden="0" w:uiPriority="73" w:unhideWhenUsed="0"/>
-    <w:lsdException w:name="Light Shading Accent 4" w:semiHidden="0" w:uiPriority="60" w:unhideWhenUsed="0"/>
-    <w:lsdException w:name="Light List Accent 4" w:semiHidden="0" w:uiPriority="61" w:unhideWhenUsed="0"/>
-    <w:lsdException w:name="Light Grid Accent 4" w:semiHidden="0" w:uiPriority="62" w:unhideWhenUsed="0"/>
-    <w:lsdException w:name="Medium Shading 1 Accent 4" w:semiHidden="0" w:uiPriority="63" w:unhideWhenUsed="0"/>
-    <w:lsdException w:name="Medium Shading 2 Accent 4" w:semiHidden="0" w:uiPriority="64" w:unhideWhenUsed="0"/>
-    <w:lsdException w:name="Medium List 1 Accent 4" w:semiHidden="0" w:uiPriority="65" w:unhideWhenUsed="0"/>
-    <w:lsdException w:name="Medium List 2 Accent 4" w:semiHidden="0" w:uiPriority="66" w:unhideWhenUsed="0"/>
-    <w:lsdException w:name="Medium Grid 1 Accent 4" w:semiHidden="0" w:uiPriority="67" w:unhideWhenUsed="0"/>
-    <w:lsdException w:name="Medium Grid 2 Accent 4" w:semiHidden="0" w:uiPriority="68" w:unhideWhenUsed="0"/>
-    <w:lsdException w:name="Medium Grid 3 Accent 4" w:semiHidden="0" w:uiPriority="69" w:unhideWhenUsed="0"/>
-    <w:lsdException w:name="Dark List Accent 4" w:semiHidden="0" w:uiPriority="70" w:unhideWhenUsed="0"/>
-    <w:lsdException w:name="Colorful Shading Accent 4" w:semiHidden="0" w:uiPriority="71" w:unhideWhenUsed="0"/>
-    <w:lsdException w:name="Colorful List Accent 4" w:semiHidden="0" w:uiPriority="72" w:unhideWhenUsed="0"/>
-    <w:lsdException w:name="Colorful Grid Accent 4" w:semiHidden="0" w:uiPriority="73" w:unhideWhenUsed="0"/>
-    <w:lsdException w:name="Light Shading Accent 5" w:semiHidden="0" w:uiPriority="60" w:unhideWhenUsed="0"/>
-    <w:lsdException w:name="Light List Accent 5" w:semiHidden="0" w:uiPriority="61" w:unhideWhenUsed="0"/>
-    <w:lsdException w:name="Light Grid Accent 5" w:semiHidden="0" w:uiPriority="62" w:unhideWhenUsed="0"/>
-    <w:lsdException w:name="Medium Shading 1 Accent 5" w:semiHidden="0" w:uiPriority="63" w:unhideWhenUsed="0"/>
-    <w:lsdException w:name="Medium Shading 2 Accent 5" w:semiHidden="0" w:uiPriority="64" w:unhideWhenUsed="0"/>
-    <w:lsdException w:name="Medium List 1 Accent 5" w:semiHidden="0" w:uiPriority="65" w:unhideWhenUsed="0"/>
-    <w:lsdException w:name="Medium List 2 Accent 5" w:semiHidden="0" w:uiPriority="66" w:unhideWhenUsed="0"/>
-    <w:lsdException w:name="Medium Grid 1 Accent 5" w:semiHidden="0" w:uiPriority="67" w:unhideWhenUsed="0"/>
-    <w:lsdException w:name="Medium Grid 2 Accent 5" w:semiHidden="0" w:uiPriority="68" w:unhideWhenUsed="0"/>
-    <w:lsdException w:name="Medium Grid 3 Accent 5" w:semiHidden="0" w:uiPriority="69" w:unhideWhenUsed="0"/>
-    <w:lsdException w:name="Dark List Accent 5" w:semiHidden="0" w:uiPriority="70" w:unhideWhenUsed="0"/>
-    <w:lsdException w:name="Colorful Shading Accent 5" w:semiHidden="0" w:uiPriority="71" w:unhideWhenUsed="0"/>
-    <w:lsdException w:name="Colorful List Accent 5" w:semiHidden="0" w:uiPriority="72" w:unhideWhenUsed="0"/>
-    <w:lsdException w:name="Colorful Grid Accent 5" w:semiHidden="0" w:uiPriority="73" w:unhideWhenUsed="0"/>
-    <w:lsdException w:name="Light Shading Accent 6" w:semiHidden="0" w:uiPriority="60" w:unhideWhenUsed="0"/>
-    <w:lsdException w:name="Light List Accent 6" w:semiHidden="0" w:uiPriority="61" w:unhideWhenUsed="0"/>
-    <w:lsdException w:name="Light Grid Accent 6" w:semiHidden="0" w:uiPriority="62" w:unhideWhenUsed="0"/>
-    <w:lsdException w:name="Medium Shading 1 Accent 6" w:semiHidden="0" w:uiPriority="63" w:unhideWhenUsed="0"/>
-    <w:lsdException w:name="Medium Shading 2 Accent 6" w:semiHidden="0" w:uiPriority="64" w:unhideWhenUsed="0"/>
-    <w:lsdException w:name="Medium List 1 Accent 6" w:semiHidden="0" w:uiPriority="65" w:unhideWhenUsed="0"/>
-    <w:lsdException w:name="Medium List 2 Accent 6" w:semiHidden="0" w:uiPriority="66" w:unhideWhenUsed="0"/>
-    <w:lsdException w:name="Medium Grid 1 Accent 6" w:semiHidden="0" w:uiPriority="67" w:unhideWhenUsed="0"/>
-    <w:lsdException w:name="Medium Grid 2 Accent 6" w:semiHidden="0" w:uiPriority="68" w:unhideWhenUsed="0"/>
-    <w:lsdException w:name="Medium Grid 3 Accent 6" w:semiHidden="0" w:uiPriority="69" w:unhideWhenUsed="0"/>
-    <w:lsdException w:name="Dark List Accent 6" w:semiHidden="0" w:uiPriority="70" w:unhideWhenUsed="0"/>
-    <w:lsdException w:name="Colorful Shading Accent 6" w:semiHidden="0" w:uiPriority="71" w:unhideWhenUsed="0"/>
-    <w:lsdException w:name="Colorful List Accent 6" w:semiHidden="0" w:uiPriority="72" w:unhideWhenUsed="0"/>
-    <w:lsdException w:name="Colorful Grid Accent 6" w:semiHidden="0" w:uiPriority="73" w:unhideWhenUsed="0"/>
-    <w:lsdException w:name="Subtle Emphasis" w:semiHidden="0" w:uiPriority="19" w:unhideWhenUsed="0" w:qFormat="1"/>
-    <w:lsdException w:name="Intense Emphasis" w:semiHidden="0" w:uiPriority="21" w:unhideWhenUsed="0" w:qFormat="1"/>
-    <w:lsdException w:name="Subtle Reference" w:semiHidden="0" w:uiPriority="31" w:unhideWhenUsed="0" w:qFormat="1"/>
-    <w:lsdException w:name="Intense Reference" w:semiHidden="0" w:uiPriority="32" w:unhideWhenUsed="0" w:qFormat="1"/>
-    <w:lsdException w:name="Book Title" w:semiHidden="0" w:uiPriority="33" w:unhideWhenUsed="0" w:qFormat="1"/>
-    <w:lsdException w:name="Bibliography" w:uiPriority="37"/>
-    <w:lsdException w:name="TOC Heading" w:uiPriority="39" w:qFormat="1"/>
-  </w:latentStyles>
-  <w:style w:type="paragraph" w:default="1" w:styleId="Normal">
-    <w:name w:val="Normal"/>
-    <w:qFormat/>
-  </w:style>
-  <w:style w:type="character" w:default="1" w:styleId="DefaultParagraphFont">
-    <w:name w:val="Default Paragraph Font"/>
-    <w:uiPriority w:val="1"/>
-    <w:semiHidden/>
-    <w:unhideWhenUsed/>
-  </w:style>
-  <w:style w:type="table" w:default="1" w:styleId="TableNormal">
-    <w:name w:val="Normal Table"/>
-    <w:uiPriority w:val="99"/>
-    <w:semiHidden/>
-    <w:unhideWhenUsed/>
-    <w:tblPr>
-      <w:tblInd w:w="0" w:type="dxa"/>
-      <w:tblCellMar>
-        <w:top w:w="0" w:type="dxa"/>
-        <w:left w:w="108" w:type="dxa"/>
-        <w:bottom w:w="0" w:type="dxa"/>
-        <w:right w:w="108" w:type="dxa"/>
-      </w:tblCellMar>
-    </w:tblPr>
-  </w:style>
-  <w:style w:type="numbering" w:default="1" w:styleId="NoList">
-    <w:name w:val="No List"/>
-    <w:uiPriority w:val="99"/>
-    <w:semiHidden/>
-    <w:unhideWhenUsed/>
-  </w:style>
-  <w:style w:type="character" w:styleId="PlaceholderText">
-    <w:name w:val="Placeholder Text"/>
-    <w:basedOn w:val="DefaultParagraphFont"/>
-    <w:uiPriority w:val="99"/>
-    <w:semiHidden/>
-    <w:rPr>
-      <w:color w:val="808080"/>
-    </w:rPr>
-  </w:style>
-  <w:style w:type="paragraph" w:customStyle="1" w:styleId="EA2DF51AB3A941BE859503B2346C346D">
-    <w:name w:val="EA2DF51AB3A941BE859503B2346C346D"/>
-  </w:style>
-  <w:style w:type="paragraph" w:customStyle="1" w:styleId="5CE2C475F95F46D192DD36882E40D02D">
-    <w:name w:val="5CE2C475F95F46D192DD36882E40D02D"/>
-  </w:style>
-  <w:style w:type="paragraph" w:customStyle="1" w:styleId="142064FD09D8472D8FEF31B1B36C0461">
-    <w:name w:val="142064FD09D8472D8FEF31B1B36C0461"/>
-  </w:style>
-  <w:style w:type="paragraph" w:customStyle="1" w:styleId="3F9DCD3E9F2547888819098E52962D48">
-    <w:name w:val="3F9DCD3E9F2547888819098E52962D48"/>
-  </w:style>
-  <w:style w:type="paragraph" w:customStyle="1" w:styleId="9BFB5388B685402E9191E5708C090BAB">
-    <w:name w:val="9BFB5388B685402E9191E5708C090BAB"/>
-  </w:style>
-  <w:style w:type="paragraph" w:customStyle="1" w:styleId="70794BBCCD224E6B91FA222B6B125722">
-    <w:name w:val="70794BBCCD224E6B91FA222B6B125722"/>
-  </w:style>
-</w:styles>
-</file>
-
-<file path=word/glossary/stylesWithEffects.xml><?xml version="1.0" encoding="utf-8"?>
-<w:styles xmlns:wpc="http://schemas.microsoft.com/office/word/2010/wordprocessingCanvas" xmlns:mc="http://schemas.openxmlformats.org/markup-compatibility/2006" xmlns:o="urn:schemas-microsoft-com:office:office" xmlns:r="http://schemas.openxmlformats.org/officeDocument/2006/relationships" xmlns:m="http://schemas.openxmlformats.org/officeDocument/2006/math" xmlns:v="urn:schemas-microsoft-com:vml" xmlns:wp14="http://schemas.microsoft.com/office/word/2010/wordprocessingDrawing" xmlns:wp="http://schemas.openxmlformats.org/drawingml/2006/wordprocessingDrawing" xmlns:w10="urn:schemas-microsoft-com:office:word" xmlns:w="http://schemas.openxmlformats.org/wordprocessingml/2006/main" xmlns:w14="http://schemas.microsoft.com/office/word/2010/wordml" xmlns:wpg="http://schemas.microsoft.com/office/word/2010/wordprocessingGroup" xmlns:wpi="http://schemas.microsoft.com/office/word/2010/wordprocessingInk" xmlns:wne="http://schemas.microsoft.com/office/word/2006/wordml" xmlns:wps="http://schemas.microsoft.com/office/word/2010/wordprocessingShape" mc:Ignorable="w14 wp14">
-  <w:docDefaults>
-    <w:rPrDefault>
-      <w:rPr>
-        <w:rFonts w:asciiTheme="minorHAnsi" w:eastAsiaTheme="minorEastAsia" w:hAnsiTheme="minorHAnsi" w:cstheme="minorBidi"/>
-        <w:sz w:val="22"/>
-        <w:szCs w:val="22"/>
-        <w:lang w:val="en-GB" w:eastAsia="en-GB" w:bidi="ar-SA"/>
-      </w:rPr>
-    </w:rPrDefault>
-    <w:pPrDefault>
-      <w:pPr>
-        <w:spacing w:after="200" w:line="276" w:lineRule="auto"/>
-      </w:pPr>
-    </w:pPrDefault>
-  </w:docDefaults>
-  <w:latentStyles w:defLockedState="0" w:defUIPriority="99" w:defSemiHidden="1" w:defUnhideWhenUsed="1" w:defQFormat="0" w:count="267">
-    <w:lsdException w:name="Normal" w:semiHidden="0" w:uiPriority="0" w:unhideWhenUsed="0" w:qFormat="1"/>
-    <w:lsdException w:name="heading 1" w:semiHidden="0" w:uiPriority="9" w:unhideWhenUsed="0" w:qFormat="1"/>
-    <w:lsdException w:name="heading 2" w:uiPriority="9" w:qFormat="1"/>
-    <w:lsdException w:name="heading 3" w:uiPriority="9" w:qFormat="1"/>
-    <w:lsdException w:name="heading 4" w:uiPriority="9" w:qFormat="1"/>
-    <w:lsdException w:name="heading 5" w:uiPriority="9" w:qFormat="1"/>
-    <w:lsdException w:name="heading 6" w:uiPriority="9" w:qFormat="1"/>
-    <w:lsdException w:name="heading 7" w:uiPriority="9" w:qFormat="1"/>
-    <w:lsdException w:name="heading 8" w:uiPriority="9" w:qFormat="1"/>
-    <w:lsdException w:name="heading 9" w:uiPriority="9" w:qFormat="1"/>
-    <w:lsdException w:name="toc 1" w:uiPriority="39"/>
-    <w:lsdException w:name="toc 2" w:uiPriority="39"/>
-    <w:lsdException w:name="toc 3" w:uiPriority="39"/>
-    <w:lsdException w:name="toc 4" w:uiPriority="39"/>
-    <w:lsdException w:name="toc 5" w:uiPriority="39"/>
-    <w:lsdException w:name="toc 6" w:uiPriority="39"/>
-    <w:lsdException w:name="toc 7" w:uiPriority="39"/>
-    <w:lsdException w:name="toc 8" w:uiPriority="39"/>
-    <w:lsdException w:name="toc 9" w:uiPriority="39"/>
-    <w:lsdException w:name="caption" w:uiPriority="35" w:qFormat="1"/>
-    <w:lsdException w:name="Title" w:semiHidden="0" w:uiPriority="10" w:unhideWhenUsed="0" w:qFormat="1"/>
-    <w:lsdException w:name="Default Paragraph Font" w:uiPriority="1"/>
-    <w:lsdException w:name="Subtitle" w:semiHidden="0" w:uiPriority="11" w:unhideWhenUsed="0" w:qFormat="1"/>
-    <w:lsdException w:name="Strong" w:semiHidden="0" w:uiPriority="22" w:unhideWhenUsed="0" w:qFormat="1"/>
-    <w:lsdException w:name="Emphasis" w:semiHidden="0" w:uiPriority="20" w:unhideWhenUsed="0" w:qFormat="1"/>
-    <w:lsdException w:name="Table Grid" w:semiHidden="0" w:uiPriority="59" w:unhideWhenUsed="0"/>
-    <w:lsdException w:name="Placeholder Text" w:unhideWhenUsed="0"/>
-    <w:lsdException w:name="No Spacing" w:semiHidden="0" w:uiPriority="1" w:unhideWhenUsed="0" w:qFormat="1"/>
-    <w:lsdException w:name="Light Shading" w:semiHidden="0" w:uiPriority="60" w:unhideWhenUsed="0"/>
-    <w:lsdException w:name="Light List" w:semiHidden="0" w:uiPriority="61" w:unhideWhenUsed="0"/>
-    <w:lsdException w:name="Light Grid" w:semiHidden="0" w:uiPriority="62" w:unhideWhenUsed="0"/>
-    <w:lsdException w:name="Medium Shading 1" w:semiHidden="0" w:uiPriority="63" w:unhideWhenUsed="0"/>
-    <w:lsdException w:name="Medium Shading 2" w:semiHidden="0" w:uiPriority="64" w:unhideWhenUsed="0"/>
-    <w:lsdException w:name="Medium List 1" w:semiHidden="0" w:uiPriority="65" w:unhideWhenUsed="0"/>
-    <w:lsdException w:name="Medium List 2" w:semiHidden="0" w:uiPriority="66" w:unhideWhenUsed="0"/>
-    <w:lsdException w:name="Medium Grid 1" w:semiHidden="0" w:uiPriority="67" w:unhideWhenUsed="0"/>
-    <w:lsdException w:name="Medium Grid 2" w:semiHidden="0" w:uiPriority="68" w:unhideWhenUsed="0"/>
-    <w:lsdException w:name="Medium Grid 3" w:semiHidden="0" w:uiPriority="69" w:unhideWhenUsed="0"/>
-    <w:lsdException w:name="Dark List" w:semiHidden="0" w:uiPriority="70" w:unhideWhenUsed="0"/>
-    <w:lsdException w:name="Colorful Shading" w:semiHidden="0" w:uiPriority="71" w:unhideWhenUsed="0"/>
-    <w:lsdException w:name="Colorful List" w:semiHidden="0" w:uiPriority="72" w:unhideWhenUsed="0"/>
-    <w:lsdException w:name="Colorful Grid" w:semiHidden="0" w:uiPriority="73" w:unhideWhenUsed="0"/>
-    <w:lsdException w:name="Light Shading Accent 1" w:semiHidden="0" w:uiPriority="60" w:unhideWhenUsed="0"/>
-    <w:lsdException w:name="Light List Accent 1" w:semiHidden="0" w:uiPriority="61" w:unhideWhenUsed="0"/>
-    <w:lsdException w:name="Light Grid Accent 1" w:semiHidden="0" w:uiPriority="62" w:unhideWhenUsed="0"/>
-    <w:lsdException w:name="Medium Shading 1 Accent 1" w:semiHidden="0" w:uiPriority="63" w:unhideWhenUsed="0"/>
-    <w:lsdException w:name="Medium Shading 2 Accent 1" w:semiHidden="0" w:uiPriority="64" w:unhideWhenUsed="0"/>
-    <w:lsdException w:name="Medium List 1 Accent 1" w:semiHidden="0" w:uiPriority="65" w:unhideWhenUsed="0"/>
-    <w:lsdException w:name="Revision" w:unhideWhenUsed="0"/>
-    <w:lsdException w:name="List Paragraph" w:semiHidden="0" w:uiPriority="34" w:unhideWhenUsed="0" w:qFormat="1"/>
-    <w:lsdException w:name="Quote" w:semiHidden="0" w:uiPriority="29" w:unhideWhenUsed="0" w:qFormat="1"/>
-    <w:lsdException w:name="Intense Quote" w:semiHidden="0" w:uiPriority="30" w:unhideWhenUsed="0" w:qFormat="1"/>
-    <w:lsdException w:name="Medium List 2 Accent 1" w:semiHidden="0" w:uiPriority="66" w:unhideWhenUsed="0"/>
-    <w:lsdException w:name="Medium Grid 1 Accent 1" w:semiHidden="0" w:uiPriority="67" w:unhideWhenUsed="0"/>
-    <w:lsdException w:name="Medium Grid 2 Accent 1" w:semiHidden="0" w:uiPriority="68" w:unhideWhenUsed="0"/>
-    <w:lsdException w:name="Medium Grid 3 Accent 1" w:semiHidden="0" w:uiPriority="69" w:unhideWhenUsed="0"/>
-    <w:lsdException w:name="Dark List Accent 1" w:semiHidden="0" w:uiPriority="70" w:unhideWhenUsed="0"/>
-    <w:lsdException w:name="Colorful Shading Accent 1" w:semiHidden="0" w:uiPriority="71" w:unhideWhenUsed="0"/>
-    <w:lsdException w:name="Colorful List Accent 1" w:semiHidden="0" w:uiPriority="72" w:unhideWhenUsed="0"/>
-    <w:lsdException w:name="Colorful Grid Accent 1" w:semiHidden="0" w:uiPriority="73" w:unhideWhenUsed="0"/>
-    <w:lsdException w:name="Light Shading Accent 2" w:semiHidden="0" w:uiPriority="60" w:unhideWhenUsed="0"/>
-    <w:lsdException w:name="Light List Accent 2" w:semiHidden="0" w:uiPriority="61" w:unhideWhenUsed="0"/>
-    <w:lsdException w:name="Light Grid Accent 2" w:semiHidden="0" w:uiPriority="62" w:unhideWhenUsed="0"/>
-    <w:lsdException w:name="Medium Shading 1 Accent 2" w:semiHidden="0" w:uiPriority="63" w:unhideWhenUsed="0"/>
-    <w:lsdException w:name="Medium Shading 2 Accent 2" w:semiHidden="0" w:uiPriority="64" w:unhideWhenUsed="0"/>
-    <w:lsdException w:name="Medium List 1 Accent 2" w:semiHidden="0" w:uiPriority="65" w:unhideWhenUsed="0"/>
-    <w:lsdException w:name="Medium List 2 Accent 2" w:semiHidden="0" w:uiPriority="66" w:unhideWhenUsed="0"/>
-    <w:lsdException w:name="Medium Grid 1 Accent 2" w:semiHidden="0" w:uiPriority="67" w:unhideWhenUsed="0"/>
-    <w:lsdException w:name="Medium Grid 2 Accent 2" w:semiHidden="0" w:uiPriority="68" w:unhideWhenUsed="0"/>
-    <w:lsdException w:name="Medium Grid 3 Accent 2" w:semiHidden="0" w:uiPriority="69" w:unhideWhenUsed="0"/>
-    <w:lsdException w:name="Dark List Accent 2" w:semiHidden="0" w:uiPriority="70" w:unhideWhenUsed="0"/>
-    <w:lsdException w:name="Colorful Shading Accent 2" w:semiHidden="0" w:uiPriority="71" w:unhideWhenUsed="0"/>
-    <w:lsdException w:name="Colorful List Accent 2" w:semiHidden="0" w:uiPriority="72" w:unhideWhenUsed="0"/>
-    <w:lsdException w:name="Colorful Grid Accent 2" w:semiHidden="0" w:uiPriority="73" w:unhideWhenUsed="0"/>
-    <w:lsdException w:name="Light Shading Accent 3" w:semiHidden="0" w:uiPriority="60" w:unhideWhenUsed="0"/>
-    <w:lsdException w:name="Light List Accent 3" w:semiHidden="0" w:uiPriority="61" w:unhideWhenUsed="0"/>
-    <w:lsdException w:name="Light Grid Accent 3" w:semiHidden="0" w:uiPriority="62" w:unhideWhenUsed="0"/>
-    <w:lsdException w:name="Medium Shading 1 Accent 3" w:semiHidden="0" w:uiPriority="63" w:unhideWhenUsed="0"/>
-    <w:lsdException w:name="Medium Shading 2 Accent 3" w:semiHidden="0" w:uiPriority="64" w:unhideWhenUsed="0"/>
-    <w:lsdException w:name="Medium List 1 Accent 3" w:semiHidden="0" w:uiPriority="65" w:unhideWhenUsed="0"/>
-    <w:lsdException w:name="Medium List 2 Accent 3" w:semiHidden="0" w:uiPriority="66" w:unhideWhenUsed="0"/>
-    <w:lsdException w:name="Medium Grid 1 Accent 3" w:semiHidden="0" w:uiPriority="67" w:unhideWhenUsed="0"/>
-    <w:lsdException w:name="Medium Grid 2 Accent 3" w:semiHidden="0" w:uiPriority="68" w:unhideWhenUsed="0"/>
-    <w:lsdException w:name="Medium Grid 3 Accent 3" w:semiHidden="0" w:uiPriority="69" w:unhideWhenUsed="0"/>
-    <w:lsdException w:name="Dark List Accent 3" w:semiHidden="0" w:uiPriority="70" w:unhideWhenUsed="0"/>
-    <w:lsdException w:name="Colorful Shading Accent 3" w:semiHidden="0" w:uiPriority="71" w:unhideWhenUsed="0"/>
-    <w:lsdException w:name="Colorful List Accent 3" w:semiHidden="0" w:uiPriority="72" w:unhideWhenUsed="0"/>
-    <w:lsdException w:name="Colorful Grid Accent 3" w:semiHidden="0" w:uiPriority="73" w:unhideWhenUsed="0"/>
-    <w:lsdException w:name="Light Shading Accent 4" w:semiHidden="0" w:uiPriority="60" w:unhideWhenUsed="0"/>
-    <w:lsdException w:name="Light List Accent 4" w:semiHidden="0" w:uiPriority="61" w:unhideWhenUsed="0"/>
-    <w:lsdException w:name="Light Grid Accent 4" w:semiHidden="0" w:uiPriority="62" w:unhideWhenUsed="0"/>
-    <w:lsdException w:name="Medium Shading 1 Accent 4" w:semiHidden="0" w:uiPriority="63" w:unhideWhenUsed="0"/>
-    <w:lsdException w:name="Medium Shading 2 Accent 4" w:semiHidden="0" w:uiPriority="64" w:unhideWhenUsed="0"/>
-    <w:lsdException w:name="Medium List 1 Accent 4" w:semiHidden="0" w:uiPriority="65" w:unhideWhenUsed="0"/>
-    <w:lsdException w:name="Medium List 2 Accent 4" w:semiHidden="0" w:uiPriority="66" w:unhideWhenUsed="0"/>
-    <w:lsdException w:name="Medium Grid 1 Accent 4" w:semiHidden="0" w:uiPriority="67" w:unhideWhenUsed="0"/>
-    <w:lsdException w:name="Medium Grid 2 Accent 4" w:semiHidden="0" w:uiPriority="68" w:unhideWhenUsed="0"/>
-    <w:lsdException w:name="Medium Grid 3 Accent 4" w:semiHidden="0" w:uiPriority="69" w:unhideWhenUsed="0"/>
-    <w:lsdException w:name="Dark List Accent 4" w:semiHidden="0" w:uiPriority="70" w:unhideWhenUsed="0"/>
-    <w:lsdException w:name="Colorful Shading Accent 4" w:semiHidden="0" w:uiPriority="71" w:unhideWhenUsed="0"/>
-    <w:lsdException w:name="Colorful List Accent 4" w:semiHidden="0" w:uiPriority="72" w:unhideWhenUsed="0"/>
-    <w:lsdException w:name="Colorful Grid Accent 4" w:semiHidden="0" w:uiPriority="73" w:unhideWhenUsed="0"/>
-    <w:lsdException w:name="Light Shading Accent 5" w:semiHidden="0" w:uiPriority="60" w:unhideWhenUsed="0"/>
-    <w:lsdException w:name="Light List Accent 5" w:semiHidden="0" w:uiPriority="61" w:unhideWhenUsed="0"/>
-    <w:lsdException w:name="Light Grid Accent 5" w:semiHidden="0" w:uiPriority="62" w:unhideWhenUsed="0"/>
-    <w:lsdException w:name="Medium Shading 1 Accent 5" w:semiHidden="0" w:uiPriority="63" w:unhideWhenUsed="0"/>
-    <w:lsdException w:name="Medium Shading 2 Accent 5" w:semiHidden="0" w:uiPriority="64" w:unhideWhenUsed="0"/>
-    <w:lsdException w:name="Medium List 1 Accent 5" w:semiHidden="0" w:uiPriority="65" w:unhideWhenUsed="0"/>
-    <w:lsdException w:name="Medium List 2 Accent 5" w:semiHidden="0" w:uiPriority="66" w:unhideWhenUsed="0"/>
-    <w:lsdException w:name="Medium Grid 1 Accent 5" w:semiHidden="0" w:uiPriority="67" w:unhideWhenUsed="0"/>
-    <w:lsdException w:name="Medium Grid 2 Accent 5" w:semiHidden="0" w:uiPriority="68" w:unhideWhenUsed="0"/>
-    <w:lsdException w:name="Medium Grid 3 Accent 5" w:semiHidden="0" w:uiPriority="69" w:unhideWhenUsed="0"/>
-    <w:lsdException w:name="Dark List Accent 5" w:semiHidden="0" w:uiPriority="70" w:unhideWhenUsed="0"/>
-    <w:lsdException w:name="Colorful Shading Accent 5" w:semiHidden="0" w:uiPriority="71" w:unhideWhenUsed="0"/>
-    <w:lsdException w:name="Colorful List Accent 5" w:semiHidden="0" w:uiPriority="72" w:unhideWhenUsed="0"/>
-    <w:lsdException w:name="Colorful Grid Accent 5" w:semiHidden="0" w:uiPriority="73" w:unhideWhenUsed="0"/>
-    <w:lsdException w:name="Light Shading Accent 6" w:semiHidden="0" w:uiPriority="60" w:unhideWhenUsed="0"/>
-    <w:lsdException w:name="Light List Accent 6" w:semiHidden="0" w:uiPriority="61" w:unhideWhenUsed="0"/>
-    <w:lsdException w:name="Light Grid Accent 6" w:semiHidden="0" w:uiPriority="62" w:unhideWhenUsed="0"/>
-    <w:lsdException w:name="Medium Shading 1 Accent 6" w:semiHidden="0" w:uiPriority="63" w:unhideWhenUsed="0"/>
-    <w:lsdException w:name="Medium Shading 2 Accent 6" w:semiHidden="0" w:uiPriority="64" w:unhideWhenUsed="0"/>
-    <w:lsdException w:name="Medium List 1 Accent 6" w:semiHidden="0" w:uiPriority="65" w:unhideWhenUsed="0"/>
-    <w:lsdException w:name="Medium List 2 Accent 6" w:semiHidden="0" w:uiPriority="66" w:unhideWhenUsed="0"/>
-    <w:lsdException w:name="Medium Grid 1 Accent 6" w:semiHidden="0" w:uiPriority="67" w:unhideWhenUsed="0"/>
-    <w:lsdException w:name="Medium Grid 2 Accent 6" w:semiHidden="0" w:uiPriority="68" w:unhideWhenUsed="0"/>
-    <w:lsdException w:name="Medium Grid 3 Accent 6" w:semiHidden="0" w:uiPriority="69" w:unhideWhenUsed="0"/>
-    <w:lsdException w:name="Dark List Accent 6" w:semiHidden="0" w:uiPriority="70" w:unhideWhenUsed="0"/>
-    <w:lsdException w:name="Colorful Shading Accent 6" w:semiHidden="0" w:uiPriority="71" w:unhideWhenUsed="0"/>
-    <w:lsdException w:name="Colorful List Accent 6" w:semiHidden="0" w:uiPriority="72" w:unhideWhenUsed="0"/>
-    <w:lsdException w:name="Colorful Grid Accent 6" w:semiHidden="0" w:uiPriority="73" w:unhideWhenUsed="0"/>
-    <w:lsdException w:name="Subtle Emphasis" w:semiHidden="0" w:uiPriority="19" w:unhideWhenUsed="0" w:qFormat="1"/>
-    <w:lsdException w:name="Intense Emphasis" w:semiHidden="0" w:uiPriority="21" w:unhideWhenUsed="0" w:qFormat="1"/>
-    <w:lsdException w:name="Subtle Reference" w:semiHidden="0" w:uiPriority="31" w:unhideWhenUsed="0" w:qFormat="1"/>
-    <w:lsdException w:name="Intense Reference" w:semiHidden="0" w:uiPriority="32" w:unhideWhenUsed="0" w:qFormat="1"/>
-    <w:lsdException w:name="Book Title" w:semiHidden="0" w:uiPriority="33" w:unhideWhenUsed="0" w:qFormat="1"/>
-    <w:lsdException w:name="Bibliography" w:uiPriority="37"/>
-    <w:lsdException w:name="TOC Heading" w:uiPriority="39" w:qFormat="1"/>
-  </w:latentStyles>
-  <w:style w:type="paragraph" w:default="1" w:styleId="Normal">
-    <w:name w:val="Normal"/>
-    <w:qFormat/>
-  </w:style>
-  <w:style w:type="character" w:default="1" w:styleId="DefaultParagraphFont">
-    <w:name w:val="Default Paragraph Font"/>
-    <w:uiPriority w:val="1"/>
-    <w:semiHidden/>
-    <w:unhideWhenUsed/>
-  </w:style>
-  <w:style w:type="table" w:default="1" w:styleId="TableNormal">
-    <w:name w:val="Normal Table"/>
-    <w:uiPriority w:val="99"/>
-    <w:semiHidden/>
-    <w:unhideWhenUsed/>
-    <w:tblPr>
-      <w:tblInd w:w="0" w:type="dxa"/>
-      <w:tblCellMar>
-        <w:top w:w="0" w:type="dxa"/>
-        <w:left w:w="108" w:type="dxa"/>
-        <w:bottom w:w="0" w:type="dxa"/>
-        <w:right w:w="108" w:type="dxa"/>
-      </w:tblCellMar>
-    </w:tblPr>
-  </w:style>
-  <w:style w:type="numbering" w:default="1" w:styleId="NoList">
-    <w:name w:val="No List"/>
-    <w:uiPriority w:val="99"/>
-    <w:semiHidden/>
-    <w:unhideWhenUsed/>
-  </w:style>
-  <w:style w:type="character" w:styleId="PlaceholderText">
-    <w:name w:val="Placeholder Text"/>
-    <w:basedOn w:val="DefaultParagraphFont"/>
-    <w:uiPriority w:val="99"/>
-    <w:semiHidden/>
-    <w:rPr>
-      <w:color w:val="808080"/>
-    </w:rPr>
-  </w:style>
-  <w:style w:type="paragraph" w:customStyle="1" w:styleId="EA2DF51AB3A941BE859503B2346C346D">
-    <w:name w:val="EA2DF51AB3A941BE859503B2346C346D"/>
-  </w:style>
-  <w:style w:type="paragraph" w:customStyle="1" w:styleId="5CE2C475F95F46D192DD36882E40D02D">
-    <w:name w:val="5CE2C475F95F46D192DD36882E40D02D"/>
-  </w:style>
-  <w:style w:type="paragraph" w:customStyle="1" w:styleId="142064FD09D8472D8FEF31B1B36C0461">
-    <w:name w:val="142064FD09D8472D8FEF31B1B36C0461"/>
-  </w:style>
-  <w:style w:type="paragraph" w:customStyle="1" w:styleId="3F9DCD3E9F2547888819098E52962D48">
-    <w:name w:val="3F9DCD3E9F2547888819098E52962D48"/>
-  </w:style>
-  <w:style w:type="paragraph" w:customStyle="1" w:styleId="9BFB5388B685402E9191E5708C090BAB">
-    <w:name w:val="9BFB5388B685402E9191E5708C090BAB"/>
-  </w:style>
-  <w:style w:type="paragraph" w:customStyle="1" w:styleId="70794BBCCD224E6B91FA222B6B125722">
-    <w:name w:val="70794BBCCD224E6B91FA222B6B125722"/>
-  </w:style>
-</w:styles>
-</file>
-
-<file path=word/glossary/webSettings.xml><?xml version="1.0" encoding="utf-8"?>
-<w:webSettings xmlns:mc="http://schemas.openxmlformats.org/markup-compatibility/2006" xmlns:r="http://schemas.openxmlformats.org/officeDocument/2006/relationships" xmlns:w="http://schemas.openxmlformats.org/wordprocessingml/2006/main" xmlns:w14="http://schemas.microsoft.com/office/word/2010/wordml" mc:Ignorable="w14">
-  <w:optimizeForBrowser/>
-  <w:allowPNG/>
-</w:webSettings>
-</file>
-
 <file path=word/theme/theme1.xml><?xml version="1.0" encoding="utf-8"?>
 <a:theme xmlns:a="http://schemas.openxmlformats.org/drawingml/2006/main" name="Office Theme">
   <a:themeElements>
@@ -4293,7 +4446,7 @@
 </file>
 
 <file path=customXml/itemProps1.xml><?xml version="1.0" encoding="utf-8"?>
-<ds:datastoreItem xmlns:ds="http://schemas.openxmlformats.org/officeDocument/2006/customXml" ds:itemID="{E30B45CC-83B4-45F3-AE48-EDC45AB7E321}">
+<ds:datastoreItem xmlns:ds="http://schemas.openxmlformats.org/officeDocument/2006/customXml" ds:itemID="{55CC0B5F-7353-452A-8878-3E50ED8A7D89}">
   <ds:schemaRefs>
     <ds:schemaRef ds:uri="http://schemas.openxmlformats.org/officeDocument/2006/bibliography"/>
   </ds:schemaRefs>

</xml_diff>